<commit_message>
Updated TKB for rheuma. Cleaned up schema files.
</commit_message>
<xml_diff>
--- a/ServiceInteractions/riv/clinicalprocess/healthcond/rheuma/trunk/docs/Tjanstekontraktsbeskrivning clinicalprocess_healthcond_rheuma.docx
+++ b/ServiceInteractions/riv/clinicalprocess/healthcond/rheuma/trunk/docs/Tjanstekontraktsbeskrivning clinicalprocess_healthcond_rheuma.docx
@@ -1,6 +1,6 @@
 
 <file path=word/document.xml><?xml version="1.0" encoding="utf-8"?>
-<w:document xmlns:wpc="http://schemas.microsoft.com/office/word/2010/wordprocessingCanvas" xmlns:mc="http://schemas.openxmlformats.org/markup-compatibility/2006" xmlns:o="urn:schemas-microsoft-com:office:office" xmlns:r="http://schemas.openxmlformats.org/officeDocument/2006/relationships" xmlns:m="http://schemas.openxmlformats.org/officeDocument/2006/math" xmlns:v="urn:schemas-microsoft-com:vml" xmlns:wp14="http://schemas.microsoft.com/office/word/2010/wordprocessingDrawing" xmlns:wp="http://schemas.openxmlformats.org/drawingml/2006/wordprocessingDrawing" xmlns:w10="urn:schemas-microsoft-com:office:word" xmlns:w="http://schemas.openxmlformats.org/wordprocessingml/2006/main" xmlns:w14="http://schemas.microsoft.com/office/word/2010/wordml" xmlns:wpg="http://schemas.microsoft.com/office/word/2010/wordprocessingGroup" xmlns:wpi="http://schemas.microsoft.com/office/word/2010/wordprocessingInk" xmlns:wne="http://schemas.microsoft.com/office/word/2006/wordml" xmlns:wps="http://schemas.microsoft.com/office/word/2010/wordprocessingShape" mc:Ignorable="w14 wp14">
+<w:document xmlns:wpc="http://schemas.microsoft.com/office/word/2010/wordprocessingCanvas" xmlns:mo="http://schemas.microsoft.com/office/mac/office/2008/main" xmlns:mc="http://schemas.openxmlformats.org/markup-compatibility/2006" xmlns:mv="urn:schemas-microsoft-com:mac:vml" xmlns:o="urn:schemas-microsoft-com:office:office" xmlns:r="http://schemas.openxmlformats.org/officeDocument/2006/relationships" xmlns:m="http://schemas.openxmlformats.org/officeDocument/2006/math" xmlns:v="urn:schemas-microsoft-com:vml" xmlns:wp14="http://schemas.microsoft.com/office/word/2010/wordprocessingDrawing" xmlns:wp="http://schemas.openxmlformats.org/drawingml/2006/wordprocessingDrawing" xmlns:w10="urn:schemas-microsoft-com:office:word" xmlns:w="http://schemas.openxmlformats.org/wordprocessingml/2006/main" xmlns:w14="http://schemas.microsoft.com/office/word/2010/wordml" xmlns:wpg="http://schemas.microsoft.com/office/word/2010/wordprocessingGroup" xmlns:wpi="http://schemas.microsoft.com/office/word/2010/wordprocessingInk" xmlns:wne="http://schemas.microsoft.com/office/word/2006/wordml" xmlns:wps="http://schemas.microsoft.com/office/word/2010/wordprocessingShape" mc:Ignorable="w14 wp14">
   <w:body>
     <w:p>
       <w:pPr>
@@ -650,7 +650,7 @@
     </w:p>
     <w:p>
       <w:pPr>
-        <w:pStyle w:val="Kommentarer"/>
+        <w:pStyle w:val="CommentText"/>
         <w:rPr>
           <w:lang w:val="sv-SE"/>
         </w:rPr>
@@ -799,7 +799,7 @@
           </w:tcPr>
           <w:p>
             <w:pPr>
-              <w:pStyle w:val="Liststycke"/>
+              <w:pStyle w:val="ListParagraph"/>
               <w:numPr>
                 <w:ilvl w:val="0"/>
                 <w:numId w:val="9"/>
@@ -876,7 +876,7 @@
           </w:tcPr>
           <w:p>
             <w:pPr>
-              <w:pStyle w:val="Liststycke"/>
+              <w:pStyle w:val="ListParagraph"/>
               <w:numPr>
                 <w:ilvl w:val="0"/>
                 <w:numId w:val="9"/>
@@ -903,6 +903,105 @@
             </w:pPr>
             <w:r>
               <w:t>Björn Genfors</w:t>
+            </w:r>
+          </w:p>
+        </w:tc>
+        <w:tc>
+          <w:tcPr>
+            <w:tcW w:w="1276" w:type="dxa"/>
+          </w:tcPr>
+          <w:p>
+            <w:pPr>
+              <w:pStyle w:val="TableText"/>
+            </w:pPr>
+          </w:p>
+        </w:tc>
+      </w:tr>
+      <w:tr>
+        <w:trPr>
+          <w:trHeight w:val="515"/>
+        </w:trPr>
+        <w:tc>
+          <w:tcPr>
+            <w:tcW w:w="964" w:type="dxa"/>
+          </w:tcPr>
+          <w:p>
+            <w:pPr>
+              <w:pStyle w:val="TableText"/>
+            </w:pPr>
+            <w:r>
+              <w:t>PA3</w:t>
+            </w:r>
+          </w:p>
+        </w:tc>
+        <w:tc>
+          <w:tcPr>
+            <w:tcW w:w="1224" w:type="dxa"/>
+          </w:tcPr>
+          <w:p>
+            <w:pPr>
+              <w:pStyle w:val="TableText"/>
+            </w:pPr>
+            <w:r>
+              <w:t>2014-01-23</w:t>
+            </w:r>
+          </w:p>
+        </w:tc>
+        <w:tc>
+          <w:tcPr>
+            <w:tcW w:w="3652" w:type="dxa"/>
+          </w:tcPr>
+          <w:p>
+            <w:pPr>
+              <w:pStyle w:val="ListParagraph"/>
+              <w:numPr>
+                <w:ilvl w:val="0"/>
+                <w:numId w:val="9"/>
+              </w:numPr>
+              <w:rPr>
+                <w:sz w:val="20"/>
+              </w:rPr>
+            </w:pPr>
+            <w:r>
+              <w:rPr>
+                <w:sz w:val="20"/>
+              </w:rPr>
+              <w:t xml:space="preserve">Uppdaterat tabellen för EngagemangsIndex och satt </w:t>
+            </w:r>
+            <w:proofErr w:type="spellStart"/>
+            <w:r>
+              <w:rPr>
+                <w:sz w:val="20"/>
+              </w:rPr>
+              <w:t>Categorization</w:t>
+            </w:r>
+            <w:proofErr w:type="spellEnd"/>
+            <w:r>
+              <w:rPr>
+                <w:sz w:val="20"/>
+              </w:rPr>
+              <w:t xml:space="preserve"> till NA</w:t>
+            </w:r>
+            <w:r>
+              <w:rPr>
+                <w:sz w:val="20"/>
+              </w:rPr>
+              <w:t xml:space="preserve"> och rätt domän för serviceDomain</w:t>
+            </w:r>
+            <w:bookmarkStart w:id="0" w:name="_GoBack"/>
+            <w:bookmarkEnd w:id="0"/>
+          </w:p>
+        </w:tc>
+        <w:tc>
+          <w:tcPr>
+            <w:tcW w:w="2126" w:type="dxa"/>
+          </w:tcPr>
+          <w:p>
+            <w:pPr>
+              <w:pStyle w:val="TableText"/>
+            </w:pPr>
+            <w:r>
+              <w:t>Khaled Daham</w:t>
             </w:r>
           </w:p>
         </w:tc>
@@ -971,9 +1070,9 @@
     </w:p>
     <w:p>
       <w:pPr>
-        <w:pStyle w:val="Brdtext"/>
-        <w:rPr>
-          <w:rStyle w:val="Hyperlnk"/>
+        <w:pStyle w:val="BodyText"/>
+        <w:rPr>
+          <w:rStyle w:val="Hyperlink"/>
           <w:rFonts w:eastAsia="ヒラギノ角ゴ Pro W3" w:cs="Times New Roman"/>
           <w:b/>
           <w:bCs/>
@@ -986,7 +1085,7 @@
       </w:pPr>
       <w:r>
         <w:rPr>
-          <w:rStyle w:val="Diskretbetoning"/>
+          <w:rStyle w:val="SubtleEmphasis"/>
           <w:color w:val="auto"/>
         </w:rPr>
         <w:t>Innehållsförteckning</w:t>
@@ -994,7 +1093,7 @@
     </w:p>
     <w:p>
       <w:pPr>
-        <w:pStyle w:val="Innehll2"/>
+        <w:pStyle w:val="TOC2"/>
         <w:tabs>
           <w:tab w:val="left" w:pos="1347"/>
           <w:tab w:val="right" w:leader="dot" w:pos="9159"/>
@@ -1008,7 +1107,7 @@
       </w:pPr>
       <w:r>
         <w:rPr>
-          <w:rStyle w:val="Hyperlnk"/>
+          <w:rStyle w:val="Hyperlink"/>
           <w:rFonts w:ascii="Arial" w:eastAsia="ヒラギノ角ゴ Pro W3" w:hAnsi="Arial"/>
           <w:b/>
           <w:bCs/>
@@ -1022,7 +1121,7 @@
       </w:r>
       <w:r>
         <w:rPr>
-          <w:rStyle w:val="Hyperlnk"/>
+          <w:rStyle w:val="Hyperlink"/>
           <w:rFonts w:ascii="Arial" w:eastAsia="ヒラギノ角ゴ Pro W3" w:hAnsi="Arial"/>
           <w:b/>
           <w:bCs/>
@@ -1036,7 +1135,7 @@
       </w:r>
       <w:r>
         <w:rPr>
-          <w:rStyle w:val="Hyperlnk"/>
+          <w:rStyle w:val="Hyperlink"/>
           <w:rFonts w:ascii="Arial" w:eastAsia="ヒラギノ角ゴ Pro W3" w:hAnsi="Arial"/>
           <w:b/>
           <w:bCs/>
@@ -1113,7 +1212,7 @@
     </w:p>
     <w:p>
       <w:pPr>
-        <w:pStyle w:val="Innehll2"/>
+        <w:pStyle w:val="TOC2"/>
         <w:tabs>
           <w:tab w:val="left" w:pos="1347"/>
           <w:tab w:val="right" w:leader="dot" w:pos="9159"/>
@@ -1190,7 +1289,7 @@
     </w:p>
     <w:p>
       <w:pPr>
-        <w:pStyle w:val="Innehll1"/>
+        <w:pStyle w:val="TOC1"/>
         <w:tabs>
           <w:tab w:val="left" w:pos="1680"/>
           <w:tab w:val="right" w:leader="dot" w:pos="9159"/>
@@ -1270,7 +1369,7 @@
     </w:p>
     <w:p>
       <w:pPr>
-        <w:pStyle w:val="Innehll1"/>
+        <w:pStyle w:val="TOC1"/>
         <w:tabs>
           <w:tab w:val="left" w:pos="1680"/>
           <w:tab w:val="right" w:leader="dot" w:pos="9159"/>
@@ -1350,7 +1449,7 @@
     </w:p>
     <w:p>
       <w:pPr>
-        <w:pStyle w:val="Innehll1"/>
+        <w:pStyle w:val="TOC1"/>
         <w:tabs>
           <w:tab w:val="left" w:pos="1680"/>
           <w:tab w:val="right" w:leader="dot" w:pos="9159"/>
@@ -1430,7 +1529,7 @@
     </w:p>
     <w:p>
       <w:pPr>
-        <w:pStyle w:val="Innehll1"/>
+        <w:pStyle w:val="TOC1"/>
         <w:tabs>
           <w:tab w:val="left" w:pos="1680"/>
           <w:tab w:val="right" w:leader="dot" w:pos="9159"/>
@@ -1510,7 +1609,7 @@
     </w:p>
     <w:p>
       <w:pPr>
-        <w:pStyle w:val="Innehll1"/>
+        <w:pStyle w:val="TOC1"/>
         <w:tabs>
           <w:tab w:val="left" w:pos="1680"/>
           <w:tab w:val="right" w:leader="dot" w:pos="9159"/>
@@ -1590,7 +1689,7 @@
     </w:p>
     <w:p>
       <w:pPr>
-        <w:pStyle w:val="Innehll1"/>
+        <w:pStyle w:val="TOC1"/>
         <w:tabs>
           <w:tab w:val="left" w:pos="1680"/>
           <w:tab w:val="right" w:leader="dot" w:pos="9159"/>
@@ -1670,7 +1769,7 @@
     </w:p>
     <w:p>
       <w:pPr>
-        <w:pStyle w:val="Innehll1"/>
+        <w:pStyle w:val="TOC1"/>
         <w:tabs>
           <w:tab w:val="left" w:pos="1680"/>
           <w:tab w:val="right" w:leader="dot" w:pos="9159"/>
@@ -1750,7 +1849,7 @@
     </w:p>
     <w:p>
       <w:pPr>
-        <w:pStyle w:val="Innehll2"/>
+        <w:pStyle w:val="TOC2"/>
         <w:tabs>
           <w:tab w:val="left" w:pos="1347"/>
           <w:tab w:val="right" w:leader="dot" w:pos="9159"/>
@@ -1860,7 +1959,7 @@
     </w:p>
     <w:p>
       <w:pPr>
-        <w:pStyle w:val="Innehll1"/>
+        <w:pStyle w:val="TOC1"/>
         <w:tabs>
           <w:tab w:val="left" w:pos="1680"/>
           <w:tab w:val="right" w:leader="dot" w:pos="9159"/>
@@ -1940,7 +2039,7 @@
     </w:p>
     <w:p>
       <w:pPr>
-        <w:pStyle w:val="Innehll1"/>
+        <w:pStyle w:val="TOC1"/>
         <w:tabs>
           <w:tab w:val="left" w:pos="1680"/>
           <w:tab w:val="right" w:leader="dot" w:pos="9159"/>
@@ -2020,7 +2119,7 @@
     </w:p>
     <w:p>
       <w:pPr>
-        <w:pStyle w:val="Innehll1"/>
+        <w:pStyle w:val="TOC1"/>
         <w:tabs>
           <w:tab w:val="left" w:pos="1680"/>
           <w:tab w:val="right" w:leader="dot" w:pos="9159"/>
@@ -2100,7 +2199,7 @@
     </w:p>
     <w:p>
       <w:pPr>
-        <w:pStyle w:val="Innehll1"/>
+        <w:pStyle w:val="TOC1"/>
         <w:tabs>
           <w:tab w:val="left" w:pos="1680"/>
           <w:tab w:val="right" w:leader="dot" w:pos="9159"/>
@@ -2180,7 +2279,7 @@
     </w:p>
     <w:p>
       <w:pPr>
-        <w:pStyle w:val="Innehll1"/>
+        <w:pStyle w:val="TOC1"/>
         <w:tabs>
           <w:tab w:val="left" w:pos="1680"/>
           <w:tab w:val="right" w:leader="dot" w:pos="9159"/>
@@ -2260,7 +2359,7 @@
     </w:p>
     <w:p>
       <w:pPr>
-        <w:pStyle w:val="Innehll1"/>
+        <w:pStyle w:val="TOC1"/>
         <w:tabs>
           <w:tab w:val="left" w:pos="1680"/>
           <w:tab w:val="right" w:leader="dot" w:pos="9159"/>
@@ -2340,7 +2439,7 @@
     </w:p>
     <w:p>
       <w:pPr>
-        <w:pStyle w:val="Innehll1"/>
+        <w:pStyle w:val="TOC1"/>
         <w:tabs>
           <w:tab w:val="left" w:pos="1680"/>
           <w:tab w:val="right" w:leader="dot" w:pos="9159"/>
@@ -2420,7 +2519,7 @@
     </w:p>
     <w:p>
       <w:pPr>
-        <w:pStyle w:val="Innehll1"/>
+        <w:pStyle w:val="TOC1"/>
         <w:tabs>
           <w:tab w:val="left" w:pos="1680"/>
           <w:tab w:val="right" w:leader="dot" w:pos="9159"/>
@@ -2500,7 +2599,7 @@
     </w:p>
     <w:p>
       <w:pPr>
-        <w:pStyle w:val="Innehll1"/>
+        <w:pStyle w:val="TOC1"/>
         <w:tabs>
           <w:tab w:val="left" w:pos="1680"/>
           <w:tab w:val="right" w:leader="dot" w:pos="9159"/>
@@ -2580,7 +2679,7 @@
     </w:p>
     <w:p>
       <w:pPr>
-        <w:pStyle w:val="Innehll2"/>
+        <w:pStyle w:val="TOC2"/>
         <w:tabs>
           <w:tab w:val="left" w:pos="1347"/>
           <w:tab w:val="right" w:leader="dot" w:pos="9159"/>
@@ -2659,7 +2758,7 @@
     </w:p>
     <w:p>
       <w:pPr>
-        <w:pStyle w:val="Innehll2"/>
+        <w:pStyle w:val="TOC2"/>
         <w:tabs>
           <w:tab w:val="left" w:pos="1347"/>
           <w:tab w:val="right" w:leader="dot" w:pos="9159"/>
@@ -2737,7 +2836,7 @@
     </w:p>
     <w:p>
       <w:pPr>
-        <w:pStyle w:val="Innehll1"/>
+        <w:pStyle w:val="TOC1"/>
         <w:tabs>
           <w:tab w:val="left" w:pos="1680"/>
           <w:tab w:val="right" w:leader="dot" w:pos="9159"/>
@@ -2817,7 +2916,7 @@
     </w:p>
     <w:p>
       <w:pPr>
-        <w:pStyle w:val="Innehll1"/>
+        <w:pStyle w:val="TOC1"/>
         <w:tabs>
           <w:tab w:val="left" w:pos="1680"/>
           <w:tab w:val="right" w:leader="dot" w:pos="9159"/>
@@ -2897,7 +2996,7 @@
     </w:p>
     <w:p>
       <w:pPr>
-        <w:pStyle w:val="Innehll1"/>
+        <w:pStyle w:val="TOC1"/>
         <w:tabs>
           <w:tab w:val="left" w:pos="1680"/>
           <w:tab w:val="right" w:leader="dot" w:pos="9159"/>
@@ -2977,7 +3076,7 @@
     </w:p>
     <w:p>
       <w:pPr>
-        <w:pStyle w:val="Innehll1"/>
+        <w:pStyle w:val="TOC1"/>
         <w:tabs>
           <w:tab w:val="left" w:pos="1680"/>
           <w:tab w:val="right" w:leader="dot" w:pos="9159"/>
@@ -3057,7 +3156,7 @@
     </w:p>
     <w:p>
       <w:pPr>
-        <w:pStyle w:val="Innehll1"/>
+        <w:pStyle w:val="TOC1"/>
         <w:tabs>
           <w:tab w:val="left" w:pos="1680"/>
           <w:tab w:val="right" w:leader="dot" w:pos="9159"/>
@@ -3137,7 +3236,7 @@
     </w:p>
     <w:p>
       <w:pPr>
-        <w:pStyle w:val="Innehll1"/>
+        <w:pStyle w:val="TOC1"/>
         <w:widowControl/>
         <w:tabs>
           <w:tab w:val="left" w:pos="400"/>
@@ -3148,7 +3247,7 @@
       </w:pPr>
       <w:r>
         <w:rPr>
-          <w:rStyle w:val="Hyperlnk"/>
+          <w:rStyle w:val="Hyperlink"/>
           <w:rFonts w:ascii="Arial" w:eastAsia="ヒラギノ角ゴ Pro W3" w:hAnsi="Arial" w:cs="Times New Roman"/>
           <w:b/>
           <w:bCs/>
@@ -3190,7 +3289,7 @@
     </w:p>
     <w:p>
       <w:pPr>
-        <w:pStyle w:val="Brdtext"/>
+        <w:pStyle w:val="BodyText"/>
         <w:ind w:right="150"/>
         <w:rPr>
           <w:spacing w:val="-3"/>
@@ -3199,15 +3298,15 @@
     </w:p>
     <w:p>
       <w:pPr>
-        <w:pStyle w:val="Rubrik1"/>
-      </w:pPr>
-      <w:bookmarkStart w:id="0" w:name="_Toc341787023"/>
-      <w:bookmarkStart w:id="1" w:name="_Toc378172566"/>
+        <w:pStyle w:val="Heading1"/>
+      </w:pPr>
+      <w:bookmarkStart w:id="1" w:name="_Toc341787023"/>
+      <w:bookmarkStart w:id="2" w:name="_Toc378172566"/>
       <w:r>
         <w:t>Inledning</w:t>
       </w:r>
-      <w:bookmarkEnd w:id="0"/>
       <w:bookmarkEnd w:id="1"/>
+      <w:bookmarkEnd w:id="2"/>
     </w:p>
     <w:p>
       <w:pPr>
@@ -3231,24 +3330,19 @@
     </w:p>
     <w:p>
       <w:pPr>
-        <w:pStyle w:val="Brdtext"/>
+        <w:pStyle w:val="BodyText"/>
         <w:ind w:right="119"/>
       </w:pPr>
       <w:r>
         <w:t xml:space="preserve">Detta är beskrivningen av tjänstekontrakten i tjänstedomänen </w:t>
       </w:r>
-      <w:proofErr w:type="spellStart"/>
       <w:proofErr w:type="gramStart"/>
       <w:r>
         <w:t>riv:clinicalprocess</w:t>
       </w:r>
       <w:proofErr w:type="gramEnd"/>
       <w:r>
-        <w:t>:healthcond:description</w:t>
-      </w:r>
-      <w:proofErr w:type="spellEnd"/>
-      <w:r>
-        <w:t xml:space="preserve">. </w:t>
+        <w:t xml:space="preserve">:healthcond:description. </w:t>
       </w:r>
       <w:r>
         <w:t xml:space="preserve">Den svenska benämningen är </w:t>
@@ -3268,13 +3362,13 @@
     </w:p>
     <w:p>
       <w:pPr>
-        <w:pStyle w:val="Brdtext"/>
+        <w:pStyle w:val="BodyText"/>
         <w:ind w:right="119"/>
       </w:pPr>
     </w:p>
     <w:p>
       <w:pPr>
-        <w:pStyle w:val="Brdtext"/>
+        <w:pStyle w:val="BodyText"/>
         <w:ind w:right="119"/>
       </w:pPr>
       <w:r>
@@ -3304,13 +3398,13 @@
     </w:p>
     <w:p>
       <w:pPr>
-        <w:pStyle w:val="Brdtext"/>
+        <w:pStyle w:val="BodyText"/>
         <w:ind w:right="119"/>
       </w:pPr>
     </w:p>
     <w:p>
       <w:pPr>
-        <w:pStyle w:val="Brdtext"/>
+        <w:pStyle w:val="BodyText"/>
         <w:ind w:right="119"/>
       </w:pPr>
       <w:r>
@@ -3331,13 +3425,13 @@
     </w:p>
     <w:p>
       <w:pPr>
-        <w:pStyle w:val="Brdtext"/>
+        <w:pStyle w:val="BodyText"/>
         <w:ind w:right="119"/>
       </w:pPr>
     </w:p>
     <w:p>
       <w:pPr>
-        <w:pStyle w:val="Brdtext"/>
+        <w:pStyle w:val="BodyText"/>
         <w:ind w:right="119"/>
       </w:pPr>
       <w:r>
@@ -3367,13 +3461,13 @@
     </w:p>
     <w:p>
       <w:pPr>
-        <w:pStyle w:val="Brdtext"/>
+        <w:pStyle w:val="BodyText"/>
         <w:ind w:right="119"/>
       </w:pPr>
     </w:p>
     <w:p>
       <w:pPr>
-        <w:pStyle w:val="Brdtext"/>
+        <w:pStyle w:val="BodyText"/>
         <w:ind w:right="119"/>
       </w:pPr>
       <w:r>
@@ -3382,13 +3476,13 @@
     </w:p>
     <w:p>
       <w:pPr>
-        <w:pStyle w:val="Brdtext"/>
+        <w:pStyle w:val="BodyText"/>
         <w:ind w:right="119"/>
       </w:pPr>
     </w:p>
     <w:p>
       <w:pPr>
-        <w:pStyle w:val="Brdtext"/>
+        <w:pStyle w:val="BodyText"/>
         <w:ind w:right="119"/>
       </w:pPr>
       <w:r>
@@ -3397,7 +3491,7 @@
     </w:p>
     <w:p>
       <w:pPr>
-        <w:pStyle w:val="Brdtext"/>
+        <w:pStyle w:val="BodyText"/>
         <w:ind w:right="119"/>
         <w:rPr>
           <w:color w:val="FF0000"/>
@@ -3409,7 +3503,7 @@
     </w:p>
     <w:p>
       <w:pPr>
-        <w:pStyle w:val="Brdtext"/>
+        <w:pStyle w:val="BodyText"/>
         <w:spacing w:line="230" w:lineRule="exact"/>
         <w:ind w:left="0" w:right="323"/>
         <w:rPr>
@@ -3447,6 +3541,7 @@
         <w:rPr>
           <w:noProof/>
           <w:color w:val="FF0000"/>
+          <w:lang w:val="en-US" w:eastAsia="en-US"/>
         </w:rPr>
         <w:lastRenderedPageBreak/>
         <mc:AlternateContent>
@@ -3486,10 +3581,10 @@
                         </a:ln>
                         <a:extLst>
                           <a:ext uri="{FAA26D3D-D897-4be2-8F04-BA451C77F1D7}">
-                            <ma14:placeholderFlag xmlns:ma14="http://schemas.microsoft.com/office/mac/drawingml/2011/main" xmlns:w="http://schemas.openxmlformats.org/wordprocessingml/2006/main" xmlns:w10="urn:schemas-microsoft-com:office:word" xmlns:v="urn:schemas-microsoft-com:vml" xmlns:o="urn:schemas-microsoft-com:office:office" xmlns:mv="urn:schemas-microsoft-com:mac:vml" xmlns:mo="http://schemas.microsoft.com/office/mac/office/2008/main" xmlns=""/>
+                            <ma14:placeholderFlag xmlns:ma14="http://schemas.microsoft.com/office/mac/drawingml/2011/main"/>
                           </a:ext>
                           <a:ext uri="{C572A759-6A51-4108-AA02-DFA0A04FC94B}">
-                            <ma14:wrappingTextBoxFlag xmlns:ma14="http://schemas.microsoft.com/office/mac/drawingml/2011/main" xmlns:w="http://schemas.openxmlformats.org/wordprocessingml/2006/main" xmlns:w10="urn:schemas-microsoft-com:office:word" xmlns:v="urn:schemas-microsoft-com:vml" xmlns:o="urn:schemas-microsoft-com:office:office" xmlns:mv="urn:schemas-microsoft-com:mac:vml" xmlns:mo="http://schemas.microsoft.com/office/mac/office/2008/main" xmlns=""/>
+                            <ma14:wrappingTextBoxFlag xmlns:ma14="http://schemas.microsoft.com/office/mac/drawingml/2011/main"/>
                           </a:ext>
                         </a:extLst>
                       </wps:spPr>
@@ -3497,7 +3592,7 @@
                         <w:txbxContent>
                           <w:p>
                             <w:pPr>
-                              <w:pStyle w:val="Sidfot"/>
+                              <w:pStyle w:val="Footer"/>
                               <w:rPr>
                                 <w:b/>
                                 <w:i/>
@@ -3513,7 +3608,7 @@
                           </w:p>
                           <w:p>
                             <w:pPr>
-                              <w:pStyle w:val="Sidfot"/>
+                              <w:pStyle w:val="Footer"/>
                               <w:rPr>
                                 <w:b/>
                                 <w:i/>
@@ -3522,7 +3617,7 @@
                           </w:p>
                           <w:p>
                             <w:pPr>
-                              <w:pStyle w:val="Sidfot"/>
+                              <w:pStyle w:val="Footer"/>
                               <w:rPr>
                                 <w:b/>
                                 <w:i/>
@@ -3538,7 +3633,7 @@
                           </w:p>
                           <w:p>
                             <w:pPr>
-                              <w:pStyle w:val="Sidfot"/>
+                              <w:pStyle w:val="Footer"/>
                               <w:rPr>
                                 <w:b/>
                                 <w:i/>
@@ -3547,7 +3642,7 @@
                           </w:p>
                           <w:p>
                             <w:pPr>
-                              <w:pStyle w:val="Sidfot"/>
+                              <w:pStyle w:val="Footer"/>
                               <w:rPr>
                                 <w:b/>
                                 <w:i/>
@@ -3563,7 +3658,7 @@
                           </w:p>
                           <w:p>
                             <w:pPr>
-                              <w:pStyle w:val="Sidfot"/>
+                              <w:pStyle w:val="Footer"/>
                               <w:rPr>
                                 <w:b/>
                                 <w:i/>
@@ -3579,7 +3674,7 @@
                           </w:p>
                           <w:p>
                             <w:pPr>
-                              <w:pStyle w:val="Sidfot"/>
+                              <w:pStyle w:val="Footer"/>
                               <w:rPr>
                                 <w:b/>
                                 <w:i/>
@@ -3595,7 +3690,7 @@
                           </w:p>
                           <w:p>
                             <w:pPr>
-                              <w:pStyle w:val="Sidfot"/>
+                              <w:pStyle w:val="Footer"/>
                               <w:rPr>
                                 <w:b/>
                                 <w:i/>
@@ -3636,7 +3731,7 @@
                           </w:p>
                           <w:p>
                             <w:pPr>
-                              <w:pStyle w:val="Sidfot"/>
+                              <w:pStyle w:val="Footer"/>
                               <w:rPr>
                                 <w:b/>
                                 <w:i/>
@@ -3661,7 +3756,7 @@
                           </w:p>
                           <w:p>
                             <w:pPr>
-                              <w:pStyle w:val="Sidfot"/>
+                              <w:pStyle w:val="Footer"/>
                               <w:rPr>
                                 <w:b/>
                                 <w:i/>
@@ -3702,7 +3797,7 @@
                           </w:p>
                           <w:p>
                             <w:pPr>
-                              <w:pStyle w:val="Sidfot"/>
+                              <w:pStyle w:val="Footer"/>
                               <w:rPr>
                                 <w:b/>
                                 <w:i/>
@@ -3718,7 +3813,7 @@
                           </w:p>
                           <w:p>
                             <w:pPr>
-                              <w:pStyle w:val="Sidfot"/>
+                              <w:pStyle w:val="Footer"/>
                               <w:rPr>
                                 <w:b/>
                                 <w:i/>
@@ -3759,7 +3854,7 @@
                           </w:p>
                           <w:p>
                             <w:pPr>
-                              <w:pStyle w:val="Sidfot"/>
+                              <w:pStyle w:val="Footer"/>
                               <w:rPr>
                                 <w:b/>
                                 <w:i/>
@@ -3775,7 +3870,7 @@
                           </w:p>
                           <w:p>
                             <w:pPr>
-                              <w:pStyle w:val="Sidfot"/>
+                              <w:pStyle w:val="Footer"/>
                               <w:rPr>
                                 <w:b/>
                                 <w:i/>
@@ -3791,7 +3886,7 @@
                           </w:p>
                           <w:p>
                             <w:pPr>
-                              <w:pStyle w:val="Sidfot"/>
+                              <w:pStyle w:val="Footer"/>
                               <w:rPr>
                                 <w:b/>
                                 <w:i/>
@@ -3800,7 +3895,7 @@
                           </w:p>
                           <w:p>
                             <w:pPr>
-                              <w:pStyle w:val="Sidfot"/>
+                              <w:pStyle w:val="Footer"/>
                               <w:rPr>
                                 <w:b/>
                                 <w:i/>
@@ -3816,7 +3911,7 @@
                           </w:p>
                           <w:p>
                             <w:pPr>
-                              <w:pStyle w:val="Sidfot"/>
+                              <w:pStyle w:val="Footer"/>
                               <w:rPr>
                                 <w:b/>
                                 <w:i/>
@@ -3825,7 +3920,7 @@
                           </w:p>
                           <w:p>
                             <w:pPr>
-                              <w:pStyle w:val="Sidfot"/>
+                              <w:pStyle w:val="Footer"/>
                               <w:rPr>
                                 <w:b/>
                                 <w:i/>
@@ -3866,7 +3961,7 @@
                           </w:p>
                           <w:p>
                             <w:pPr>
-                              <w:pStyle w:val="Sidfot"/>
+                              <w:pStyle w:val="Footer"/>
                               <w:rPr>
                                 <w:b/>
                                 <w:i/>
@@ -3875,7 +3970,7 @@
                           </w:p>
                           <w:p>
                             <w:pPr>
-                              <w:pStyle w:val="Sidfot"/>
+                              <w:pStyle w:val="Footer"/>
                               <w:rPr>
                                 <w:b/>
                                 <w:i/>
@@ -3891,7 +3986,7 @@
                           </w:p>
                           <w:p>
                             <w:pPr>
-                              <w:pStyle w:val="Sidfot"/>
+                              <w:pStyle w:val="Footer"/>
                               <w:rPr>
                                 <w:b/>
                                 <w:i/>
@@ -3900,7 +3995,7 @@
                           </w:p>
                           <w:p>
                             <w:pPr>
-                              <w:pStyle w:val="Sidfot"/>
+                              <w:pStyle w:val="Footer"/>
                               <w:rPr>
                                 <w:b/>
                                 <w:i/>
@@ -3928,7 +4023,7 @@
               </wp:inline>
             </w:drawing>
           </mc:Choice>
-          <mc:Fallback xmlns:mv="urn:schemas-microsoft-com:mac:vml" xmlns:mo="http://schemas.microsoft.com/office/mac/office/2008/main">
+          <mc:Fallback>
             <w:pict>
               <v:shapetype id="_x0000_t202" coordsize="21600,21600" o:spt="202" path="m,l,21600r21600,l21600,xe">
                 <v:stroke joinstyle="miter"/>
@@ -4276,7 +4371,7 @@
           <w:spacing w:val="1"/>
         </w:rPr>
       </w:pPr>
-      <w:bookmarkStart w:id="2" w:name="_Toc341787025"/>
+      <w:bookmarkStart w:id="3" w:name="_Toc341787025"/>
       <w:r>
         <w:rPr>
           <w:spacing w:val="1"/>
@@ -4286,12 +4381,12 @@
     </w:p>
     <w:p>
       <w:pPr>
-        <w:pStyle w:val="Rubrik1"/>
-      </w:pPr>
-      <w:bookmarkStart w:id="3" w:name="_Toc219337763"/>
-      <w:bookmarkStart w:id="4" w:name="_Toc229536005"/>
-      <w:bookmarkStart w:id="5" w:name="_Toc378172567"/>
-      <w:bookmarkEnd w:id="2"/>
+        <w:pStyle w:val="Heading1"/>
+      </w:pPr>
+      <w:bookmarkStart w:id="4" w:name="_Toc219337763"/>
+      <w:bookmarkStart w:id="5" w:name="_Toc229536005"/>
+      <w:bookmarkStart w:id="6" w:name="_Toc378172567"/>
+      <w:bookmarkEnd w:id="3"/>
       <w:r>
         <w:lastRenderedPageBreak/>
         <w:t>Tjänstedomänens</w:t>
@@ -4299,13 +4394,13 @@
       <w:r>
         <w:t xml:space="preserve"> arkitektur</w:t>
       </w:r>
-      <w:bookmarkEnd w:id="3"/>
       <w:bookmarkEnd w:id="4"/>
       <w:bookmarkEnd w:id="5"/>
+      <w:bookmarkEnd w:id="6"/>
     </w:p>
     <w:p>
       <w:pPr>
-        <w:pStyle w:val="Brdtext"/>
+        <w:pStyle w:val="BodyText"/>
         <w:ind w:right="119"/>
       </w:pPr>
       <w:r>
@@ -4328,19 +4423,19 @@
       <w:pPr>
         <w:pStyle w:val="Rubrik2b"/>
       </w:pPr>
-      <w:bookmarkStart w:id="6" w:name="_Toc219337764"/>
-      <w:bookmarkStart w:id="7" w:name="_Toc229536006"/>
-      <w:bookmarkStart w:id="8" w:name="_Toc378172568"/>
+      <w:bookmarkStart w:id="7" w:name="_Toc219337764"/>
+      <w:bookmarkStart w:id="8" w:name="_Toc229536006"/>
+      <w:bookmarkStart w:id="9" w:name="_Toc378172568"/>
       <w:r>
         <w:t>Övergripande</w:t>
       </w:r>
-      <w:bookmarkEnd w:id="6"/>
       <w:bookmarkEnd w:id="7"/>
       <w:bookmarkEnd w:id="8"/>
+      <w:bookmarkEnd w:id="9"/>
     </w:p>
     <w:p>
       <w:pPr>
-        <w:pStyle w:val="Brdtext"/>
+        <w:pStyle w:val="BodyText"/>
         <w:ind w:right="119"/>
       </w:pPr>
       <w:r>
@@ -4379,26 +4474,18 @@
       </w:r>
       <w:proofErr w:type="gramEnd"/>
       <w:r>
-        <w:t xml:space="preserve"> från engagemangsindex och på det sättet (via </w:t>
-      </w:r>
-      <w:proofErr w:type="spellStart"/>
-      <w:r>
-        <w:t>ProcessNotification</w:t>
-      </w:r>
-      <w:proofErr w:type="spellEnd"/>
-      <w:r>
-        <w:t>) får information om en händelse i ett specifikt system. Det är då ändamålsenligt att adressera det systemet, istället för den aggregerande tjänsten.</w:t>
+        <w:t xml:space="preserve"> från engagemangsindex och på det sättet (via ProcessNotification) får information om en händelse i ett specifikt system. Det är då ändamålsenligt att adressera det systemet, istället för den aggregerande tjänsten.</w:t>
       </w:r>
     </w:p>
     <w:p>
       <w:pPr>
-        <w:pStyle w:val="Brdtext"/>
+        <w:pStyle w:val="BodyText"/>
         <w:ind w:right="119"/>
       </w:pPr>
     </w:p>
     <w:p>
       <w:pPr>
-        <w:pStyle w:val="Brdtext"/>
+        <w:pStyle w:val="BodyText"/>
         <w:ind w:right="119"/>
       </w:pPr>
       <w:r>
@@ -4413,13 +4500,13 @@
     </w:p>
     <w:p>
       <w:pPr>
-        <w:pStyle w:val="Brdtext"/>
+        <w:pStyle w:val="BodyText"/>
         <w:ind w:right="119"/>
       </w:pPr>
     </w:p>
     <w:p>
       <w:pPr>
-        <w:pStyle w:val="Brdtext"/>
+        <w:pStyle w:val="BodyText"/>
         <w:ind w:right="119"/>
       </w:pPr>
       <w:r>
@@ -4428,19 +4515,19 @@
     </w:p>
     <w:p>
       <w:pPr>
-        <w:pStyle w:val="Brdtext"/>
+        <w:pStyle w:val="BodyText"/>
         <w:ind w:right="119"/>
       </w:pPr>
     </w:p>
     <w:p>
       <w:pPr>
-        <w:pStyle w:val="Brdtext"/>
+        <w:pStyle w:val="BodyText"/>
         <w:ind w:right="119"/>
       </w:pPr>
       <w:r>
         <w:rPr>
           <w:noProof/>
-          <w:lang w:eastAsia="sv-SE"/>
+          <w:lang w:val="en-US"/>
         </w:rPr>
         <w:lastRenderedPageBreak/>
         <w:drawing>
@@ -4495,13 +4582,13 @@
     </w:p>
     <w:p>
       <w:pPr>
-        <w:pStyle w:val="Brdtext"/>
+        <w:pStyle w:val="BodyText"/>
         <w:ind w:right="119"/>
       </w:pPr>
     </w:p>
     <w:p>
       <w:pPr>
-        <w:pStyle w:val="Brdtext"/>
+        <w:pStyle w:val="BodyText"/>
         <w:ind w:right="119"/>
         <w:rPr>
           <w:i/>
@@ -4516,19 +4603,19 @@
     </w:p>
     <w:p>
       <w:pPr>
-        <w:pStyle w:val="Brdtext"/>
+        <w:pStyle w:val="BodyText"/>
         <w:ind w:right="119"/>
       </w:pPr>
     </w:p>
     <w:p>
       <w:pPr>
-        <w:pStyle w:val="Brdtext"/>
+        <w:pStyle w:val="BodyText"/>
         <w:ind w:right="119"/>
       </w:pPr>
       <w:r>
         <w:rPr>
           <w:noProof/>
-          <w:lang w:eastAsia="sv-SE"/>
+          <w:lang w:val="en-US"/>
         </w:rPr>
         <w:drawing>
           <wp:inline distT="0" distB="0" distL="0" distR="0" wp14:anchorId="55A3C2F5" wp14:editId="1075A3A8">
@@ -4582,7 +4669,7 @@
     </w:p>
     <w:p>
       <w:pPr>
-        <w:pStyle w:val="Brdtext"/>
+        <w:pStyle w:val="BodyText"/>
         <w:ind w:right="119"/>
         <w:rPr>
           <w:i/>
@@ -4609,13 +4696,13 @@
     </w:p>
     <w:p>
       <w:pPr>
-        <w:pStyle w:val="Brdtext"/>
+        <w:pStyle w:val="BodyText"/>
         <w:ind w:right="119"/>
       </w:pPr>
     </w:p>
     <w:p>
       <w:pPr>
-        <w:pStyle w:val="Brdtext"/>
+        <w:pStyle w:val="BodyText"/>
         <w:ind w:right="119"/>
       </w:pPr>
     </w:p>
@@ -4623,22 +4710,22 @@
       <w:pPr>
         <w:pStyle w:val="Rubrik2b"/>
       </w:pPr>
-      <w:bookmarkStart w:id="9" w:name="_Toc219337765"/>
-      <w:bookmarkStart w:id="10" w:name="_Toc229536007"/>
-      <w:bookmarkStart w:id="11" w:name="_Toc378172569"/>
+      <w:bookmarkStart w:id="10" w:name="_Toc219337765"/>
+      <w:bookmarkStart w:id="11" w:name="_Toc229536007"/>
+      <w:bookmarkStart w:id="12" w:name="_Toc378172569"/>
       <w:r>
         <w:t>Nationell</w:t>
       </w:r>
       <w:r>
         <w:t xml:space="preserve"> användning</w:t>
       </w:r>
-      <w:bookmarkEnd w:id="9"/>
       <w:bookmarkEnd w:id="10"/>
       <w:bookmarkEnd w:id="11"/>
+      <w:bookmarkEnd w:id="12"/>
     </w:p>
     <w:p>
       <w:pPr>
-        <w:pStyle w:val="Brdtext"/>
+        <w:pStyle w:val="BodyText"/>
         <w:ind w:right="119"/>
       </w:pPr>
       <w:r>
@@ -4651,13 +4738,13 @@
     </w:p>
     <w:p>
       <w:pPr>
-        <w:pStyle w:val="Brdtext"/>
+        <w:pStyle w:val="BodyText"/>
         <w:ind w:right="119"/>
       </w:pPr>
     </w:p>
     <w:p>
       <w:pPr>
-        <w:pStyle w:val="Brdtext"/>
+        <w:pStyle w:val="BodyText"/>
         <w:ind w:right="119"/>
       </w:pPr>
       <w:r>
@@ -4666,7 +4753,7 @@
     </w:p>
     <w:p>
       <w:pPr>
-        <w:pStyle w:val="Brdtext"/>
+        <w:pStyle w:val="BodyText"/>
         <w:ind w:right="119"/>
       </w:pPr>
       <w:r>
@@ -4681,7 +4768,7 @@
     </w:p>
     <w:p>
       <w:pPr>
-        <w:pStyle w:val="Brdtext"/>
+        <w:pStyle w:val="BodyText"/>
         <w:ind w:right="119"/>
       </w:pPr>
       <w:r>
@@ -4690,7 +4777,7 @@
     </w:p>
     <w:p>
       <w:pPr>
-        <w:pStyle w:val="Brdtext"/>
+        <w:pStyle w:val="BodyText"/>
         <w:ind w:right="119"/>
       </w:pPr>
       <w:r>
@@ -4699,7 +4786,7 @@
     </w:p>
     <w:p>
       <w:pPr>
-        <w:pStyle w:val="Brdtext"/>
+        <w:pStyle w:val="BodyText"/>
         <w:ind w:right="119"/>
       </w:pPr>
       <w:r>
@@ -4708,13 +4795,13 @@
     </w:p>
     <w:p>
       <w:pPr>
-        <w:pStyle w:val="Brdtext"/>
+        <w:pStyle w:val="BodyText"/>
         <w:ind w:right="119"/>
       </w:pPr>
       <w:r>
         <w:rPr>
           <w:noProof/>
-          <w:lang w:eastAsia="sv-SE"/>
+          <w:lang w:val="en-US"/>
         </w:rPr>
         <w:drawing>
           <wp:inline distT="0" distB="0" distL="0" distR="0" wp14:anchorId="24920B7D" wp14:editId="11CF912E">
@@ -4768,7 +4855,7 @@
     </w:p>
     <w:p>
       <w:pPr>
-        <w:pStyle w:val="Brdtext"/>
+        <w:pStyle w:val="BodyText"/>
         <w:ind w:right="119"/>
         <w:rPr>
           <w:i/>
@@ -4783,13 +4870,13 @@
     </w:p>
     <w:p>
       <w:pPr>
-        <w:pStyle w:val="Brdtext"/>
+        <w:pStyle w:val="BodyText"/>
         <w:ind w:right="119"/>
       </w:pPr>
     </w:p>
     <w:p>
       <w:pPr>
-        <w:pStyle w:val="Brdtext"/>
+        <w:pStyle w:val="BodyText"/>
         <w:ind w:right="119"/>
       </w:pPr>
       <w:r>
@@ -4798,7 +4885,7 @@
     </w:p>
     <w:p>
       <w:pPr>
-        <w:pStyle w:val="Brdtext"/>
+        <w:pStyle w:val="BodyText"/>
         <w:numPr>
           <w:ilvl w:val="0"/>
           <w:numId w:val="4"/>
@@ -4811,7 +4898,7 @@
     </w:p>
     <w:p>
       <w:pPr>
-        <w:pStyle w:val="Brdtext"/>
+        <w:pStyle w:val="BodyText"/>
         <w:numPr>
           <w:ilvl w:val="0"/>
           <w:numId w:val="4"/>
@@ -4826,7 +4913,7 @@
     </w:p>
     <w:p>
       <w:pPr>
-        <w:pStyle w:val="Brdtext"/>
+        <w:pStyle w:val="BodyText"/>
         <w:numPr>
           <w:ilvl w:val="0"/>
           <w:numId w:val="4"/>
@@ -4847,7 +4934,7 @@
     </w:p>
     <w:p>
       <w:pPr>
-        <w:pStyle w:val="Brdtext"/>
+        <w:pStyle w:val="BodyText"/>
         <w:ind w:right="119"/>
       </w:pPr>
     </w:p>
@@ -4855,9 +4942,9 @@
       <w:pPr>
         <w:pStyle w:val="Rubrik2b"/>
       </w:pPr>
-      <w:bookmarkStart w:id="12" w:name="_Toc219337766"/>
-      <w:bookmarkStart w:id="13" w:name="_Toc229536008"/>
-      <w:bookmarkStart w:id="14" w:name="_Toc378172570"/>
+      <w:bookmarkStart w:id="13" w:name="_Toc219337766"/>
+      <w:bookmarkStart w:id="14" w:name="_Toc229536008"/>
+      <w:bookmarkStart w:id="15" w:name="_Toc378172570"/>
       <w:r>
         <w:t>Regional</w:t>
       </w:r>
@@ -4867,13 +4954,13 @@
       <w:r>
         <w:t>användning</w:t>
       </w:r>
-      <w:bookmarkEnd w:id="12"/>
       <w:bookmarkEnd w:id="13"/>
       <w:bookmarkEnd w:id="14"/>
+      <w:bookmarkEnd w:id="15"/>
     </w:p>
     <w:p>
       <w:pPr>
-        <w:pStyle w:val="Brdtext"/>
+        <w:pStyle w:val="BodyText"/>
         <w:ind w:right="119"/>
       </w:pPr>
       <w:r>
@@ -4883,13 +4970,13 @@
     </w:p>
     <w:p>
       <w:pPr>
-        <w:pStyle w:val="Brdtext"/>
+        <w:pStyle w:val="BodyText"/>
         <w:ind w:right="119"/>
       </w:pPr>
       <w:r>
         <w:rPr>
           <w:noProof/>
-          <w:lang w:eastAsia="sv-SE"/>
+          <w:lang w:val="en-US"/>
         </w:rPr>
         <w:drawing>
           <wp:inline distT="0" distB="0" distL="0" distR="0" wp14:anchorId="63015239" wp14:editId="44BC3D9B">
@@ -4943,7 +5030,7 @@
     </w:p>
     <w:p>
       <w:pPr>
-        <w:pStyle w:val="Brdtext"/>
+        <w:pStyle w:val="BodyText"/>
         <w:ind w:left="0" w:right="119"/>
       </w:pPr>
     </w:p>
@@ -4951,19 +5038,19 @@
       <w:pPr>
         <w:pStyle w:val="Rubrik2b"/>
       </w:pPr>
-      <w:bookmarkStart w:id="15" w:name="_Toc219337767"/>
-      <w:bookmarkStart w:id="16" w:name="_Toc229536009"/>
-      <w:bookmarkStart w:id="17" w:name="_Toc378172571"/>
+      <w:bookmarkStart w:id="16" w:name="_Toc219337767"/>
+      <w:bookmarkStart w:id="17" w:name="_Toc229536009"/>
+      <w:bookmarkStart w:id="18" w:name="_Toc378172571"/>
       <w:r>
         <w:t>Adresseringsmodell</w:t>
       </w:r>
-      <w:bookmarkEnd w:id="15"/>
       <w:bookmarkEnd w:id="16"/>
       <w:bookmarkEnd w:id="17"/>
+      <w:bookmarkEnd w:id="18"/>
     </w:p>
     <w:p>
       <w:pPr>
-        <w:pStyle w:val="Brdtext"/>
+        <w:pStyle w:val="BodyText"/>
         <w:ind w:right="119"/>
       </w:pPr>
       <w:r>
@@ -4980,13 +5067,13 @@
     </w:p>
     <w:p>
       <w:pPr>
-        <w:pStyle w:val="Brdtext"/>
+        <w:pStyle w:val="BodyText"/>
         <w:ind w:right="119"/>
       </w:pPr>
     </w:p>
     <w:p>
       <w:pPr>
-        <w:pStyle w:val="Brdtext"/>
+        <w:pStyle w:val="BodyText"/>
         <w:ind w:right="119"/>
       </w:pPr>
       <w:r>
@@ -5006,15 +5093,7 @@
       </w:r>
       <w:proofErr w:type="gramEnd"/>
       <w:r>
-        <w:t xml:space="preserve"> (</w:t>
-      </w:r>
-      <w:proofErr w:type="spellStart"/>
-      <w:r>
-        <w:t>ProcessNotification</w:t>
-      </w:r>
-      <w:proofErr w:type="spellEnd"/>
-      <w:r>
-        <w:t xml:space="preserve">). </w:t>
+        <w:t xml:space="preserve"> (ProcessNotification). </w:t>
       </w:r>
       <w:proofErr w:type="gramStart"/>
       <w:r>
@@ -5035,13 +5114,13 @@
     </w:p>
     <w:p>
       <w:pPr>
-        <w:pStyle w:val="Brdtext"/>
+        <w:pStyle w:val="BodyText"/>
         <w:ind w:right="119"/>
       </w:pPr>
     </w:p>
     <w:p>
       <w:pPr>
-        <w:pStyle w:val="Brdtext"/>
+        <w:pStyle w:val="BodyText"/>
         <w:ind w:right="119"/>
       </w:pPr>
       <w:r>
@@ -5058,7 +5137,7 @@
     </w:p>
     <w:p>
       <w:pPr>
-        <w:pStyle w:val="Brdtext"/>
+        <w:pStyle w:val="BodyText"/>
         <w:ind w:right="119"/>
       </w:pPr>
     </w:p>
@@ -5066,8 +5145,8 @@
       <w:pPr>
         <w:pStyle w:val="Rubrik3b"/>
       </w:pPr>
-      <w:bookmarkStart w:id="18" w:name="_Toc219337768"/>
-      <w:bookmarkStart w:id="19" w:name="_Toc229536010"/>
+      <w:bookmarkStart w:id="19" w:name="_Toc219337768"/>
+      <w:bookmarkStart w:id="20" w:name="_Toc229536010"/>
       <w:r>
         <w:t>Adressering</w:t>
       </w:r>
@@ -5080,23 +5159,23 @@
       <w:r>
         <w:t xml:space="preserve"> nationell användning</w:t>
       </w:r>
-      <w:bookmarkEnd w:id="18"/>
       <w:bookmarkEnd w:id="19"/>
+      <w:bookmarkEnd w:id="20"/>
     </w:p>
     <w:p>
       <w:pPr>
-        <w:pStyle w:val="Brdtext"/>
+        <w:pStyle w:val="BodyText"/>
       </w:pPr>
     </w:p>
     <w:p>
       <w:pPr>
-        <w:pStyle w:val="Brdtext"/>
+        <w:pStyle w:val="BodyText"/>
         <w:ind w:right="119"/>
       </w:pPr>
       <w:r>
         <w:rPr>
           <w:noProof/>
-          <w:lang w:eastAsia="sv-SE"/>
+          <w:lang w:val="en-US"/>
         </w:rPr>
         <w:drawing>
           <wp:inline distT="0" distB="0" distL="0" distR="0" wp14:anchorId="0494488A" wp14:editId="47AF98D2">
@@ -5150,7 +5229,7 @@
     </w:p>
     <w:p>
       <w:pPr>
-        <w:pStyle w:val="Brdtext"/>
+        <w:pStyle w:val="BodyText"/>
         <w:ind w:right="119"/>
         <w:rPr>
           <w:i/>
@@ -5177,7 +5256,7 @@
     </w:p>
     <w:p>
       <w:pPr>
-        <w:pStyle w:val="Brdtext"/>
+        <w:pStyle w:val="BodyText"/>
         <w:ind w:right="119"/>
       </w:pPr>
     </w:p>
@@ -5185,8 +5264,8 @@
       <w:pPr>
         <w:pStyle w:val="Rubrik3b"/>
       </w:pPr>
-      <w:bookmarkStart w:id="20" w:name="_Toc219337769"/>
-      <w:bookmarkStart w:id="21" w:name="_Toc229536011"/>
+      <w:bookmarkStart w:id="21" w:name="_Toc219337769"/>
+      <w:bookmarkStart w:id="22" w:name="_Toc229536011"/>
       <w:r>
         <w:t>Adressering</w:t>
       </w:r>
@@ -5199,17 +5278,17 @@
       <w:r>
         <w:t xml:space="preserve"> användning</w:t>
       </w:r>
-      <w:bookmarkEnd w:id="20"/>
       <w:bookmarkEnd w:id="21"/>
+      <w:bookmarkEnd w:id="22"/>
     </w:p>
     <w:p>
       <w:pPr>
-        <w:pStyle w:val="Brdtext"/>
+        <w:pStyle w:val="BodyText"/>
       </w:pPr>
       <w:r>
         <w:rPr>
           <w:noProof/>
-          <w:lang w:eastAsia="sv-SE"/>
+          <w:lang w:val="en-US"/>
         </w:rPr>
         <w:drawing>
           <wp:inline distT="0" distB="0" distL="0" distR="0" wp14:anchorId="36867D17" wp14:editId="6079BC29">
@@ -5263,7 +5342,7 @@
     </w:p>
     <w:p>
       <w:pPr>
-        <w:pStyle w:val="Brdtext"/>
+        <w:pStyle w:val="BodyText"/>
         <w:ind w:right="119"/>
         <w:rPr>
           <w:i/>
@@ -5302,7 +5381,7 @@
     </w:p>
     <w:p>
       <w:pPr>
-        <w:pStyle w:val="Brdtext"/>
+        <w:pStyle w:val="BodyText"/>
         <w:ind w:right="119"/>
         <w:rPr>
           <w:i/>
@@ -5313,7 +5392,7 @@
       <w:pPr>
         <w:pStyle w:val="Rubrik3b"/>
       </w:pPr>
-      <w:bookmarkStart w:id="22" w:name="_Toc229536012"/>
+      <w:bookmarkStart w:id="23" w:name="_Toc229536012"/>
       <w:r>
         <w:t xml:space="preserve">Adressering </w:t>
       </w:r>
@@ -5323,11 +5402,11 @@
       <w:r>
         <w:t xml:space="preserve"> till ett källsystem</w:t>
       </w:r>
-      <w:bookmarkEnd w:id="22"/>
+      <w:bookmarkEnd w:id="23"/>
     </w:p>
     <w:p>
       <w:pPr>
-        <w:pStyle w:val="Brdtext"/>
+        <w:pStyle w:val="BodyText"/>
       </w:pPr>
       <w:r>
         <w:t xml:space="preserve">Tjänstekontrakten i denna domän möjliggör sökning av information relaterad till en eller flera vårdkontakter. Det syftar till att stödja tillämpningsflöden som startar med en översikt </w:t>
@@ -5360,12 +5439,12 @@
     </w:p>
     <w:p>
       <w:pPr>
-        <w:pStyle w:val="Brdtext"/>
+        <w:pStyle w:val="BodyText"/>
       </w:pPr>
     </w:p>
     <w:p>
       <w:pPr>
-        <w:pStyle w:val="Brdtext"/>
+        <w:pStyle w:val="BodyText"/>
       </w:pPr>
       <w:r>
         <w:t xml:space="preserve">Utgående från en lista av vård- och omsorgskontakter finns behov av att kunna hämta journaluppgifter som rör en specifik vårdkontakt. Eftersom vårdkontaktid finns som sökparameter till tjänstekontrakten i denna domän, kan man på så sätt filtrera sökningen. Vårdkontakt-id är bara unikt inom ett källsystem. Man behöver därför avgränsa en sådan fråga till ett specifikt källsystem. Det görs helt enkelt genom att ange källsystemets HSA-id som sökparameter, tillsammans med vårdkontakt-id. I detta fall används källsystemets HSA-id som logisk adress. Källsystemets HSA-id och vårdkontakt-id ingår i svarsmängden för alla tjänstekontrakt i denna domän. Man startar med andra ord med att adressera aggregerande tjänst för </w:t>
@@ -5413,17 +5492,17 @@
     </w:p>
     <w:p>
       <w:pPr>
-        <w:pStyle w:val="Brdtext"/>
+        <w:pStyle w:val="BodyText"/>
       </w:pPr>
     </w:p>
     <w:p>
       <w:pPr>
-        <w:pStyle w:val="Brdtext"/>
+        <w:pStyle w:val="BodyText"/>
       </w:pPr>
       <w:r>
         <w:rPr>
           <w:noProof/>
-          <w:lang w:eastAsia="sv-SE"/>
+          <w:lang w:val="en-US"/>
         </w:rPr>
         <w:drawing>
           <wp:inline distT="0" distB="0" distL="0" distR="0" wp14:anchorId="4CACE25F" wp14:editId="68080BA0">
@@ -5477,7 +5556,7 @@
     </w:p>
     <w:p>
       <w:pPr>
-        <w:pStyle w:val="Brdtext"/>
+        <w:pStyle w:val="BodyText"/>
         <w:ind w:right="119"/>
         <w:rPr>
           <w:i/>
@@ -5506,7 +5585,7 @@
     </w:p>
     <w:p>
       <w:pPr>
-        <w:pStyle w:val="Brdtext"/>
+        <w:pStyle w:val="BodyText"/>
         <w:ind w:right="119"/>
         <w:rPr>
           <w:i/>
@@ -5515,7 +5594,7 @@
     </w:p>
     <w:p>
       <w:pPr>
-        <w:pStyle w:val="Brdtext"/>
+        <w:pStyle w:val="BodyText"/>
         <w:rPr>
           <w:i/>
         </w:rPr>
@@ -5559,7 +5638,7 @@
     </w:p>
     <w:p>
       <w:pPr>
-        <w:pStyle w:val="Brdtext"/>
+        <w:pStyle w:val="BodyText"/>
         <w:ind w:right="119"/>
         <w:rPr>
           <w:i/>
@@ -5569,7 +5648,7 @@
         <w:rPr>
           <w:i/>
           <w:noProof/>
-          <w:lang w:eastAsia="sv-SE"/>
+          <w:lang w:val="en-US"/>
         </w:rPr>
         <w:lastRenderedPageBreak/>
         <w:drawing>
@@ -5630,7 +5709,7 @@
     </w:p>
     <w:p>
       <w:pPr>
-        <w:pStyle w:val="Brdtext"/>
+        <w:pStyle w:val="BodyText"/>
         <w:ind w:right="119"/>
         <w:rPr>
           <w:i/>
@@ -5651,7 +5730,7 @@
     </w:p>
     <w:p>
       <w:pPr>
-        <w:pStyle w:val="Brdtext"/>
+        <w:pStyle w:val="BodyText"/>
         <w:ind w:right="119"/>
         <w:rPr>
           <w:i/>
@@ -5662,7 +5741,7 @@
       <w:pPr>
         <w:pStyle w:val="Rubrik3b"/>
       </w:pPr>
-      <w:bookmarkStart w:id="23" w:name="_Toc229536013"/>
+      <w:bookmarkStart w:id="24" w:name="_Toc229536013"/>
       <w:r>
         <w:t xml:space="preserve">Sammanfattning </w:t>
       </w:r>
@@ -5672,16 +5751,16 @@
       <w:r>
         <w:t xml:space="preserve"> adresseringsmodell</w:t>
       </w:r>
-      <w:bookmarkEnd w:id="23"/>
+      <w:bookmarkEnd w:id="24"/>
     </w:p>
     <w:p>
       <w:pPr>
-        <w:pStyle w:val="Brdtext"/>
+        <w:pStyle w:val="BodyText"/>
       </w:pPr>
     </w:p>
     <w:tbl>
       <w:tblPr>
-        <w:tblStyle w:val="Tabellrutnt"/>
+        <w:tblStyle w:val="TableGrid"/>
         <w:tblW w:w="0" w:type="auto"/>
         <w:tblInd w:w="867" w:type="dxa"/>
         <w:tblLook w:val="04A0" w:firstRow="1" w:lastRow="0" w:firstColumn="1" w:lastColumn="0" w:noHBand="0" w:noVBand="1"/>
@@ -5697,7 +5776,7 @@
           </w:tcPr>
           <w:p>
             <w:pPr>
-              <w:pStyle w:val="Brdtext"/>
+              <w:pStyle w:val="BodyText"/>
               <w:ind w:left="0"/>
               <w:rPr>
                 <w:b/>
@@ -5726,7 +5805,7 @@
           </w:tcPr>
           <w:p>
             <w:pPr>
-              <w:pStyle w:val="Brdtext"/>
+              <w:pStyle w:val="BodyText"/>
               <w:ind w:left="0"/>
               <w:rPr>
                 <w:b/>
@@ -5757,7 +5836,7 @@
           </w:tcPr>
           <w:p>
             <w:pPr>
-              <w:pStyle w:val="Brdtext"/>
+              <w:pStyle w:val="BodyText"/>
               <w:ind w:left="0"/>
             </w:pPr>
             <w:r>
@@ -5771,7 +5850,7 @@
           </w:tcPr>
           <w:p>
             <w:pPr>
-              <w:pStyle w:val="Brdtext"/>
+              <w:pStyle w:val="BodyText"/>
               <w:ind w:left="0"/>
             </w:pPr>
             <w:proofErr w:type="spellStart"/>
@@ -5792,7 +5871,7 @@
           </w:tcPr>
           <w:p>
             <w:pPr>
-              <w:pStyle w:val="Brdtext"/>
+              <w:pStyle w:val="BodyText"/>
               <w:ind w:left="0"/>
             </w:pPr>
             <w:r>
@@ -5806,7 +5885,7 @@
           </w:tcPr>
           <w:p>
             <w:pPr>
-              <w:pStyle w:val="Brdtext"/>
+              <w:pStyle w:val="BodyText"/>
               <w:ind w:left="0"/>
             </w:pPr>
             <w:r>
@@ -5822,7 +5901,7 @@
           </w:tcPr>
           <w:p>
             <w:pPr>
-              <w:pStyle w:val="Brdtext"/>
+              <w:pStyle w:val="BodyText"/>
               <w:ind w:left="0"/>
             </w:pPr>
             <w:r>
@@ -5836,7 +5915,7 @@
           </w:tcPr>
           <w:p>
             <w:pPr>
-              <w:pStyle w:val="Brdtext"/>
+              <w:pStyle w:val="BodyText"/>
               <w:ind w:left="0"/>
             </w:pPr>
             <w:r>
@@ -5848,7 +5927,7 @@
     </w:tbl>
     <w:p>
       <w:pPr>
-        <w:pStyle w:val="Brdtext"/>
+        <w:pStyle w:val="BodyText"/>
         <w:ind w:left="0" w:right="119"/>
         <w:rPr>
           <w:i/>
@@ -5859,8 +5938,8 @@
       <w:pPr>
         <w:pStyle w:val="Rubrik2b"/>
       </w:pPr>
-      <w:bookmarkStart w:id="24" w:name="_Toc229536014"/>
-      <w:bookmarkStart w:id="25" w:name="_Toc378172572"/>
+      <w:bookmarkStart w:id="25" w:name="_Toc229536014"/>
+      <w:bookmarkStart w:id="26" w:name="_Toc378172572"/>
       <w:r>
         <w:t>Aggregerande</w:t>
       </w:r>
@@ -5870,55 +5949,55 @@
       <w:r>
         <w:t>tjänster</w:t>
       </w:r>
-      <w:bookmarkEnd w:id="24"/>
       <w:bookmarkEnd w:id="25"/>
-    </w:p>
-    <w:p>
-      <w:pPr>
-        <w:pStyle w:val="Brdtext"/>
-      </w:pPr>
-      <w:r>
-        <w:t xml:space="preserve">Det behövs en aggregerande tjänst för varje tjänstekontrakt i denna domän. Aggregerande tjänster har samma tjänstekontrakt och anropsadress som en traditionell virtuell tjänst, men nås via olika logiska adresser. Om ett källsystemets HSA-id anges som logisk adress, kommer frågemeddelandet att dirigera vidare direkt till källsystemet utan att passera en aggregerande tjänst. Om logisk adress HSA-id för </w:t>
-      </w:r>
-      <w:proofErr w:type="spellStart"/>
-      <w:r>
-        <w:t>Inera</w:t>
-      </w:r>
-      <w:proofErr w:type="spellEnd"/>
-      <w:r>
-        <w:t xml:space="preserve"> eller en huvudman kommer anropet att dirigeras till aggregerande tjänsten som i sin tur – efter att ha konsulterat engagemangsindex, vidarebefordrar frågan till de källsystem som har information om patienten.</w:t>
-      </w:r>
-    </w:p>
-    <w:p>
-      <w:pPr>
-        <w:pStyle w:val="Rubrik2b"/>
-      </w:pPr>
-      <w:bookmarkStart w:id="26" w:name="_Toc378172573"/>
-      <w:r>
-        <w:t>Informationssäkerhet</w:t>
-      </w:r>
       <w:bookmarkEnd w:id="26"/>
     </w:p>
     <w:p>
       <w:pPr>
+        <w:pStyle w:val="BodyText"/>
+      </w:pPr>
+      <w:r>
+        <w:t xml:space="preserve">Det behövs en aggregerande tjänst för varje tjänstekontrakt i denna domän. Aggregerande tjänster har samma tjänstekontrakt och anropsadress som en traditionell virtuell tjänst, men nås via olika logiska adresser. Om ett källsystemets HSA-id anges som logisk adress, kommer frågemeddelandet att dirigera vidare direkt till källsystemet utan att passera en aggregerande tjänst. Om logisk adress HSA-id för </w:t>
+      </w:r>
+      <w:proofErr w:type="spellStart"/>
+      <w:r>
+        <w:t>Inera</w:t>
+      </w:r>
+      <w:proofErr w:type="spellEnd"/>
+      <w:r>
+        <w:t xml:space="preserve"> eller en huvudman kommer anropet att dirigeras till aggregerande tjänsten som i sin tur – efter att ha konsulterat engagemangsindex, vidarebefordrar frågan till de källsystem som har information om patienten.</w:t>
+      </w:r>
+    </w:p>
+    <w:p>
+      <w:pPr>
+        <w:pStyle w:val="Rubrik2b"/>
+      </w:pPr>
+      <w:bookmarkStart w:id="27" w:name="_Toc378172573"/>
+      <w:r>
+        <w:t>Informationssäkerhet</w:t>
+      </w:r>
+      <w:bookmarkEnd w:id="27"/>
+    </w:p>
+    <w:p>
+      <w:pPr>
         <w:pStyle w:val="Rubrik3b"/>
       </w:pPr>
-      <w:bookmarkStart w:id="27" w:name="_Toc219337771"/>
-      <w:bookmarkStart w:id="28" w:name="_Toc227077995"/>
-      <w:bookmarkStart w:id="29" w:name="_Toc245231399"/>
+      <w:bookmarkStart w:id="28" w:name="_Toc219337771"/>
+      <w:bookmarkStart w:id="29" w:name="_Toc227077995"/>
+      <w:bookmarkStart w:id="30" w:name="_Toc245231399"/>
       <w:r>
         <w:t xml:space="preserve">Medarbetarens </w:t>
       </w:r>
       <w:r>
         <w:t>direktåtkomst</w:t>
       </w:r>
-      <w:bookmarkEnd w:id="27"/>
       <w:bookmarkEnd w:id="28"/>
       <w:bookmarkEnd w:id="29"/>
+      <w:bookmarkEnd w:id="30"/>
     </w:p>
     <w:p>
       <w:pPr>
-        <w:pStyle w:val="Brdtext"/>
+        <w:pStyle w:val="BodyText"/>
         <w:ind w:right="119"/>
       </w:pPr>
       <w:r>
@@ -5935,13 +6014,13 @@
     </w:p>
     <w:p>
       <w:pPr>
-        <w:pStyle w:val="Brdtext"/>
+        <w:pStyle w:val="BodyText"/>
         <w:ind w:right="119"/>
       </w:pPr>
     </w:p>
     <w:p>
       <w:pPr>
-        <w:pStyle w:val="Brdtext"/>
+        <w:pStyle w:val="BodyText"/>
         <w:ind w:right="119"/>
       </w:pPr>
       <w:r>
@@ -5962,13 +6041,13 @@
     </w:p>
     <w:p>
       <w:pPr>
-        <w:pStyle w:val="Brdtext"/>
+        <w:pStyle w:val="BodyText"/>
         <w:ind w:right="119"/>
       </w:pPr>
     </w:p>
     <w:p>
       <w:pPr>
-        <w:pStyle w:val="Brdtext"/>
+        <w:pStyle w:val="BodyText"/>
         <w:ind w:right="119"/>
       </w:pPr>
       <w:r>
@@ -5982,21 +6061,21 @@
           <w:b/>
         </w:rPr>
       </w:pPr>
-      <w:bookmarkStart w:id="30" w:name="_Toc219337772"/>
-      <w:bookmarkStart w:id="31" w:name="_Toc227077996"/>
-      <w:bookmarkStart w:id="32" w:name="_Toc229537043"/>
-      <w:bookmarkStart w:id="33" w:name="_Toc245231400"/>
+      <w:bookmarkStart w:id="31" w:name="_Toc219337772"/>
+      <w:bookmarkStart w:id="32" w:name="_Toc227077996"/>
+      <w:bookmarkStart w:id="33" w:name="_Toc229537043"/>
+      <w:bookmarkStart w:id="34" w:name="_Toc245231400"/>
       <w:r>
         <w:t>Patientens direktåtkomst</w:t>
       </w:r>
-      <w:bookmarkEnd w:id="30"/>
       <w:bookmarkEnd w:id="31"/>
       <w:bookmarkEnd w:id="32"/>
       <w:bookmarkEnd w:id="33"/>
+      <w:bookmarkEnd w:id="34"/>
     </w:p>
     <w:p>
       <w:pPr>
-        <w:pStyle w:val="Brdtext"/>
+        <w:pStyle w:val="BodyText"/>
       </w:pPr>
       <w:r>
         <w:t xml:space="preserve">Alla tjänstekontrakten i denna tjänstedomän har en svarsflagga som anger om verksamheten (informationsägaren) godkänt att informationen får visas för patient. Det kan t.ex. ha skett genom </w:t>
@@ -6030,19 +6109,19 @@
       <w:pPr>
         <w:pStyle w:val="Rubrik3b"/>
       </w:pPr>
-      <w:bookmarkStart w:id="34" w:name="_Toc219337773"/>
-      <w:bookmarkStart w:id="35" w:name="_Toc227077997"/>
-      <w:bookmarkStart w:id="36" w:name="_Toc245231401"/>
+      <w:bookmarkStart w:id="35" w:name="_Toc219337773"/>
+      <w:bookmarkStart w:id="36" w:name="_Toc227077997"/>
+      <w:bookmarkStart w:id="37" w:name="_Toc245231401"/>
       <w:r>
         <w:t>Generellt</w:t>
       </w:r>
-      <w:bookmarkEnd w:id="34"/>
       <w:bookmarkEnd w:id="35"/>
       <w:bookmarkEnd w:id="36"/>
+      <w:bookmarkEnd w:id="37"/>
     </w:p>
     <w:p>
       <w:pPr>
-        <w:pStyle w:val="Brdtext"/>
+        <w:pStyle w:val="BodyText"/>
         <w:ind w:right="119"/>
       </w:pPr>
       <w:r>
@@ -6080,7 +6159,7 @@
     </w:p>
     <w:p>
       <w:pPr>
-        <w:pStyle w:val="Brdtext"/>
+        <w:pStyle w:val="BodyText"/>
         <w:ind w:right="119"/>
       </w:pPr>
     </w:p>
@@ -6088,25 +6167,25 @@
       <w:pPr>
         <w:pStyle w:val="Rubrik2b"/>
       </w:pPr>
-      <w:bookmarkStart w:id="37" w:name="_Toc219337774"/>
-      <w:bookmarkStart w:id="38" w:name="_Toc229536019"/>
-      <w:bookmarkStart w:id="39" w:name="_Toc378172574"/>
+      <w:bookmarkStart w:id="38" w:name="_Toc219337774"/>
+      <w:bookmarkStart w:id="39" w:name="_Toc229536019"/>
+      <w:bookmarkStart w:id="40" w:name="_Toc378172574"/>
       <w:r>
         <w:t>Tjänstekontraktens</w:t>
       </w:r>
       <w:r>
         <w:t xml:space="preserve"> desi</w:t>
       </w:r>
-      <w:bookmarkEnd w:id="37"/>
+      <w:bookmarkEnd w:id="38"/>
       <w:r>
         <w:t>gn</w:t>
       </w:r>
-      <w:bookmarkEnd w:id="38"/>
       <w:bookmarkEnd w:id="39"/>
+      <w:bookmarkEnd w:id="40"/>
     </w:p>
     <w:p>
       <w:pPr>
-        <w:pStyle w:val="Brdtext"/>
+        <w:pStyle w:val="BodyText"/>
         <w:ind w:right="119"/>
       </w:pPr>
       <w:r>
@@ -6163,13 +6242,13 @@
     </w:p>
     <w:p>
       <w:pPr>
-        <w:pStyle w:val="Brdtext"/>
+        <w:pStyle w:val="BodyText"/>
         <w:ind w:right="119"/>
       </w:pPr>
     </w:p>
     <w:p>
       <w:pPr>
-        <w:pStyle w:val="Brdtext"/>
+        <w:pStyle w:val="BodyText"/>
         <w:ind w:right="119"/>
       </w:pPr>
       <w:r>
@@ -6178,13 +6257,13 @@
     </w:p>
     <w:p>
       <w:pPr>
-        <w:pStyle w:val="Brdtext"/>
+        <w:pStyle w:val="BodyText"/>
         <w:ind w:right="119"/>
       </w:pPr>
     </w:p>
     <w:p>
       <w:pPr>
-        <w:pStyle w:val="Brdtext"/>
+        <w:pStyle w:val="BodyText"/>
         <w:ind w:right="119"/>
       </w:pPr>
       <w:r>
@@ -6193,13 +6272,13 @@
     </w:p>
     <w:p>
       <w:pPr>
-        <w:pStyle w:val="Brdtext"/>
+        <w:pStyle w:val="BodyText"/>
         <w:ind w:right="119"/>
       </w:pPr>
     </w:p>
     <w:p>
       <w:pPr>
-        <w:pStyle w:val="Brdtext"/>
+        <w:pStyle w:val="BodyText"/>
         <w:ind w:right="119"/>
       </w:pPr>
       <w:r>
@@ -6209,11 +6288,11 @@
         <w:t xml:space="preserve">i sig </w:t>
       </w:r>
       <w:r>
-        <w:t>stödjer inte HL7 CDA, men de distribueras tillsammans med XSLT-</w:t>
+        <w:t xml:space="preserve">stödjer inte HL7 CDA, men de distribueras tillsammans med </w:t>
       </w:r>
       <w:proofErr w:type="spellStart"/>
       <w:r>
-        <w:t>transfomationsfiler</w:t>
+        <w:t>XSLT-transfomationsfiler</w:t>
       </w:r>
       <w:proofErr w:type="spellEnd"/>
       <w:r>
@@ -6228,7 +6307,7 @@
     </w:p>
     <w:p>
       <w:pPr>
-        <w:pStyle w:val="Rubrik1"/>
+        <w:pStyle w:val="Heading1"/>
         <w:numPr>
           <w:ilvl w:val="0"/>
           <w:numId w:val="0"/>
@@ -6242,14 +6321,14 @@
     </w:p>
     <w:p>
       <w:pPr>
-        <w:pStyle w:val="Rubrik1"/>
+        <w:pStyle w:val="Heading1"/>
         <w:rPr>
           <w:b w:val="0"/>
           <w:bCs w:val="0"/>
         </w:rPr>
       </w:pPr>
-      <w:bookmarkStart w:id="40" w:name="_Toc219337775"/>
-      <w:bookmarkStart w:id="41" w:name="_Toc378172575"/>
+      <w:bookmarkStart w:id="41" w:name="_Toc219337775"/>
+      <w:bookmarkStart w:id="42" w:name="_Toc378172575"/>
       <w:r>
         <w:rPr>
           <w:spacing w:val="1"/>
@@ -6278,24 +6357,24 @@
       <w:r>
         <w:t>egler</w:t>
       </w:r>
-      <w:bookmarkEnd w:id="40"/>
       <w:bookmarkEnd w:id="41"/>
+      <w:bookmarkEnd w:id="42"/>
     </w:p>
     <w:p>
       <w:pPr>
         <w:pStyle w:val="Rubrik2b"/>
       </w:pPr>
-      <w:bookmarkStart w:id="42" w:name="_Toc219337776"/>
-      <w:bookmarkStart w:id="43" w:name="_Toc378172576"/>
+      <w:bookmarkStart w:id="43" w:name="_Toc219337776"/>
+      <w:bookmarkStart w:id="44" w:name="_Toc378172576"/>
       <w:r>
         <w:t>Uppdatering av engagemangsindex</w:t>
       </w:r>
-      <w:bookmarkEnd w:id="42"/>
       <w:bookmarkEnd w:id="43"/>
+      <w:bookmarkEnd w:id="44"/>
     </w:p>
     <w:p>
       <w:pPr>
-        <w:pStyle w:val="Brdtext"/>
+        <w:pStyle w:val="BodyText"/>
       </w:pPr>
       <w:r>
         <w:t>Alla källsystem ska uppdatera engagemangsindex. Engagemangsindex ska uppdateras så snart en händelse inträffar som påverkar indexposterna enligt beskrivningen nedan.</w:t>
@@ -6303,12 +6382,12 @@
     </w:p>
     <w:p>
       <w:pPr>
-        <w:pStyle w:val="Brdtext"/>
+        <w:pStyle w:val="BodyText"/>
       </w:pPr>
     </w:p>
     <w:p>
       <w:pPr>
-        <w:pStyle w:val="Brdtext"/>
+        <w:pStyle w:val="BodyText"/>
       </w:pPr>
       <w:r>
         <w:t xml:space="preserve">All uppdatering av engagemangsindex sker genom att källsystemet anropar engagemangsindex genom tjänstekontraktet </w:t>
@@ -6325,25 +6404,17 @@
         <w:t xml:space="preserve">tjänsteproducent för </w:t>
       </w:r>
       <w:r>
-        <w:t>tjänstekontraktet urn:riv:itintegration:engagementindex:GetUpdatesResponder:1 (”index-</w:t>
-      </w:r>
-      <w:proofErr w:type="spellStart"/>
-      <w:r>
-        <w:t>pull</w:t>
-      </w:r>
-      <w:proofErr w:type="spellEnd"/>
-      <w:r>
-        <w:t>”). Ladda hem Engagemangsindex WSDL, scheman och tjänstekontraktsbeskrivning för detaljer.</w:t>
+        <w:t>tjänstekontraktet urn:riv:itintegration:engagementindex:GetUpdatesResponder:1 (”index-pull”). Ladda hem Engagemangsindex WSDL, scheman och tjänstekontraktsbeskrivning för detaljer.</w:t>
       </w:r>
     </w:p>
     <w:p>
       <w:pPr>
-        <w:pStyle w:val="Brdtext"/>
+        <w:pStyle w:val="BodyText"/>
       </w:pPr>
     </w:p>
     <w:p>
       <w:pPr>
-        <w:pStyle w:val="Brdtext"/>
+        <w:pStyle w:val="BodyText"/>
       </w:pPr>
       <w:r>
         <w:t>Följande regler gäller för innehållet i begäran till engagemangsindex för uppdateringar som rör denna tjänstedomän:</w:t>
@@ -6351,7 +6422,7 @@
     </w:p>
     <w:p>
       <w:pPr>
-        <w:pStyle w:val="Brdtext"/>
+        <w:pStyle w:val="BodyText"/>
       </w:pPr>
     </w:p>
     <w:tbl>
@@ -6385,7 +6456,7 @@
           </w:tcPr>
           <w:p>
             <w:pPr>
-              <w:pStyle w:val="Brdtext"/>
+              <w:pStyle w:val="BodyText"/>
               <w:ind w:left="0"/>
               <w:rPr>
                 <w:i/>
@@ -6406,7 +6477,7 @@
           </w:tcPr>
           <w:p>
             <w:pPr>
-              <w:pStyle w:val="Brdtext"/>
+              <w:pStyle w:val="BodyText"/>
               <w:ind w:left="0"/>
               <w:rPr>
                 <w:i/>
@@ -6435,7 +6506,7 @@
           </w:tcPr>
           <w:p>
             <w:pPr>
-              <w:pStyle w:val="Brdtext"/>
+              <w:pStyle w:val="BodyText"/>
               <w:ind w:left="0"/>
               <w:rPr>
                 <w:i/>
@@ -6456,7 +6527,7 @@
           </w:tcPr>
           <w:p>
             <w:pPr>
-              <w:pStyle w:val="Brdtext"/>
+              <w:pStyle w:val="BodyText"/>
               <w:ind w:left="0"/>
               <w:rPr>
                 <w:i/>
@@ -6479,7 +6550,7 @@
           </w:tcPr>
           <w:p>
             <w:pPr>
-              <w:pStyle w:val="Brdtext"/>
+              <w:pStyle w:val="BodyText"/>
               <w:ind w:left="0"/>
               <w:rPr>
                 <w:i/>
@@ -6529,7 +6600,7 @@
           </w:tcPr>
           <w:p>
             <w:pPr>
-              <w:pStyle w:val="Brdtext"/>
+              <w:pStyle w:val="BodyText"/>
               <w:ind w:left="0"/>
               <w:rPr>
                 <w:i/>
@@ -6552,7 +6623,7 @@
           </w:tcPr>
           <w:p>
             <w:pPr>
-              <w:pStyle w:val="Brdtext"/>
+              <w:pStyle w:val="BodyText"/>
               <w:ind w:left="0"/>
             </w:pPr>
             <w:r>
@@ -6580,7 +6651,7 @@
           </w:tcPr>
           <w:p>
             <w:pPr>
-              <w:pStyle w:val="Brdtext"/>
+              <w:pStyle w:val="BodyText"/>
               <w:ind w:left="0"/>
             </w:pPr>
             <w:r>
@@ -6595,7 +6666,7 @@
           </w:tcPr>
           <w:p>
             <w:pPr>
-              <w:pStyle w:val="Brdtext"/>
+              <w:pStyle w:val="BodyText"/>
               <w:ind w:left="0"/>
             </w:pPr>
             <w:r>
@@ -6610,7 +6681,7 @@
           </w:tcPr>
           <w:p>
             <w:pPr>
-              <w:pStyle w:val="Brdtext"/>
+              <w:pStyle w:val="BodyText"/>
               <w:ind w:left="0"/>
             </w:pPr>
             <w:r>
@@ -6633,7 +6704,7 @@
           </w:tcPr>
           <w:p>
             <w:pPr>
-              <w:pStyle w:val="Brdtext"/>
+              <w:pStyle w:val="BodyText"/>
               <w:ind w:left="0"/>
             </w:pPr>
           </w:p>
@@ -6645,7 +6716,7 @@
           </w:tcPr>
           <w:p>
             <w:pPr>
-              <w:pStyle w:val="Brdtext"/>
+              <w:pStyle w:val="BodyText"/>
               <w:ind w:left="0"/>
             </w:pPr>
             <w:r>
@@ -6667,7 +6738,7 @@
           </w:tcPr>
           <w:p>
             <w:pPr>
-              <w:pStyle w:val="Brdtext"/>
+              <w:pStyle w:val="BodyText"/>
               <w:ind w:left="0"/>
             </w:pPr>
             <w:r>
@@ -6690,7 +6761,7 @@
           </w:tcPr>
           <w:p>
             <w:pPr>
-              <w:pStyle w:val="Brdtext"/>
+              <w:pStyle w:val="BodyText"/>
               <w:ind w:left="0"/>
             </w:pPr>
             <w:r>
@@ -6705,7 +6776,7 @@
           </w:tcPr>
           <w:p>
             <w:pPr>
-              <w:pStyle w:val="Brdtext"/>
+              <w:pStyle w:val="BodyText"/>
               <w:ind w:left="0"/>
             </w:pPr>
             <w:r>
@@ -6726,7 +6797,7 @@
           </w:tcPr>
           <w:p>
             <w:pPr>
-              <w:pStyle w:val="Brdtext"/>
+              <w:pStyle w:val="BodyText"/>
               <w:ind w:left="0"/>
             </w:pPr>
             <w:r>
@@ -6749,7 +6820,7 @@
           </w:tcPr>
           <w:p>
             <w:pPr>
-              <w:pStyle w:val="Brdtext"/>
+              <w:pStyle w:val="BodyText"/>
               <w:ind w:left="0"/>
             </w:pPr>
             <w:r>
@@ -6758,11 +6829,14 @@
             <w:proofErr w:type="spellStart"/>
             <w:proofErr w:type="gramStart"/>
             <w:r>
-              <w:t>riv:clinicalprocess</w:t>
+              <w:t>riv:clinical</w:t>
+            </w:r>
+            <w:r>
+              <w:t>process</w:t>
             </w:r>
             <w:proofErr w:type="gramEnd"/>
             <w:r>
-              <w:t>:logistics:logistics</w:t>
+              <w:t>:healthcond:rheuma</w:t>
             </w:r>
             <w:proofErr w:type="spellEnd"/>
             <w:r>
@@ -6777,7 +6851,7 @@
           </w:tcPr>
           <w:p>
             <w:pPr>
-              <w:pStyle w:val="Brdtext"/>
+              <w:pStyle w:val="BodyText"/>
               <w:ind w:left="0"/>
             </w:pPr>
             <w:r>
@@ -6799,7 +6873,7 @@
           </w:tcPr>
           <w:p>
             <w:pPr>
-              <w:pStyle w:val="Brdtext"/>
+              <w:pStyle w:val="BodyText"/>
               <w:ind w:left="0"/>
             </w:pPr>
             <w:proofErr w:type="spellStart"/>
@@ -6819,7 +6893,7 @@
           </w:tcPr>
           <w:p>
             <w:pPr>
-              <w:pStyle w:val="Brdtext"/>
+              <w:pStyle w:val="BodyText"/>
               <w:ind w:left="0"/>
             </w:pPr>
             <w:r>
@@ -6850,7 +6924,7 @@
           </w:tcPr>
           <w:p>
             <w:pPr>
-              <w:pStyle w:val="Brdtext"/>
+              <w:pStyle w:val="BodyText"/>
               <w:ind w:left="38"/>
             </w:pPr>
             <w:r>
@@ -6859,7 +6933,7 @@
           </w:p>
           <w:p>
             <w:pPr>
-              <w:pStyle w:val="Brdtext"/>
+              <w:pStyle w:val="BodyText"/>
               <w:ind w:left="0"/>
             </w:pPr>
           </w:p>
@@ -6871,7 +6945,7 @@
           </w:tcPr>
           <w:p>
             <w:pPr>
-              <w:pStyle w:val="Brdtext"/>
+              <w:pStyle w:val="BodyText"/>
               <w:ind w:left="0"/>
             </w:pPr>
             <w:r>
@@ -6894,11 +6968,19 @@
           </w:tcPr>
           <w:p>
             <w:pPr>
-              <w:pStyle w:val="Brdtext"/>
+              <w:pStyle w:val="BodyText"/>
               <w:ind w:left="0"/>
             </w:pPr>
             <w:r>
-              <w:t>Tjänstekontrakt genom vilket den information som indexposten avser kan hämtas. Anges med kortform enligt tabell nedan.</w:t>
+              <w:t xml:space="preserve">”NA” – </w:t>
+            </w:r>
+            <w:proofErr w:type="gramStart"/>
+            <w:r>
+              <w:t>dvs</w:t>
+            </w:r>
+            <w:proofErr w:type="gramEnd"/>
+            <w:r>
+              <w:t xml:space="preserve"> ej tillämpat för tjänstedomänen</w:t>
             </w:r>
           </w:p>
         </w:tc>
@@ -6909,7 +6991,7 @@
           </w:tcPr>
           <w:p>
             <w:pPr>
-              <w:pStyle w:val="Brdtext"/>
+              <w:pStyle w:val="BodyText"/>
               <w:ind w:left="0"/>
             </w:pPr>
             <w:r>
@@ -6931,7 +7013,7 @@
           </w:tcPr>
           <w:p>
             <w:pPr>
-              <w:pStyle w:val="Brdtext"/>
+              <w:pStyle w:val="BodyText"/>
               <w:ind w:left="0"/>
             </w:pPr>
             <w:proofErr w:type="spellStart"/>
@@ -6959,7 +7041,7 @@
           </w:tcPr>
           <w:p>
             <w:pPr>
-              <w:pStyle w:val="Brdtext"/>
+              <w:pStyle w:val="BodyText"/>
               <w:ind w:left="0"/>
             </w:pPr>
             <w:r>
@@ -6974,7 +7056,7 @@
           </w:tcPr>
           <w:p>
             <w:pPr>
-              <w:pStyle w:val="Brdtext"/>
+              <w:pStyle w:val="BodyText"/>
               <w:ind w:left="0"/>
             </w:pPr>
             <w:r>
@@ -6997,7 +7079,7 @@
           </w:tcPr>
           <w:p>
             <w:pPr>
-              <w:pStyle w:val="Brdtext"/>
+              <w:pStyle w:val="BodyText"/>
               <w:ind w:left="0"/>
             </w:pPr>
             <w:r>
@@ -7020,7 +7102,7 @@
           </w:tcPr>
           <w:p>
             <w:pPr>
-              <w:pStyle w:val="Brdtext"/>
+              <w:pStyle w:val="BodyText"/>
               <w:ind w:left="0"/>
             </w:pPr>
             <w:r>
@@ -7035,7 +7117,7 @@
           </w:tcPr>
           <w:p>
             <w:pPr>
-              <w:pStyle w:val="Brdtext"/>
+              <w:pStyle w:val="BodyText"/>
               <w:ind w:left="0"/>
             </w:pPr>
             <w:r>
@@ -7057,7 +7139,7 @@
           </w:tcPr>
           <w:p>
             <w:pPr>
-              <w:pStyle w:val="Brdtext"/>
+              <w:pStyle w:val="BodyText"/>
               <w:ind w:left="0"/>
             </w:pPr>
             <w:r>
@@ -7097,7 +7179,7 @@
           </w:tcPr>
           <w:p>
             <w:pPr>
-              <w:pStyle w:val="Brdtext"/>
+              <w:pStyle w:val="BodyText"/>
               <w:ind w:left="0"/>
             </w:pPr>
             <w:r>
@@ -7117,7 +7199,7 @@
           </w:tcPr>
           <w:p>
             <w:pPr>
-              <w:pStyle w:val="Brdtext"/>
+              <w:pStyle w:val="BodyText"/>
               <w:ind w:left="0"/>
             </w:pPr>
             <w:r>
@@ -7133,7 +7215,7 @@
           </w:tcPr>
           <w:p>
             <w:pPr>
-              <w:pStyle w:val="Brdtext"/>
+              <w:pStyle w:val="BodyText"/>
               <w:ind w:left="0"/>
             </w:pPr>
             <w:r>
@@ -7156,7 +7238,7 @@
           </w:tcPr>
           <w:p>
             <w:pPr>
-              <w:pStyle w:val="Brdtext"/>
+              <w:pStyle w:val="BodyText"/>
               <w:ind w:left="0"/>
             </w:pPr>
             <w:r>
@@ -7179,7 +7261,7 @@
           </w:tcPr>
           <w:p>
             <w:pPr>
-              <w:pStyle w:val="Brdtext"/>
+              <w:pStyle w:val="BodyText"/>
               <w:ind w:left="0"/>
             </w:pPr>
             <w:r>
@@ -7201,7 +7283,7 @@
           </w:tcPr>
           <w:p>
             <w:pPr>
-              <w:pStyle w:val="Brdtext"/>
+              <w:pStyle w:val="BodyText"/>
               <w:ind w:left="0"/>
             </w:pPr>
             <w:r>
@@ -7228,7 +7310,7 @@
           </w:tcPr>
           <w:p>
             <w:pPr>
-              <w:pStyle w:val="Brdtext"/>
+              <w:pStyle w:val="BodyText"/>
               <w:ind w:left="0"/>
             </w:pPr>
             <w:r>
@@ -7243,7 +7325,7 @@
           </w:tcPr>
           <w:p>
             <w:pPr>
-              <w:pStyle w:val="Brdtext"/>
+              <w:pStyle w:val="BodyText"/>
               <w:ind w:left="0"/>
             </w:pPr>
             <w:r>
@@ -7258,7 +7340,7 @@
           </w:tcPr>
           <w:p>
             <w:pPr>
-              <w:pStyle w:val="Brdtext"/>
+              <w:pStyle w:val="BodyText"/>
               <w:ind w:left="0"/>
             </w:pPr>
             <w:r>
@@ -7281,7 +7363,7 @@
           </w:tcPr>
           <w:p>
             <w:pPr>
-              <w:pStyle w:val="Brdtext"/>
+              <w:pStyle w:val="BodyText"/>
               <w:ind w:left="0"/>
             </w:pPr>
             <w:r>
@@ -7310,7 +7392,7 @@
           </w:tcPr>
           <w:p>
             <w:pPr>
-              <w:pStyle w:val="Brdtext"/>
+              <w:pStyle w:val="BodyText"/>
               <w:ind w:left="0"/>
             </w:pPr>
             <w:r>
@@ -7332,7 +7414,7 @@
           </w:tcPr>
           <w:p>
             <w:pPr>
-              <w:pStyle w:val="Brdtext"/>
+              <w:pStyle w:val="BodyText"/>
               <w:ind w:left="0"/>
             </w:pPr>
             <w:r>
@@ -7355,7 +7437,7 @@
           </w:tcPr>
           <w:p>
             <w:pPr>
-              <w:pStyle w:val="Brdtext"/>
+              <w:pStyle w:val="BodyText"/>
               <w:ind w:left="0"/>
             </w:pPr>
             <w:r>
@@ -7375,7 +7457,7 @@
           </w:tcPr>
           <w:p>
             <w:pPr>
-              <w:pStyle w:val="Brdtext"/>
+              <w:pStyle w:val="BodyText"/>
               <w:ind w:left="0"/>
             </w:pPr>
             <w:r>
@@ -7390,7 +7472,7 @@
           </w:tcPr>
           <w:p>
             <w:pPr>
-              <w:pStyle w:val="Brdtext"/>
+              <w:pStyle w:val="BodyText"/>
               <w:ind w:left="0"/>
             </w:pPr>
             <w:r>
@@ -7413,7 +7495,7 @@
           </w:tcPr>
           <w:p>
             <w:pPr>
-              <w:pStyle w:val="Brdtext"/>
+              <w:pStyle w:val="BodyText"/>
               <w:ind w:left="0"/>
             </w:pPr>
             <w:r>
@@ -7457,7 +7539,7 @@
           </w:tcPr>
           <w:p>
             <w:pPr>
-              <w:pStyle w:val="Brdtext"/>
+              <w:pStyle w:val="BodyText"/>
               <w:ind w:left="0"/>
             </w:pPr>
           </w:p>
@@ -7471,7 +7553,7 @@
           </w:tcPr>
           <w:p>
             <w:pPr>
-              <w:pStyle w:val="Brdtext"/>
+              <w:pStyle w:val="BodyText"/>
               <w:ind w:left="5"/>
             </w:pPr>
             <w:r>
@@ -7480,7 +7562,7 @@
           </w:p>
           <w:p>
             <w:pPr>
-              <w:pStyle w:val="Brdtext"/>
+              <w:pStyle w:val="BodyText"/>
               <w:ind w:left="0"/>
             </w:pPr>
             <w:proofErr w:type="spellStart"/>
@@ -7497,7 +7579,7 @@
           </w:tcPr>
           <w:p>
             <w:pPr>
-              <w:pStyle w:val="Brdtext"/>
+              <w:pStyle w:val="BodyText"/>
               <w:ind w:left="0"/>
             </w:pPr>
             <w:r>
@@ -7526,7 +7608,7 @@
           </w:tcPr>
           <w:p>
             <w:pPr>
-              <w:pStyle w:val="Brdtext"/>
+              <w:pStyle w:val="BodyText"/>
               <w:ind w:left="0"/>
             </w:pPr>
             <w:r>
@@ -7541,7 +7623,7 @@
           </w:tcPr>
           <w:p>
             <w:pPr>
-              <w:pStyle w:val="Brdtext"/>
+              <w:pStyle w:val="BodyText"/>
               <w:ind w:left="0"/>
             </w:pPr>
             <w:r>
@@ -7564,7 +7646,7 @@
           </w:tcPr>
           <w:p>
             <w:pPr>
-              <w:pStyle w:val="Brdtext"/>
+              <w:pStyle w:val="BodyText"/>
               <w:ind w:left="0"/>
             </w:pPr>
             <w:r>
@@ -7579,7 +7661,7 @@
           </w:tcPr>
           <w:p>
             <w:pPr>
-              <w:pStyle w:val="Brdtext"/>
+              <w:pStyle w:val="BodyText"/>
               <w:ind w:left="0"/>
             </w:pPr>
             <w:r>
@@ -7596,16 +7678,11 @@
           </w:tcPr>
           <w:p>
             <w:pPr>
-              <w:pStyle w:val="Brdtext"/>
+              <w:pStyle w:val="BodyText"/>
               <w:ind w:left="0"/>
             </w:pPr>
-            <w:proofErr w:type="spellStart"/>
-            <w:r>
-              <w:t>Update</w:t>
-            </w:r>
-            <w:proofErr w:type="spellEnd"/>
-            <w:r>
-              <w:t xml:space="preserve"> </w:t>
+            <w:r>
+              <w:t xml:space="preserve">Update </w:t>
             </w:r>
             <w:proofErr w:type="spellStart"/>
             <w:r>
@@ -7621,7 +7698,7 @@
           </w:tcPr>
           <w:p>
             <w:pPr>
-              <w:pStyle w:val="Brdtext"/>
+              <w:pStyle w:val="BodyText"/>
               <w:ind w:left="0"/>
             </w:pPr>
             <w:r>
@@ -7648,7 +7725,7 @@
           </w:tcPr>
           <w:p>
             <w:pPr>
-              <w:pStyle w:val="Brdtext"/>
+              <w:pStyle w:val="BodyText"/>
               <w:ind w:left="0"/>
             </w:pPr>
             <w:r>
@@ -7663,7 +7740,7 @@
           </w:tcPr>
           <w:p>
             <w:pPr>
-              <w:pStyle w:val="Brdtext"/>
+              <w:pStyle w:val="BodyText"/>
               <w:ind w:left="0"/>
             </w:pPr>
             <w:r>
@@ -7686,7 +7763,7 @@
           </w:tcPr>
           <w:p>
             <w:pPr>
-              <w:pStyle w:val="Brdtext"/>
+              <w:pStyle w:val="BodyText"/>
               <w:ind w:left="0"/>
             </w:pPr>
             <w:r>
@@ -7701,7 +7778,7 @@
           </w:tcPr>
           <w:p>
             <w:pPr>
-              <w:pStyle w:val="Brdtext"/>
+              <w:pStyle w:val="BodyText"/>
               <w:ind w:left="0"/>
             </w:pPr>
             <w:r>
@@ -7724,7 +7801,7 @@
           </w:tcPr>
           <w:p>
             <w:pPr>
-              <w:pStyle w:val="Brdtext"/>
+              <w:pStyle w:val="BodyText"/>
               <w:ind w:left="0"/>
             </w:pPr>
             <w:r>
@@ -7739,7 +7816,7 @@
           </w:tcPr>
           <w:p>
             <w:pPr>
-              <w:pStyle w:val="Brdtext"/>
+              <w:pStyle w:val="BodyText"/>
               <w:ind w:left="0"/>
             </w:pPr>
             <w:r>
@@ -7754,7 +7831,7 @@
           </w:tcPr>
           <w:p>
             <w:pPr>
-              <w:pStyle w:val="Brdtext"/>
+              <w:pStyle w:val="BodyText"/>
               <w:ind w:left="0"/>
             </w:pPr>
             <w:r>
@@ -7773,7 +7850,7 @@
           </w:tcPr>
           <w:p>
             <w:pPr>
-              <w:pStyle w:val="Brdtext"/>
+              <w:pStyle w:val="BodyText"/>
               <w:ind w:left="0"/>
             </w:pPr>
             <w:r>
@@ -7797,7 +7874,7 @@
           </w:tcPr>
           <w:p>
             <w:pPr>
-              <w:pStyle w:val="Brdtext"/>
+              <w:pStyle w:val="BodyText"/>
               <w:ind w:left="0"/>
             </w:pPr>
             <w:r>
@@ -7812,7 +7889,7 @@
           </w:tcPr>
           <w:p>
             <w:pPr>
-              <w:pStyle w:val="Brdtext"/>
+              <w:pStyle w:val="BodyText"/>
               <w:ind w:left="0"/>
             </w:pPr>
             <w:r>
@@ -7834,7 +7911,7 @@
           </w:tcPr>
           <w:p>
             <w:pPr>
-              <w:pStyle w:val="Brdtext"/>
+              <w:pStyle w:val="BodyText"/>
               <w:ind w:left="0"/>
             </w:pPr>
             <w:r>
@@ -7850,7 +7927,7 @@
           </w:tcPr>
           <w:p>
             <w:pPr>
-              <w:pStyle w:val="Brdtext"/>
+              <w:pStyle w:val="BodyText"/>
               <w:ind w:left="0"/>
             </w:pPr>
             <w:proofErr w:type="spellStart"/>
@@ -7870,7 +7947,7 @@
           </w:tcPr>
           <w:p>
             <w:pPr>
-              <w:pStyle w:val="Brdtext"/>
+              <w:pStyle w:val="BodyText"/>
               <w:ind w:left="0"/>
             </w:pPr>
             <w:r>
@@ -7885,7 +7962,7 @@
           </w:tcPr>
           <w:p>
             <w:pPr>
-              <w:pStyle w:val="Brdtext"/>
+              <w:pStyle w:val="BodyText"/>
               <w:ind w:left="0"/>
             </w:pPr>
             <w:r>
@@ -7908,7 +7985,7 @@
           </w:tcPr>
           <w:p>
             <w:pPr>
-              <w:pStyle w:val="Brdtext"/>
+              <w:pStyle w:val="BodyText"/>
               <w:ind w:left="0"/>
             </w:pPr>
             <w:r>
@@ -7923,7 +8000,7 @@
           </w:tcPr>
           <w:p>
             <w:pPr>
-              <w:pStyle w:val="Brdtext"/>
+              <w:pStyle w:val="BodyText"/>
               <w:ind w:left="0"/>
             </w:pPr>
             <w:r>
@@ -7956,7 +8033,7 @@
     </w:p>
     <w:p>
       <w:pPr>
-        <w:pStyle w:val="Brdtext"/>
+        <w:pStyle w:val="BodyText"/>
         <w:ind w:left="0"/>
       </w:pPr>
       <w:r>
@@ -8072,7 +8149,7 @@
     <w:p/>
     <w:p>
       <w:pPr>
-        <w:pStyle w:val="Brdtext"/>
+        <w:pStyle w:val="BodyText"/>
         <w:ind w:right="119"/>
       </w:pPr>
     </w:p>
@@ -8080,17 +8157,17 @@
       <w:pPr>
         <w:pStyle w:val="Rubrik2b"/>
       </w:pPr>
-      <w:bookmarkStart w:id="44" w:name="_Toc219337778"/>
-      <w:bookmarkStart w:id="45" w:name="_Toc378172577"/>
+      <w:bookmarkStart w:id="45" w:name="_Toc219337778"/>
+      <w:bookmarkStart w:id="46" w:name="_Toc378172577"/>
       <w:r>
         <w:t>SLA-krav</w:t>
       </w:r>
-      <w:bookmarkEnd w:id="44"/>
       <w:bookmarkEnd w:id="45"/>
+      <w:bookmarkEnd w:id="46"/>
     </w:p>
     <w:p>
       <w:pPr>
-        <w:pStyle w:val="Brdtext"/>
+        <w:pStyle w:val="BodyText"/>
       </w:pPr>
       <w:r>
         <w:t xml:space="preserve">Följande SLA-krav gäller för </w:t>
@@ -8113,12 +8190,12 @@
     </w:p>
     <w:p>
       <w:pPr>
-        <w:pStyle w:val="Brdtext"/>
+        <w:pStyle w:val="BodyText"/>
       </w:pPr>
     </w:p>
     <w:p>
       <w:pPr>
-        <w:pStyle w:val="Brdtext"/>
+        <w:pStyle w:val="BodyText"/>
       </w:pPr>
     </w:p>
     <w:tbl>
@@ -8368,22 +8445,22 @@
     </w:tbl>
     <w:p>
       <w:pPr>
-        <w:pStyle w:val="Brdtext"/>
+        <w:pStyle w:val="BodyText"/>
       </w:pPr>
     </w:p>
     <w:p>
       <w:pPr>
         <w:pStyle w:val="Rubrik2b"/>
       </w:pPr>
-      <w:bookmarkStart w:id="46" w:name="_Toc378172578"/>
+      <w:bookmarkStart w:id="47" w:name="_Toc378172578"/>
       <w:r>
         <w:t>Gemensamma konsumentregler</w:t>
       </w:r>
-      <w:bookmarkEnd w:id="46"/>
+      <w:bookmarkEnd w:id="47"/>
     </w:p>
     <w:p>
       <w:pPr>
-        <w:pStyle w:val="Brdtext"/>
+        <w:pStyle w:val="BodyText"/>
         <w:ind w:right="119"/>
       </w:pPr>
       <w:r>
@@ -8403,7 +8480,7 @@
     </w:p>
     <w:p>
       <w:pPr>
-        <w:pStyle w:val="Brdtext"/>
+        <w:pStyle w:val="BodyText"/>
         <w:ind w:right="119"/>
       </w:pPr>
       <w:r>
@@ -8417,9 +8494,9 @@
       <w:pPr>
         <w:pStyle w:val="Rubrik2b"/>
       </w:pPr>
-      <w:bookmarkStart w:id="47" w:name="_Toc244014958"/>
-      <w:bookmarkStart w:id="48" w:name="_Toc244016231"/>
-      <w:bookmarkStart w:id="49" w:name="_Toc378172579"/>
+      <w:bookmarkStart w:id="48" w:name="_Toc244014958"/>
+      <w:bookmarkStart w:id="49" w:name="_Toc244016231"/>
+      <w:bookmarkStart w:id="50" w:name="_Toc378172579"/>
       <w:r>
         <w:lastRenderedPageBreak/>
         <w:t>Gemensamma</w:t>
@@ -8427,21 +8504,21 @@
       <w:r>
         <w:t xml:space="preserve"> producentregler</w:t>
       </w:r>
-      <w:bookmarkEnd w:id="47"/>
       <w:bookmarkEnd w:id="48"/>
       <w:bookmarkEnd w:id="49"/>
+      <w:bookmarkEnd w:id="50"/>
     </w:p>
     <w:p>
       <w:pPr>
-        <w:pStyle w:val="Brdtext"/>
+        <w:pStyle w:val="BodyText"/>
         <w:ind w:right="119"/>
       </w:pPr>
       <w:r>
-        <w:t>R3: Filtrera enligt RIVTA-</w:t>
+        <w:t xml:space="preserve">R3: Filtrera enligt </w:t>
       </w:r>
       <w:proofErr w:type="spellStart"/>
       <w:r>
-        <w:t>headern</w:t>
+        <w:t>RIVTA-headern</w:t>
       </w:r>
       <w:proofErr w:type="spellEnd"/>
       <w:r>
@@ -8466,13 +8543,13 @@
     </w:p>
     <w:p>
       <w:pPr>
-        <w:pStyle w:val="Brdtext"/>
+        <w:pStyle w:val="BodyText"/>
         <w:ind w:right="119"/>
       </w:pPr>
     </w:p>
     <w:p>
       <w:pPr>
-        <w:pStyle w:val="Brdtext"/>
+        <w:pStyle w:val="BodyText"/>
         <w:ind w:right="119"/>
       </w:pPr>
     </w:p>
@@ -8480,19 +8557,19 @@
       <w:pPr>
         <w:pStyle w:val="Rubrik2b"/>
       </w:pPr>
-      <w:bookmarkStart w:id="50" w:name="_Toc341787026"/>
-      <w:bookmarkStart w:id="51" w:name="_Toc219337779"/>
-      <w:bookmarkStart w:id="52" w:name="_Toc378172580"/>
+      <w:bookmarkStart w:id="51" w:name="_Toc341787026"/>
+      <w:bookmarkStart w:id="52" w:name="_Toc219337779"/>
+      <w:bookmarkStart w:id="53" w:name="_Toc378172580"/>
       <w:r>
         <w:t>Format för Datum</w:t>
       </w:r>
-      <w:bookmarkEnd w:id="50"/>
       <w:bookmarkEnd w:id="51"/>
       <w:bookmarkEnd w:id="52"/>
+      <w:bookmarkEnd w:id="53"/>
     </w:p>
     <w:p>
       <w:pPr>
-        <w:pStyle w:val="Brdtext"/>
+        <w:pStyle w:val="BodyText"/>
         <w:ind w:right="119"/>
       </w:pPr>
       <w:r>
@@ -8510,7 +8587,7 @@
     </w:p>
     <w:p>
       <w:pPr>
-        <w:pStyle w:val="Brdtext"/>
+        <w:pStyle w:val="BodyText"/>
         <w:ind w:right="119"/>
       </w:pPr>
     </w:p>
@@ -8518,19 +8595,19 @@
       <w:pPr>
         <w:pStyle w:val="Rubrik2b"/>
       </w:pPr>
-      <w:bookmarkStart w:id="53" w:name="_Toc341787027"/>
-      <w:bookmarkStart w:id="54" w:name="_Toc219337780"/>
-      <w:bookmarkStart w:id="55" w:name="_Toc378172581"/>
+      <w:bookmarkStart w:id="54" w:name="_Toc341787027"/>
+      <w:bookmarkStart w:id="55" w:name="_Toc219337780"/>
+      <w:bookmarkStart w:id="56" w:name="_Toc378172581"/>
       <w:r>
         <w:t>Format för tidpunkter</w:t>
       </w:r>
-      <w:bookmarkEnd w:id="53"/>
       <w:bookmarkEnd w:id="54"/>
       <w:bookmarkEnd w:id="55"/>
+      <w:bookmarkEnd w:id="56"/>
     </w:p>
     <w:p>
       <w:pPr>
-        <w:pStyle w:val="Brdtext"/>
+        <w:pStyle w:val="BodyText"/>
         <w:ind w:right="119"/>
       </w:pPr>
       <w:r>
@@ -8539,13 +8616,13 @@
     </w:p>
     <w:p>
       <w:pPr>
-        <w:pStyle w:val="Brdtext"/>
+        <w:pStyle w:val="BodyText"/>
         <w:ind w:right="119"/>
       </w:pPr>
     </w:p>
     <w:p>
       <w:pPr>
-        <w:pStyle w:val="Brdtext"/>
+        <w:pStyle w:val="BodyText"/>
         <w:ind w:right="119"/>
       </w:pPr>
       <w:r>
@@ -8582,7 +8659,7 @@
     </w:p>
     <w:p>
       <w:pPr>
-        <w:pStyle w:val="Brdtext"/>
+        <w:pStyle w:val="BodyText"/>
         <w:ind w:right="119"/>
       </w:pPr>
     </w:p>
@@ -8590,159 +8667,162 @@
       <w:pPr>
         <w:pStyle w:val="Rubrik2b"/>
       </w:pPr>
-      <w:bookmarkStart w:id="56" w:name="_Toc341787028"/>
-      <w:bookmarkStart w:id="57" w:name="_Toc219337781"/>
-      <w:bookmarkStart w:id="58" w:name="_Toc378172582"/>
+      <w:bookmarkStart w:id="57" w:name="_Toc341787028"/>
+      <w:bookmarkStart w:id="58" w:name="_Toc219337781"/>
+      <w:bookmarkStart w:id="59" w:name="_Toc378172582"/>
       <w:r>
         <w:t>Tidszon för tidpunkter</w:t>
       </w:r>
-      <w:bookmarkEnd w:id="56"/>
       <w:bookmarkEnd w:id="57"/>
       <w:bookmarkEnd w:id="58"/>
-    </w:p>
-    <w:p>
-      <w:pPr>
-        <w:pStyle w:val="Brdtext"/>
-        <w:ind w:right="119"/>
-      </w:pPr>
-      <w:r>
-        <w:t>Tidszon anges inte i meddelandeformaten. Alla information om datum och tidpunkter som utbyts via tjänsterna ska ange datum och tidpunkter i den tidszon som gäller/gällde i Sverige vid den tidpunkt som respektive datum- eller tidpunktsfält bär information om. Såväl tjänstekonsumenter som tjänsteproducenter skall med andra ord förutsätta att datum och tidpunkter som utbyts är i tidszonerna CET (svensk normaltid) respektive CEST (svensk normaltid med justering för sommartid).</w:t>
-      </w:r>
-    </w:p>
-    <w:p>
-      <w:pPr>
-        <w:pStyle w:val="Brdtext"/>
-        <w:ind w:right="119"/>
-      </w:pPr>
-    </w:p>
-    <w:p>
-      <w:pPr>
-        <w:pStyle w:val="Rubrik2b"/>
-      </w:pPr>
-      <w:bookmarkStart w:id="59" w:name="_Toc378172583"/>
-      <w:r>
-        <w:t>Personidentifierare</w:t>
-      </w:r>
       <w:bookmarkEnd w:id="59"/>
     </w:p>
     <w:p>
       <w:pPr>
-        <w:pStyle w:val="Brdtext"/>
+        <w:pStyle w:val="BodyText"/>
         <w:ind w:right="119"/>
       </w:pPr>
       <w:r>
-        <w:t xml:space="preserve">Bland tillåtna typer av personidentifierare finns: </w:t>
+        <w:t>Tidszon anges inte i meddelandeformaten. Alla information om datum och tidpunkter som utbyts via tjänsterna ska ange datum och tidpunkter i den tidszon som gäller/gällde i Sverige vid den tidpunkt som respektive datum- eller tidpunktsfält bär information om. Såväl tjänstekonsumenter som tjänsteproducenter skall med andra ord förutsätta att datum och tidpunkter som utbyts är i tidszonerna CET (svensk normaltid) respektive CEST (svensk normaltid med justering för sommartid).</w:t>
       </w:r>
     </w:p>
     <w:p>
       <w:pPr>
-        <w:pStyle w:val="Brdtext"/>
+        <w:pStyle w:val="BodyText"/>
         <w:ind w:right="119"/>
       </w:pPr>
     </w:p>
     <w:p>
       <w:pPr>
-        <w:pStyle w:val="Brdtext"/>
-        <w:ind w:right="119"/>
-      </w:pPr>
-      <w:r>
-        <w:t xml:space="preserve">Personnummer med OID 1.2.752.129.2.1.3 och är enhetligt utformat unikt person-id registrerat i folkbokföringen. Tilldelas av skattekontoret. </w:t>
-      </w:r>
+        <w:pStyle w:val="Rubrik2b"/>
+      </w:pPr>
+      <w:bookmarkStart w:id="60" w:name="_Toc378172583"/>
+      <w:r>
+        <w:t>Personidentifierare</w:t>
+      </w:r>
+      <w:bookmarkEnd w:id="60"/>
     </w:p>
     <w:p>
       <w:pPr>
-        <w:pStyle w:val="Brdtext"/>
+        <w:pStyle w:val="BodyText"/>
         <w:ind w:right="119"/>
       </w:pPr>
+      <w:r>
+        <w:t xml:space="preserve">Bland tillåtna typer av personidentifierare finns: </w:t>
+      </w:r>
     </w:p>
     <w:p>
       <w:pPr>
-        <w:pStyle w:val="Brdtext"/>
+        <w:pStyle w:val="BodyText"/>
         <w:ind w:right="119"/>
       </w:pPr>
-      <w:r>
-        <w:t>Samordningsnummer med OID 1.2.752.129.2.1.3.3 och är ett nummer som kan användas av svenska myndigheter som identitet på personer som inte är folkbokförda i Sverige. Samordningsnummer tilldelas av skattekontoret på begäran av vissa myndigheter.</w:t>
-      </w:r>
     </w:p>
     <w:p>
       <w:pPr>
-        <w:pStyle w:val="Brdtext"/>
+        <w:pStyle w:val="BodyText"/>
         <w:ind w:right="119"/>
       </w:pPr>
+      <w:r>
+        <w:t xml:space="preserve">Personnummer med OID 1.2.752.129.2.1.3 och är enhetligt utformat unikt person-id registrerat i folkbokföringen. Tilldelas av skattekontoret. </w:t>
+      </w:r>
     </w:p>
     <w:p>
       <w:pPr>
-        <w:pStyle w:val="Brdtext"/>
+        <w:pStyle w:val="BodyText"/>
         <w:ind w:right="119"/>
       </w:pPr>
-      <w:r>
-        <w:t xml:space="preserve">Reservnummer </w:t>
-      </w:r>
-      <w:r>
-        <w:t xml:space="preserve">från olika landsting och regioner vilka identifieras med olika unika OID. Bland dessa återfinns </w:t>
-      </w:r>
-      <w:r>
-        <w:t xml:space="preserve">bl.a. </w:t>
-      </w:r>
-      <w:r>
-        <w:t xml:space="preserve">reservnummer från </w:t>
-      </w:r>
-      <w:r>
-        <w:t>SLL med OID 1.2.752.</w:t>
-      </w:r>
-      <w:proofErr w:type="gramStart"/>
-      <w:r>
-        <w:t>97.3.1</w:t>
-      </w:r>
-      <w:proofErr w:type="gramEnd"/>
-      <w:r>
-        <w:t>.3</w:t>
-      </w:r>
-      <w:r>
-        <w:t>.</w:t>
-      </w:r>
-      <w:r>
-        <w:t xml:space="preserve"> </w:t>
-      </w:r>
-      <w:r>
-        <w:t xml:space="preserve">Reservnummer </w:t>
-      </w:r>
-      <w:r>
-        <w:t xml:space="preserve">är ett tillfälligt nummer som används för att kunna identifiera en patient med sin vårddokumentation när personnummer eller samordningsnummer saknas eller är okänt. </w:t>
-      </w:r>
-      <w:r>
-        <w:t xml:space="preserve">Ett reservnummer ska anges med OID för aktuell reservnummerdefinition. </w:t>
-      </w:r>
     </w:p>
     <w:p>
       <w:pPr>
-        <w:pStyle w:val="Brdtext"/>
-        <w:ind w:left="0" w:right="119"/>
-      </w:pPr>
+        <w:pStyle w:val="BodyText"/>
+        <w:ind w:right="119"/>
+      </w:pPr>
+      <w:r>
+        <w:t>Samordningsnummer med OID 1.2.752.129.2.1.3.3 och är ett nummer som kan användas av svenska myndigheter som identitet på personer som inte är folkbokförda i Sverige. Samordningsnummer tilldelas av skattekontoret på begäran av vissa myndigheter.</w:t>
+      </w:r>
     </w:p>
     <w:p>
       <w:pPr>
+        <w:pStyle w:val="BodyText"/>
+        <w:ind w:right="119"/>
+      </w:pPr>
+    </w:p>
+    <w:p>
+      <w:pPr>
+        <w:pStyle w:val="BodyText"/>
+        <w:ind w:right="119"/>
+      </w:pPr>
+      <w:r>
+        <w:t xml:space="preserve">Reservnummer </w:t>
+      </w:r>
+      <w:r>
+        <w:t xml:space="preserve">från olika landsting och regioner vilka identifieras med olika unika OID. Bland dessa återfinns </w:t>
+      </w:r>
+      <w:r>
+        <w:t xml:space="preserve">bl.a. </w:t>
+      </w:r>
+      <w:r>
+        <w:t xml:space="preserve">reservnummer från </w:t>
+      </w:r>
+      <w:r>
+        <w:t>SLL med OID 1.2.752.</w:t>
+      </w:r>
+      <w:proofErr w:type="gramStart"/>
+      <w:r>
+        <w:t>97.3.1</w:t>
+      </w:r>
+      <w:proofErr w:type="gramEnd"/>
+      <w:r>
+        <w:t>.3</w:t>
+      </w:r>
+      <w:r>
+        <w:t>.</w:t>
+      </w:r>
+      <w:r>
+        <w:t xml:space="preserve"> </w:t>
+      </w:r>
+      <w:r>
+        <w:t xml:space="preserve">Reservnummer </w:t>
+      </w:r>
+      <w:r>
+        <w:t xml:space="preserve">är ett tillfälligt nummer som används för att kunna identifiera en patient med sin vårddokumentation när personnummer eller samordningsnummer saknas eller är okänt. </w:t>
+      </w:r>
+      <w:r>
+        <w:t xml:space="preserve">Ett reservnummer ska anges med OID för aktuell reservnummerdefinition. </w:t>
+      </w:r>
+    </w:p>
+    <w:p>
+      <w:pPr>
+        <w:pStyle w:val="BodyText"/>
+        <w:ind w:left="0" w:right="119"/>
+      </w:pPr>
+    </w:p>
+    <w:p>
+      <w:pPr>
         <w:pStyle w:val="Rubrik2b"/>
       </w:pPr>
-      <w:bookmarkStart w:id="60" w:name="_Toc341787029"/>
-      <w:bookmarkStart w:id="61" w:name="_Toc219337782"/>
-      <w:bookmarkStart w:id="62" w:name="_Toc378172584"/>
+      <w:bookmarkStart w:id="61" w:name="_Toc341787029"/>
+      <w:bookmarkStart w:id="62" w:name="_Toc219337782"/>
+      <w:bookmarkStart w:id="63" w:name="_Toc378172584"/>
       <w:r>
         <w:t>Felhantering</w:t>
       </w:r>
-      <w:bookmarkEnd w:id="60"/>
       <w:bookmarkEnd w:id="61"/>
       <w:bookmarkEnd w:id="62"/>
+      <w:bookmarkEnd w:id="63"/>
     </w:p>
     <w:p>
       <w:pPr>
-        <w:pStyle w:val="Brdtext"/>
+        <w:pStyle w:val="BodyText"/>
         <w:ind w:right="119"/>
       </w:pPr>
       <w:r>
-        <w:t>Vid ett tekniskt fel levereras ett generellt undantag (SOAP-</w:t>
+        <w:t>Vid ett tekniskt fel levereras ett generellt undantag (</w:t>
       </w:r>
       <w:proofErr w:type="spellStart"/>
+      <w:r>
+        <w:t>SOAP-</w:t>
+      </w:r>
       <w:r>
         <w:t>fault</w:t>
       </w:r>
@@ -8761,19 +8841,19 @@
     </w:p>
     <w:p>
       <w:pPr>
-        <w:pStyle w:val="Brdtext"/>
+        <w:pStyle w:val="BodyText"/>
         <w:ind w:left="0" w:right="119"/>
       </w:pPr>
     </w:p>
     <w:p>
       <w:pPr>
-        <w:pStyle w:val="Rubrik1"/>
+        <w:pStyle w:val="Heading1"/>
         <w:rPr>
           <w:spacing w:val="1"/>
         </w:rPr>
       </w:pPr>
-      <w:bookmarkStart w:id="63" w:name="_Toc341787030"/>
       <w:bookmarkStart w:id="64" w:name="_Toc378172585"/>
+      <w:bookmarkStart w:id="65" w:name="_Toc341787030"/>
       <w:r>
         <w:rPr>
           <w:spacing w:val="1"/>
@@ -8785,7 +8865,7 @@
     </w:p>
     <w:p>
       <w:pPr>
-        <w:pStyle w:val="Brdtext"/>
+        <w:pStyle w:val="BodyText"/>
         <w:tabs>
           <w:tab w:val="left" w:pos="567"/>
         </w:tabs>
@@ -8804,7 +8884,7 @@
     </w:p>
     <w:p>
       <w:pPr>
-        <w:pStyle w:val="Brdtext"/>
+        <w:pStyle w:val="BodyText"/>
         <w:tabs>
           <w:tab w:val="left" w:pos="567"/>
         </w:tabs>
@@ -8896,10 +8976,10 @@
     </w:p>
     <w:p>
       <w:pPr>
-        <w:pStyle w:val="Rubrik1"/>
-      </w:pPr>
-      <w:bookmarkStart w:id="65" w:name="_Toc378172586"/>
-      <w:bookmarkEnd w:id="63"/>
+        <w:pStyle w:val="Heading1"/>
+      </w:pPr>
+      <w:bookmarkStart w:id="66" w:name="_Toc378172586"/>
+      <w:bookmarkEnd w:id="65"/>
       <w:proofErr w:type="spellStart"/>
       <w:r>
         <w:rPr>
@@ -8907,7 +8987,7 @@
         </w:rPr>
         <w:t>GetRheumaticArthritisData</w:t>
       </w:r>
-      <w:bookmarkEnd w:id="65"/>
+      <w:bookmarkEnd w:id="66"/>
       <w:proofErr w:type="spellEnd"/>
       <w:r>
         <w:br/>
@@ -8971,11 +9051,11 @@
       <w:pPr>
         <w:pStyle w:val="Rubrik2b"/>
       </w:pPr>
-      <w:bookmarkStart w:id="66" w:name="_Toc378172587"/>
+      <w:bookmarkStart w:id="67" w:name="_Toc378172587"/>
       <w:r>
         <w:t>Frivillighet</w:t>
       </w:r>
-      <w:bookmarkEnd w:id="66"/>
+      <w:bookmarkEnd w:id="67"/>
     </w:p>
     <w:p>
       <w:pPr>
@@ -8989,7 +9069,7 @@
     </w:p>
     <w:p>
       <w:pPr>
-        <w:pStyle w:val="Brdtext"/>
+        <w:pStyle w:val="BodyText"/>
         <w:spacing w:line="239" w:lineRule="auto"/>
         <w:ind w:right="198"/>
         <w:rPr>
@@ -9029,11 +9109,11 @@
       <w:pPr>
         <w:pStyle w:val="Rubrik2b"/>
       </w:pPr>
-      <w:bookmarkStart w:id="67" w:name="_Toc378172588"/>
+      <w:bookmarkStart w:id="68" w:name="_Toc378172588"/>
       <w:r>
         <w:t>Version</w:t>
       </w:r>
-      <w:bookmarkEnd w:id="67"/>
+      <w:bookmarkEnd w:id="68"/>
     </w:p>
     <w:p>
       <w:pPr>
@@ -9047,7 +9127,7 @@
     </w:p>
     <w:p>
       <w:pPr>
-        <w:pStyle w:val="Brdtext"/>
+        <w:pStyle w:val="BodyText"/>
         <w:ind w:right="689"/>
         <w:rPr>
           <w:color w:val="000000" w:themeColor="text1"/>
@@ -9090,43 +9170,43 @@
       <w:pPr>
         <w:pStyle w:val="Rubrik2b"/>
       </w:pPr>
-      <w:bookmarkStart w:id="68" w:name="_Toc378172589"/>
+      <w:bookmarkStart w:id="69" w:name="_Toc378172589"/>
       <w:r>
         <w:t>SLA-krav</w:t>
-      </w:r>
-      <w:bookmarkEnd w:id="68"/>
-    </w:p>
-    <w:p>
-      <w:pPr>
-        <w:pStyle w:val="Brdtext"/>
-      </w:pPr>
-      <w:r>
-        <w:t>Inga specifika. Se generella SLA-krav.</w:t>
-      </w:r>
-    </w:p>
-    <w:p>
-      <w:pPr>
-        <w:pStyle w:val="Brdtext"/>
-      </w:pPr>
-    </w:p>
-    <w:p>
-      <w:pPr>
-        <w:pStyle w:val="Rubrik2b"/>
-      </w:pPr>
-      <w:bookmarkStart w:id="69" w:name="_Toc378172590"/>
-      <w:r>
-        <w:t>MIM</w:t>
       </w:r>
       <w:bookmarkEnd w:id="69"/>
     </w:p>
     <w:p>
       <w:pPr>
-        <w:pStyle w:val="Brdtext"/>
+        <w:pStyle w:val="BodyText"/>
+      </w:pPr>
+      <w:r>
+        <w:t>Inga specifika. Se generella SLA-krav.</w:t>
+      </w:r>
+    </w:p>
+    <w:p>
+      <w:pPr>
+        <w:pStyle w:val="BodyText"/>
+      </w:pPr>
+    </w:p>
+    <w:p>
+      <w:pPr>
+        <w:pStyle w:val="Rubrik2b"/>
+      </w:pPr>
+      <w:bookmarkStart w:id="70" w:name="_Toc378172590"/>
+      <w:r>
+        <w:t>MIM</w:t>
+      </w:r>
+      <w:bookmarkEnd w:id="70"/>
+    </w:p>
+    <w:p>
+      <w:pPr>
+        <w:pStyle w:val="BodyText"/>
       </w:pPr>
       <w:r>
         <w:rPr>
           <w:noProof/>
-          <w:lang w:eastAsia="sv-SE"/>
+          <w:lang w:val="en-US"/>
         </w:rPr>
         <w:drawing>
           <wp:inline distT="0" distB="0" distL="0" distR="0" wp14:anchorId="3FD57A42" wp14:editId="0C2D713F">
@@ -9173,18 +9253,18 @@
     </w:p>
     <w:p>
       <w:pPr>
-        <w:pStyle w:val="Brdtext"/>
+        <w:pStyle w:val="BodyText"/>
       </w:pPr>
     </w:p>
     <w:p>
       <w:pPr>
         <w:pStyle w:val="Rubrik2b"/>
       </w:pPr>
-      <w:bookmarkStart w:id="70" w:name="_Toc378172591"/>
+      <w:bookmarkStart w:id="71" w:name="_Toc378172591"/>
       <w:r>
         <w:t>Fältregler</w:t>
       </w:r>
-      <w:bookmarkEnd w:id="70"/>
+      <w:bookmarkEnd w:id="71"/>
     </w:p>
     <w:p/>
     <w:tbl>
@@ -10969,7 +11049,7 @@
                 <w:sz w:val="20"/>
                 <w:szCs w:val="20"/>
               </w:rPr>
-              <w:t xml:space="preserve"> (ex. SOAP-</w:t>
+              <w:t xml:space="preserve"> (ex. </w:t>
             </w:r>
             <w:proofErr w:type="spellStart"/>
             <w:r>
@@ -10977,7 +11057,7 @@
                 <w:sz w:val="20"/>
                 <w:szCs w:val="20"/>
               </w:rPr>
-              <w:t>header</w:t>
+              <w:t>SOAP-header</w:t>
             </w:r>
             <w:proofErr w:type="spellEnd"/>
             <w:r>
@@ -13625,7 +13705,7 @@
             <w:hyperlink r:id="rId19" w:history="1">
               <w:r>
                 <w:rPr>
-                  <w:rStyle w:val="Hyperlnk"/>
+                  <w:rStyle w:val="Hyperlink"/>
                   <w:sz w:val="20"/>
                   <w:szCs w:val="20"/>
                 </w:rPr>
@@ -26969,8 +27049,6 @@
               </w:rPr>
               <w:t>MMDD.</w:t>
             </w:r>
-            <w:bookmarkStart w:id="71" w:name="_GoBack"/>
-            <w:bookmarkEnd w:id="71"/>
           </w:p>
         </w:tc>
         <w:tc>
@@ -27356,7 +27434,7 @@
 </file>
 
 <file path=word/endnotes.xml><?xml version="1.0" encoding="utf-8"?>
-<w:endnotes xmlns:wpc="http://schemas.microsoft.com/office/word/2010/wordprocessingCanvas" xmlns:mc="http://schemas.openxmlformats.org/markup-compatibility/2006" xmlns:o="urn:schemas-microsoft-com:office:office" xmlns:r="http://schemas.openxmlformats.org/officeDocument/2006/relationships" xmlns:m="http://schemas.openxmlformats.org/officeDocument/2006/math" xmlns:v="urn:schemas-microsoft-com:vml" xmlns:wp14="http://schemas.microsoft.com/office/word/2010/wordprocessingDrawing" xmlns:wp="http://schemas.openxmlformats.org/drawingml/2006/wordprocessingDrawing" xmlns:w10="urn:schemas-microsoft-com:office:word" xmlns:w="http://schemas.openxmlformats.org/wordprocessingml/2006/main" xmlns:w14="http://schemas.microsoft.com/office/word/2010/wordml" xmlns:wpg="http://schemas.microsoft.com/office/word/2010/wordprocessingGroup" xmlns:wpi="http://schemas.microsoft.com/office/word/2010/wordprocessingInk" xmlns:wne="http://schemas.microsoft.com/office/word/2006/wordml" xmlns:wps="http://schemas.microsoft.com/office/word/2010/wordprocessingShape" mc:Ignorable="w14 wp14">
+<w:endnotes xmlns:wpc="http://schemas.microsoft.com/office/word/2010/wordprocessingCanvas" xmlns:mo="http://schemas.microsoft.com/office/mac/office/2008/main" xmlns:mc="http://schemas.openxmlformats.org/markup-compatibility/2006" xmlns:mv="urn:schemas-microsoft-com:mac:vml" xmlns:o="urn:schemas-microsoft-com:office:office" xmlns:r="http://schemas.openxmlformats.org/officeDocument/2006/relationships" xmlns:m="http://schemas.openxmlformats.org/officeDocument/2006/math" xmlns:v="urn:schemas-microsoft-com:vml" xmlns:wp14="http://schemas.microsoft.com/office/word/2010/wordprocessingDrawing" xmlns:wp="http://schemas.openxmlformats.org/drawingml/2006/wordprocessingDrawing" xmlns:w10="urn:schemas-microsoft-com:office:word" xmlns:w="http://schemas.openxmlformats.org/wordprocessingml/2006/main" xmlns:w14="http://schemas.microsoft.com/office/word/2010/wordml" xmlns:wpg="http://schemas.microsoft.com/office/word/2010/wordprocessingGroup" xmlns:wpi="http://schemas.microsoft.com/office/word/2010/wordprocessingInk" xmlns:wne="http://schemas.microsoft.com/office/word/2006/wordml" xmlns:wps="http://schemas.microsoft.com/office/word/2010/wordprocessingShape" mc:Ignorable="w14 wp14">
   <w:endnote w:type="separator" w:id="-1">
     <w:p>
       <w:r>
@@ -27378,7 +27456,7 @@
 </file>
 
 <file path=word/footnotes.xml><?xml version="1.0" encoding="utf-8"?>
-<w:footnotes xmlns:wpc="http://schemas.microsoft.com/office/word/2010/wordprocessingCanvas" xmlns:mc="http://schemas.openxmlformats.org/markup-compatibility/2006" xmlns:o="urn:schemas-microsoft-com:office:office" xmlns:r="http://schemas.openxmlformats.org/officeDocument/2006/relationships" xmlns:m="http://schemas.openxmlformats.org/officeDocument/2006/math" xmlns:v="urn:schemas-microsoft-com:vml" xmlns:wp14="http://schemas.microsoft.com/office/word/2010/wordprocessingDrawing" xmlns:wp="http://schemas.openxmlformats.org/drawingml/2006/wordprocessingDrawing" xmlns:w10="urn:schemas-microsoft-com:office:word" xmlns:w="http://schemas.openxmlformats.org/wordprocessingml/2006/main" xmlns:w14="http://schemas.microsoft.com/office/word/2010/wordml" xmlns:wpg="http://schemas.microsoft.com/office/word/2010/wordprocessingGroup" xmlns:wpi="http://schemas.microsoft.com/office/word/2010/wordprocessingInk" xmlns:wne="http://schemas.microsoft.com/office/word/2006/wordml" xmlns:wps="http://schemas.microsoft.com/office/word/2010/wordprocessingShape" mc:Ignorable="w14 wp14">
+<w:footnotes xmlns:wpc="http://schemas.microsoft.com/office/word/2010/wordprocessingCanvas" xmlns:mo="http://schemas.microsoft.com/office/mac/office/2008/main" xmlns:mc="http://schemas.openxmlformats.org/markup-compatibility/2006" xmlns:mv="urn:schemas-microsoft-com:mac:vml" xmlns:o="urn:schemas-microsoft-com:office:office" xmlns:r="http://schemas.openxmlformats.org/officeDocument/2006/relationships" xmlns:m="http://schemas.openxmlformats.org/officeDocument/2006/math" xmlns:v="urn:schemas-microsoft-com:vml" xmlns:wp14="http://schemas.microsoft.com/office/word/2010/wordprocessingDrawing" xmlns:wp="http://schemas.openxmlformats.org/drawingml/2006/wordprocessingDrawing" xmlns:w10="urn:schemas-microsoft-com:office:word" xmlns:w="http://schemas.openxmlformats.org/wordprocessingml/2006/main" xmlns:w14="http://schemas.microsoft.com/office/word/2010/wordml" xmlns:wpg="http://schemas.microsoft.com/office/word/2010/wordprocessingGroup" xmlns:wpi="http://schemas.microsoft.com/office/word/2010/wordprocessingInk" xmlns:wne="http://schemas.microsoft.com/office/word/2006/wordml" xmlns:wps="http://schemas.microsoft.com/office/word/2010/wordprocessingShape" mc:Ignorable="w14 wp14">
   <w:footnote w:type="separator" w:id="-1">
     <w:p>
       <w:r>
@@ -27400,7 +27478,7 @@
 </file>
 
 <file path=word/header1.xml><?xml version="1.0" encoding="utf-8"?>
-<w:hdr xmlns:wpc="http://schemas.microsoft.com/office/word/2010/wordprocessingCanvas" xmlns:mc="http://schemas.openxmlformats.org/markup-compatibility/2006" xmlns:o="urn:schemas-microsoft-com:office:office" xmlns:r="http://schemas.openxmlformats.org/officeDocument/2006/relationships" xmlns:m="http://schemas.openxmlformats.org/officeDocument/2006/math" xmlns:v="urn:schemas-microsoft-com:vml" xmlns:wp14="http://schemas.microsoft.com/office/word/2010/wordprocessingDrawing" xmlns:wp="http://schemas.openxmlformats.org/drawingml/2006/wordprocessingDrawing" xmlns:w10="urn:schemas-microsoft-com:office:word" xmlns:w="http://schemas.openxmlformats.org/wordprocessingml/2006/main" xmlns:w14="http://schemas.microsoft.com/office/word/2010/wordml" xmlns:wpg="http://schemas.microsoft.com/office/word/2010/wordprocessingGroup" xmlns:wpi="http://schemas.microsoft.com/office/word/2010/wordprocessingInk" xmlns:wne="http://schemas.microsoft.com/office/word/2006/wordml" xmlns:wps="http://schemas.microsoft.com/office/word/2010/wordprocessingShape" mc:Ignorable="w14 wp14">
+<w:hdr xmlns:wpc="http://schemas.microsoft.com/office/word/2010/wordprocessingCanvas" xmlns:mo="http://schemas.microsoft.com/office/mac/office/2008/main" xmlns:mc="http://schemas.openxmlformats.org/markup-compatibility/2006" xmlns:mv="urn:schemas-microsoft-com:mac:vml" xmlns:o="urn:schemas-microsoft-com:office:office" xmlns:r="http://schemas.openxmlformats.org/officeDocument/2006/relationships" xmlns:m="http://schemas.openxmlformats.org/officeDocument/2006/math" xmlns:v="urn:schemas-microsoft-com:vml" xmlns:wp14="http://schemas.microsoft.com/office/word/2010/wordprocessingDrawing" xmlns:wp="http://schemas.openxmlformats.org/drawingml/2006/wordprocessingDrawing" xmlns:w10="urn:schemas-microsoft-com:office:word" xmlns:w="http://schemas.openxmlformats.org/wordprocessingml/2006/main" xmlns:w14="http://schemas.microsoft.com/office/word/2010/wordml" xmlns:wpg="http://schemas.microsoft.com/office/word/2010/wordprocessingGroup" xmlns:wpi="http://schemas.microsoft.com/office/word/2010/wordprocessingInk" xmlns:wne="http://schemas.microsoft.com/office/word/2006/wordml" xmlns:wps="http://schemas.microsoft.com/office/word/2010/wordprocessingShape" mc:Ignorable="w14 wp14">
   <w:tbl>
     <w:tblPr>
       <w:tblW w:w="9214" w:type="dxa"/>
@@ -27643,7 +27721,7 @@
           <w:r>
             <w:rPr>
               <w:noProof/>
-              <w:lang w:eastAsia="sv-SE"/>
+              <w:lang w:val="en-US"/>
             </w:rPr>
             <mc:AlternateContent>
               <mc:Choice Requires="wps">
@@ -27695,7 +27773,7 @@
                   </wp:inline>
                 </w:drawing>
               </mc:Choice>
-              <mc:Fallback xmlns:mv="urn:schemas-microsoft-com:mac:vml" xmlns:mo="http://schemas.microsoft.com/office/mac/office/2008/main">
+              <mc:Fallback>
                 <w:pict>
                   <v:shape id="AutoShape 1" o:spid="_x0000_s1026" style="width:159.05pt;height:35.05pt;visibility:visible;mso-wrap-style:square;mso-left-percent:-10001;mso-top-percent:-10001;mso-position-horizontal:absolute;mso-position-horizontal-relative:char;mso-position-vertical:absolute;mso-position-vertical-relative:line;mso-left-percent:-10001;mso-top-percent:-10001;v-text-anchor:top" coordsize="20000,20000" o:gfxdata="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">
                     <v:path textboxrect="@1,@1,@1,@1"/>
@@ -28195,7 +28273,7 @@
             <w:rPr>
               <w:noProof/>
             </w:rPr>
-            <w:t>3</w:t>
+            <w:t>2</w:t>
           </w:r>
           <w:r>
             <w:fldChar w:fldCharType="end"/>
@@ -28338,14 +28416,14 @@
   </w:tbl>
   <w:p>
     <w:pPr>
-      <w:pStyle w:val="Sidhuvud"/>
+      <w:pStyle w:val="Header"/>
     </w:pPr>
   </w:p>
 </w:hdr>
 </file>
 
 <file path=word/header2.xml><?xml version="1.0" encoding="utf-8"?>
-<w:hdr xmlns:wpc="http://schemas.microsoft.com/office/word/2010/wordprocessingCanvas" xmlns:mc="http://schemas.openxmlformats.org/markup-compatibility/2006" xmlns:o="urn:schemas-microsoft-com:office:office" xmlns:r="http://schemas.openxmlformats.org/officeDocument/2006/relationships" xmlns:m="http://schemas.openxmlformats.org/officeDocument/2006/math" xmlns:v="urn:schemas-microsoft-com:vml" xmlns:wp14="http://schemas.microsoft.com/office/word/2010/wordprocessingDrawing" xmlns:wp="http://schemas.openxmlformats.org/drawingml/2006/wordprocessingDrawing" xmlns:w10="urn:schemas-microsoft-com:office:word" xmlns:w="http://schemas.openxmlformats.org/wordprocessingml/2006/main" xmlns:w14="http://schemas.microsoft.com/office/word/2010/wordml" xmlns:wpg="http://schemas.microsoft.com/office/word/2010/wordprocessingGroup" xmlns:wpi="http://schemas.microsoft.com/office/word/2010/wordprocessingInk" xmlns:wne="http://schemas.microsoft.com/office/word/2006/wordml" xmlns:wps="http://schemas.microsoft.com/office/word/2010/wordprocessingShape" mc:Ignorable="w14 wp14">
+<w:hdr xmlns:wpc="http://schemas.microsoft.com/office/word/2010/wordprocessingCanvas" xmlns:mo="http://schemas.microsoft.com/office/mac/office/2008/main" xmlns:mc="http://schemas.openxmlformats.org/markup-compatibility/2006" xmlns:mv="urn:schemas-microsoft-com:mac:vml" xmlns:o="urn:schemas-microsoft-com:office:office" xmlns:r="http://schemas.openxmlformats.org/officeDocument/2006/relationships" xmlns:m="http://schemas.openxmlformats.org/officeDocument/2006/math" xmlns:v="urn:schemas-microsoft-com:vml" xmlns:wp14="http://schemas.microsoft.com/office/word/2010/wordprocessingDrawing" xmlns:wp="http://schemas.openxmlformats.org/drawingml/2006/wordprocessingDrawing" xmlns:w10="urn:schemas-microsoft-com:office:word" xmlns:w="http://schemas.openxmlformats.org/wordprocessingml/2006/main" xmlns:w14="http://schemas.microsoft.com/office/word/2010/wordml" xmlns:wpg="http://schemas.microsoft.com/office/word/2010/wordprocessingGroup" xmlns:wpi="http://schemas.microsoft.com/office/word/2010/wordprocessingInk" xmlns:wne="http://schemas.microsoft.com/office/word/2006/wordml" xmlns:wps="http://schemas.microsoft.com/office/word/2010/wordprocessingShape" mc:Ignorable="w14 wp14">
   <w:tbl>
     <w:tblPr>
       <w:tblW w:w="0" w:type="auto"/>
@@ -28655,7 +28733,7 @@
           <w:r>
             <w:rPr>
               <w:noProof/>
-              <w:lang w:eastAsia="sv-SE"/>
+              <w:lang w:val="en-US"/>
             </w:rPr>
             <mc:AlternateContent>
               <mc:Choice Requires="wps">
@@ -28707,7 +28785,7 @@
                   </wp:inline>
                 </w:drawing>
               </mc:Choice>
-              <mc:Fallback xmlns:mv="urn:schemas-microsoft-com:mac:vml" xmlns:mo="http://schemas.microsoft.com/office/mac/office/2008/main">
+              <mc:Fallback>
                 <w:pict>
                   <v:shape id="AutoShape 1" o:spid="_x0000_s1026" style="width:159.05pt;height:35.05pt;visibility:visible;mso-wrap-style:square;mso-left-percent:-10001;mso-top-percent:-10001;mso-position-horizontal:absolute;mso-position-horizontal-relative:char;mso-position-vertical:absolute;mso-position-vertical-relative:line;mso-left-percent:-10001;mso-top-percent:-10001;v-text-anchor:top" coordsize="20000,20000" o:gfxdata="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">
                     <v:path textboxrect="@1,@1,@1,@1"/>
@@ -29207,7 +29285,7 @@
             <w:rPr>
               <w:noProof/>
             </w:rPr>
-            <w:t>24</w:t>
+            <w:t>7</w:t>
           </w:r>
           <w:r>
             <w:fldChar w:fldCharType="end"/>
@@ -29350,14 +29428,14 @@
   </w:tbl>
   <w:p>
     <w:pPr>
-      <w:pStyle w:val="Sidhuvud"/>
+      <w:pStyle w:val="Header"/>
     </w:pPr>
   </w:p>
 </w:hdr>
 </file>
 
 <file path=word/numbering.xml><?xml version="1.0" encoding="utf-8"?>
-<w:numbering xmlns:wpc="http://schemas.microsoft.com/office/word/2010/wordprocessingCanvas" xmlns:mc="http://schemas.openxmlformats.org/markup-compatibility/2006" xmlns:o="urn:schemas-microsoft-com:office:office" xmlns:r="http://schemas.openxmlformats.org/officeDocument/2006/relationships" xmlns:m="http://schemas.openxmlformats.org/officeDocument/2006/math" xmlns:v="urn:schemas-microsoft-com:vml" xmlns:wp14="http://schemas.microsoft.com/office/word/2010/wordprocessingDrawing" xmlns:wp="http://schemas.openxmlformats.org/drawingml/2006/wordprocessingDrawing" xmlns:w10="urn:schemas-microsoft-com:office:word" xmlns:w="http://schemas.openxmlformats.org/wordprocessingml/2006/main" xmlns:w14="http://schemas.microsoft.com/office/word/2010/wordml" xmlns:wpg="http://schemas.microsoft.com/office/word/2010/wordprocessingGroup" xmlns:wpi="http://schemas.microsoft.com/office/word/2010/wordprocessingInk" xmlns:wne="http://schemas.microsoft.com/office/word/2006/wordml" xmlns:wps="http://schemas.microsoft.com/office/word/2010/wordprocessingShape" mc:Ignorable="w14 wp14">
+<w:numbering xmlns:wpc="http://schemas.microsoft.com/office/word/2010/wordprocessingCanvas" xmlns:mo="http://schemas.microsoft.com/office/mac/office/2008/main" xmlns:mc="http://schemas.openxmlformats.org/markup-compatibility/2006" xmlns:mv="urn:schemas-microsoft-com:mac:vml" xmlns:o="urn:schemas-microsoft-com:office:office" xmlns:r="http://schemas.openxmlformats.org/officeDocument/2006/relationships" xmlns:m="http://schemas.openxmlformats.org/officeDocument/2006/math" xmlns:v="urn:schemas-microsoft-com:vml" xmlns:wp14="http://schemas.microsoft.com/office/word/2010/wordprocessingDrawing" xmlns:wp="http://schemas.openxmlformats.org/drawingml/2006/wordprocessingDrawing" xmlns:w10="urn:schemas-microsoft-com:office:word" xmlns:w="http://schemas.openxmlformats.org/wordprocessingml/2006/main" xmlns:w14="http://schemas.microsoft.com/office/word/2010/wordml" xmlns:wpg="http://schemas.microsoft.com/office/word/2010/wordprocessingGroup" xmlns:wpi="http://schemas.microsoft.com/office/word/2010/wordprocessingInk" xmlns:wne="http://schemas.microsoft.com/office/word/2006/wordml" xmlns:wps="http://schemas.microsoft.com/office/word/2010/wordprocessingShape" mc:Ignorable="w14 wp14">
   <w:abstractNum w:abstractNumId="0">
     <w:nsid w:val="035463E6"/>
     <w:multiLevelType w:val="hybridMultilevel"/>
@@ -29591,7 +29669,7 @@
     <w:lvl w:ilvl="0">
       <w:start w:val="1"/>
       <w:numFmt w:val="decimal"/>
-      <w:pStyle w:val="Rubrik1"/>
+      <w:pStyle w:val="Heading1"/>
       <w:lvlText w:val="%1."/>
       <w:lvlJc w:val="left"/>
       <w:pPr>
@@ -30411,7 +30489,7 @@
       </w:pPr>
     </w:pPrDefault>
   </w:docDefaults>
-  <w:latentStyles w:defLockedState="0" w:defUIPriority="99" w:defSemiHidden="1" w:defUnhideWhenUsed="1" w:defQFormat="0" w:count="267">
+  <w:latentStyles w:defLockedState="0" w:defUIPriority="99" w:defSemiHidden="1" w:defUnhideWhenUsed="1" w:defQFormat="0" w:count="276">
     <w:lsdException w:name="Normal" w:semiHidden="0" w:uiPriority="1" w:unhideWhenUsed="0" w:qFormat="1"/>
     <w:lsdException w:name="heading 1" w:semiHidden="0" w:uiPriority="1" w:unhideWhenUsed="0" w:qFormat="1"/>
     <w:lsdException w:name="heading 2" w:uiPriority="9" w:qFormat="1"/>
@@ -30568,10 +30646,10 @@
       <w:lang w:val="sv-SE" w:eastAsia="sv-SE"/>
     </w:rPr>
   </w:style>
-  <w:style w:type="paragraph" w:styleId="Rubrik1">
+  <w:style w:type="paragraph" w:styleId="Heading1">
     <w:name w:val="heading 1"/>
     <w:basedOn w:val="Normal"/>
-    <w:link w:val="Rubrik1Char"/>
+    <w:link w:val="Heading1Char"/>
     <w:uiPriority w:val="1"/>
     <w:qFormat/>
     <w:rsid w:val="005755B7"/>
@@ -30593,11 +30671,11 @@
       <w:lang w:eastAsia="en-US"/>
     </w:rPr>
   </w:style>
-  <w:style w:type="paragraph" w:styleId="Rubrik2">
+  <w:style w:type="paragraph" w:styleId="Heading2">
     <w:name w:val="heading 2"/>
     <w:basedOn w:val="Normal"/>
     <w:next w:val="Normal"/>
-    <w:link w:val="Rubrik2Char"/>
+    <w:link w:val="Heading2Char"/>
     <w:uiPriority w:val="9"/>
     <w:unhideWhenUsed/>
     <w:qFormat/>
@@ -30619,11 +30697,11 @@
       <w:lang w:eastAsia="en-US"/>
     </w:rPr>
   </w:style>
-  <w:style w:type="paragraph" w:styleId="Rubrik3">
+  <w:style w:type="paragraph" w:styleId="Heading3">
     <w:name w:val="heading 3"/>
     <w:basedOn w:val="Normal"/>
     <w:next w:val="Normal"/>
-    <w:link w:val="Rubrik3Char"/>
+    <w:link w:val="Heading3Char"/>
     <w:uiPriority w:val="9"/>
     <w:unhideWhenUsed/>
     <w:qFormat/>
@@ -30645,11 +30723,11 @@
       <w:lang w:eastAsia="en-US"/>
     </w:rPr>
   </w:style>
-  <w:style w:type="paragraph" w:styleId="Rubrik4">
+  <w:style w:type="paragraph" w:styleId="Heading4">
     <w:name w:val="heading 4"/>
     <w:basedOn w:val="Normal"/>
     <w:next w:val="Normal"/>
-    <w:link w:val="Rubrik4Char"/>
+    <w:link w:val="Heading4Char"/>
     <w:uiPriority w:val="9"/>
     <w:semiHidden/>
     <w:unhideWhenUsed/>
@@ -30674,11 +30752,11 @@
       <w:lang w:eastAsia="en-US"/>
     </w:rPr>
   </w:style>
-  <w:style w:type="paragraph" w:styleId="Rubrik5">
+  <w:style w:type="paragraph" w:styleId="Heading5">
     <w:name w:val="heading 5"/>
     <w:basedOn w:val="Normal"/>
     <w:next w:val="Normal"/>
-    <w:link w:val="Rubrik5Char"/>
+    <w:link w:val="Heading5Char"/>
     <w:uiPriority w:val="9"/>
     <w:semiHidden/>
     <w:unhideWhenUsed/>
@@ -30695,13 +30773,13 @@
       <w:color w:val="243F60" w:themeColor="accent1" w:themeShade="7F"/>
     </w:rPr>
   </w:style>
-  <w:style w:type="character" w:default="1" w:styleId="Standardstycketeckensnitt">
+  <w:style w:type="character" w:default="1" w:styleId="DefaultParagraphFont">
     <w:name w:val="Default Paragraph Font"/>
     <w:uiPriority w:val="1"/>
     <w:semiHidden/>
     <w:unhideWhenUsed/>
   </w:style>
-  <w:style w:type="table" w:default="1" w:styleId="Normaltabell">
+  <w:style w:type="table" w:default="1" w:styleId="TableNormal">
     <w:name w:val="Normal Table"/>
     <w:uiPriority w:val="99"/>
     <w:semiHidden/>
@@ -30716,7 +30794,7 @@
       </w:tblCellMar>
     </w:tblPr>
   </w:style>
-  <w:style w:type="numbering" w:default="1" w:styleId="Ingenlista">
+  <w:style w:type="numbering" w:default="1" w:styleId="NoList">
     <w:name w:val="No List"/>
     <w:uiPriority w:val="99"/>
     <w:semiHidden/>
@@ -30738,7 +30816,7 @@
       </w:tblCellMar>
     </w:tblPr>
   </w:style>
-  <w:style w:type="paragraph" w:styleId="Innehll1">
+  <w:style w:type="paragraph" w:styleId="TOC1">
     <w:name w:val="toc 1"/>
     <w:basedOn w:val="Normal"/>
     <w:uiPriority w:val="39"/>
@@ -30752,10 +30830,10 @@
       <w:lang w:eastAsia="en-US"/>
     </w:rPr>
   </w:style>
-  <w:style w:type="paragraph" w:styleId="Brdtext">
+  <w:style w:type="paragraph" w:styleId="BodyText">
     <w:name w:val="Body Text"/>
     <w:basedOn w:val="Normal"/>
-    <w:link w:val="BrdtextChar"/>
+    <w:link w:val="BodyTextChar"/>
     <w:uiPriority w:val="1"/>
     <w:qFormat/>
     <w:pPr>
@@ -30767,7 +30845,7 @@
       <w:lang w:eastAsia="en-US"/>
     </w:rPr>
   </w:style>
-  <w:style w:type="paragraph" w:styleId="Liststycke">
+  <w:style w:type="paragraph" w:styleId="ListParagraph">
     <w:name w:val="List Paragraph"/>
     <w:basedOn w:val="Normal"/>
     <w:uiPriority w:val="34"/>
@@ -30797,10 +30875,10 @@
       <w:lang w:eastAsia="en-US"/>
     </w:rPr>
   </w:style>
-  <w:style w:type="paragraph" w:styleId="Sidhuvud">
+  <w:style w:type="paragraph" w:styleId="Header">
     <w:name w:val="header"/>
     <w:basedOn w:val="Normal"/>
-    <w:link w:val="SidhuvudChar"/>
+    <w:link w:val="HeaderChar"/>
     <w:uiPriority w:val="99"/>
     <w:unhideWhenUsed/>
     <w:rsid w:val="00046C5C"/>
@@ -30818,17 +30896,17 @@
       <w:lang w:eastAsia="en-US"/>
     </w:rPr>
   </w:style>
-  <w:style w:type="character" w:customStyle="1" w:styleId="SidhuvudChar">
-    <w:name w:val="Sidhuvud Char"/>
-    <w:basedOn w:val="Standardstycketeckensnitt"/>
-    <w:link w:val="Sidhuvud"/>
+  <w:style w:type="character" w:customStyle="1" w:styleId="HeaderChar">
+    <w:name w:val="Header Char"/>
+    <w:basedOn w:val="DefaultParagraphFont"/>
+    <w:link w:val="Header"/>
     <w:uiPriority w:val="99"/>
     <w:rsid w:val="00046C5C"/>
   </w:style>
-  <w:style w:type="paragraph" w:styleId="Sidfot">
+  <w:style w:type="paragraph" w:styleId="Footer">
     <w:name w:val="footer"/>
     <w:basedOn w:val="Normal"/>
-    <w:link w:val="SidfotChar"/>
+    <w:link w:val="FooterChar"/>
     <w:uiPriority w:val="99"/>
     <w:unhideWhenUsed/>
     <w:rsid w:val="00046C5C"/>
@@ -30846,17 +30924,17 @@
       <w:lang w:eastAsia="en-US"/>
     </w:rPr>
   </w:style>
-  <w:style w:type="character" w:customStyle="1" w:styleId="SidfotChar">
-    <w:name w:val="Sidfot Char"/>
-    <w:basedOn w:val="Standardstycketeckensnitt"/>
-    <w:link w:val="Sidfot"/>
+  <w:style w:type="character" w:customStyle="1" w:styleId="FooterChar">
+    <w:name w:val="Footer Char"/>
+    <w:basedOn w:val="DefaultParagraphFont"/>
+    <w:link w:val="Footer"/>
     <w:uiPriority w:val="99"/>
     <w:rsid w:val="00046C5C"/>
   </w:style>
-  <w:style w:type="paragraph" w:styleId="Ballongtext">
+  <w:style w:type="paragraph" w:styleId="BalloonText">
     <w:name w:val="Balloon Text"/>
     <w:basedOn w:val="Normal"/>
-    <w:link w:val="BallongtextChar"/>
+    <w:link w:val="BalloonTextChar"/>
     <w:uiPriority w:val="99"/>
     <w:semiHidden/>
     <w:unhideWhenUsed/>
@@ -30871,10 +30949,10 @@
       <w:lang w:eastAsia="en-US"/>
     </w:rPr>
   </w:style>
-  <w:style w:type="character" w:customStyle="1" w:styleId="BallongtextChar">
-    <w:name w:val="Ballongtext Char"/>
-    <w:basedOn w:val="Standardstycketeckensnitt"/>
-    <w:link w:val="Ballongtext"/>
+  <w:style w:type="character" w:customStyle="1" w:styleId="BalloonTextChar">
+    <w:name w:val="Balloon Text Char"/>
+    <w:basedOn w:val="DefaultParagraphFont"/>
+    <w:link w:val="BalloonText"/>
     <w:uiPriority w:val="99"/>
     <w:semiHidden/>
     <w:rsid w:val="00046C5C"/>
@@ -30884,10 +30962,10 @@
       <w:szCs w:val="16"/>
     </w:rPr>
   </w:style>
-  <w:style w:type="character" w:customStyle="1" w:styleId="Rubrik3Char">
-    <w:name w:val="Rubrik 3 Char"/>
-    <w:basedOn w:val="Standardstycketeckensnitt"/>
-    <w:link w:val="Rubrik3"/>
+  <w:style w:type="character" w:customStyle="1" w:styleId="Heading3Char">
+    <w:name w:val="Heading 3 Char"/>
+    <w:basedOn w:val="DefaultParagraphFont"/>
+    <w:link w:val="Heading3"/>
     <w:uiPriority w:val="9"/>
     <w:rsid w:val="00046C5C"/>
     <w:rPr>
@@ -30897,10 +30975,10 @@
       <w:color w:val="4F81BD" w:themeColor="accent1"/>
     </w:rPr>
   </w:style>
-  <w:style w:type="character" w:customStyle="1" w:styleId="Rubrik5Char">
-    <w:name w:val="Rubrik 5 Char"/>
-    <w:basedOn w:val="Standardstycketeckensnitt"/>
-    <w:link w:val="Rubrik5"/>
+  <w:style w:type="character" w:customStyle="1" w:styleId="Heading5Char">
+    <w:name w:val="Heading 5 Char"/>
+    <w:basedOn w:val="DefaultParagraphFont"/>
+    <w:link w:val="Heading5"/>
     <w:uiPriority w:val="9"/>
     <w:semiHidden/>
     <w:rsid w:val="00046C5C"/>
@@ -30909,10 +30987,10 @@
       <w:color w:val="243F60" w:themeColor="accent1" w:themeShade="7F"/>
     </w:rPr>
   </w:style>
-  <w:style w:type="character" w:customStyle="1" w:styleId="Rubrik4Char">
-    <w:name w:val="Rubrik 4 Char"/>
-    <w:basedOn w:val="Standardstycketeckensnitt"/>
-    <w:link w:val="Rubrik4"/>
+  <w:style w:type="character" w:customStyle="1" w:styleId="Heading4Char">
+    <w:name w:val="Heading 4 Char"/>
+    <w:basedOn w:val="DefaultParagraphFont"/>
+    <w:link w:val="Heading4"/>
     <w:uiPriority w:val="9"/>
     <w:semiHidden/>
     <w:rsid w:val="00F96017"/>
@@ -30925,10 +31003,10 @@
       <w:color w:val="4F81BD" w:themeColor="accent1"/>
     </w:rPr>
   </w:style>
-  <w:style w:type="character" w:customStyle="1" w:styleId="Rubrik2Char">
-    <w:name w:val="Rubrik 2 Char"/>
-    <w:basedOn w:val="Standardstycketeckensnitt"/>
-    <w:link w:val="Rubrik2"/>
+  <w:style w:type="character" w:customStyle="1" w:styleId="Heading2Char">
+    <w:name w:val="Heading 2 Char"/>
+    <w:basedOn w:val="DefaultParagraphFont"/>
+    <w:link w:val="Heading2"/>
     <w:uiPriority w:val="9"/>
     <w:rsid w:val="00F96017"/>
     <w:rPr>
@@ -30940,9 +31018,9 @@
       <w:szCs w:val="26"/>
     </w:rPr>
   </w:style>
-  <w:style w:type="character" w:styleId="Hyperlnk">
+  <w:style w:type="character" w:styleId="Hyperlink">
     <w:name w:val="Hyperlink"/>
-    <w:basedOn w:val="Standardstycketeckensnitt"/>
+    <w:basedOn w:val="DefaultParagraphFont"/>
     <w:uiPriority w:val="99"/>
     <w:unhideWhenUsed/>
     <w:rsid w:val="00825B8A"/>
@@ -31024,7 +31102,7 @@
   </w:style>
   <w:style w:type="paragraph" w:customStyle="1" w:styleId="TableText">
     <w:name w:val="Table Text"/>
-    <w:basedOn w:val="Brdtext"/>
+    <w:basedOn w:val="BodyText"/>
     <w:rsid w:val="008745C3"/>
     <w:pPr>
       <w:widowControl/>
@@ -31041,9 +31119,9 @@
       <w:szCs w:val="20"/>
     </w:rPr>
   </w:style>
-  <w:style w:type="paragraph" w:styleId="Kommentarer">
+  <w:style w:type="paragraph" w:styleId="CommentText">
     <w:name w:val="annotation text"/>
-    <w:link w:val="KommentarerChar"/>
+    <w:link w:val="CommentTextChar"/>
     <w:autoRedefine/>
     <w:rsid w:val="008745C3"/>
     <w:pPr>
@@ -31059,10 +31137,10 @@
       <w:lang w:val="en-GB"/>
     </w:rPr>
   </w:style>
-  <w:style w:type="character" w:customStyle="1" w:styleId="KommentarerChar">
-    <w:name w:val="Kommentarer Char"/>
-    <w:basedOn w:val="Standardstycketeckensnitt"/>
-    <w:link w:val="Kommentarer"/>
+  <w:style w:type="character" w:customStyle="1" w:styleId="CommentTextChar">
+    <w:name w:val="Comment Text Char"/>
+    <w:basedOn w:val="DefaultParagraphFont"/>
+    <w:link w:val="CommentText"/>
     <w:rsid w:val="008745C3"/>
     <w:rPr>
       <w:rFonts w:ascii="Arial" w:eastAsia="ヒラギノ角ゴ Pro W3" w:hAnsi="Arial" w:cs="Times New Roman"/>
@@ -31128,11 +31206,11 @@
       </w:tblCellMar>
     </w:tblPr>
   </w:style>
-  <w:style w:type="paragraph" w:styleId="Starktcitat">
+  <w:style w:type="paragraph" w:styleId="IntenseQuote">
     <w:name w:val="Intense Quote"/>
     <w:basedOn w:val="Normal"/>
     <w:next w:val="Normal"/>
-    <w:link w:val="StarktcitatChar"/>
+    <w:link w:val="IntenseQuoteChar"/>
     <w:uiPriority w:val="30"/>
     <w:qFormat/>
     <w:rsid w:val="00212F5B"/>
@@ -31156,10 +31234,10 @@
       <w:lang w:eastAsia="en-US"/>
     </w:rPr>
   </w:style>
-  <w:style w:type="character" w:customStyle="1" w:styleId="StarktcitatChar">
-    <w:name w:val="Starkt citat Char"/>
-    <w:basedOn w:val="Standardstycketeckensnitt"/>
-    <w:link w:val="Starktcitat"/>
+  <w:style w:type="character" w:customStyle="1" w:styleId="IntenseQuoteChar">
+    <w:name w:val="Intense Quote Char"/>
+    <w:basedOn w:val="DefaultParagraphFont"/>
+    <w:link w:val="IntenseQuote"/>
     <w:uiPriority w:val="30"/>
     <w:rsid w:val="00212F5B"/>
     <w:rPr>
@@ -31172,8 +31250,8 @@
   </w:style>
   <w:style w:type="paragraph" w:customStyle="1" w:styleId="Rubrik3b">
     <w:name w:val="Rubrik 3b"/>
-    <w:basedOn w:val="Rubrik1"/>
-    <w:next w:val="Brdtext"/>
+    <w:basedOn w:val="Heading1"/>
+    <w:next w:val="BodyText"/>
     <w:uiPriority w:val="1"/>
     <w:qFormat/>
     <w:rsid w:val="00D919CA"/>
@@ -31205,7 +31283,7 @@
       </w:tblCellMar>
     </w:tblPr>
   </w:style>
-  <w:style w:type="character" w:styleId="Kommentarsreferens">
+  <w:style w:type="character" w:styleId="CommentReference">
     <w:name w:val="annotation reference"/>
     <w:semiHidden/>
     <w:rsid w:val="0096507E"/>
@@ -31214,9 +31292,9 @@
       <w:szCs w:val="16"/>
     </w:rPr>
   </w:style>
-  <w:style w:type="table" w:styleId="Tabellrutnt">
+  <w:style w:type="table" w:styleId="TableGrid">
     <w:name w:val="Table Grid"/>
-    <w:basedOn w:val="Normaltabell"/>
+    <w:basedOn w:val="TableNormal"/>
     <w:uiPriority w:val="59"/>
     <w:rsid w:val="00DB47A9"/>
     <w:pPr>
@@ -31246,10 +31324,10 @@
       </w:tblCellMar>
     </w:tblPr>
   </w:style>
-  <w:style w:type="paragraph" w:styleId="Dokumentversikt">
+  <w:style w:type="paragraph" w:styleId="DocumentMap">
     <w:name w:val="Document Map"/>
     <w:basedOn w:val="Normal"/>
-    <w:link w:val="DokumentversiktChar"/>
+    <w:link w:val="DocumentMapChar"/>
     <w:uiPriority w:val="99"/>
     <w:semiHidden/>
     <w:unhideWhenUsed/>
@@ -31258,10 +31336,10 @@
       <w:rFonts w:ascii="Lucida Grande" w:hAnsi="Lucida Grande"/>
     </w:rPr>
   </w:style>
-  <w:style w:type="character" w:customStyle="1" w:styleId="DokumentversiktChar">
-    <w:name w:val="Dokumentöversikt Char"/>
-    <w:basedOn w:val="Standardstycketeckensnitt"/>
-    <w:link w:val="Dokumentversikt"/>
+  <w:style w:type="character" w:customStyle="1" w:styleId="DocumentMapChar">
+    <w:name w:val="Document Map Char"/>
+    <w:basedOn w:val="DefaultParagraphFont"/>
+    <w:link w:val="DocumentMap"/>
     <w:uiPriority w:val="99"/>
     <w:semiHidden/>
     <w:rsid w:val="00F6538E"/>
@@ -31274,7 +31352,7 @@
   </w:style>
   <w:style w:type="paragraph" w:customStyle="1" w:styleId="Rubrik2b">
     <w:name w:val="Rubrik 2b"/>
-    <w:basedOn w:val="Rubrik1"/>
+    <w:basedOn w:val="Heading1"/>
     <w:uiPriority w:val="1"/>
     <w:qFormat/>
     <w:rsid w:val="003359E1"/>
@@ -31284,9 +31362,9 @@
       </w:numPr>
     </w:pPr>
   </w:style>
-  <w:style w:type="character" w:styleId="Diskretbetoning">
+  <w:style w:type="character" w:styleId="SubtleEmphasis">
     <w:name w:val="Subtle Emphasis"/>
-    <w:basedOn w:val="Standardstycketeckensnitt"/>
+    <w:basedOn w:val="DefaultParagraphFont"/>
     <w:uiPriority w:val="19"/>
     <w:qFormat/>
     <w:rsid w:val="00E32194"/>
@@ -31296,10 +31374,10 @@
       <w:color w:val="808080" w:themeColor="text1" w:themeTint="7F"/>
     </w:rPr>
   </w:style>
-  <w:style w:type="character" w:customStyle="1" w:styleId="BrdtextChar">
-    <w:name w:val="Brödtext Char"/>
-    <w:basedOn w:val="Standardstycketeckensnitt"/>
-    <w:link w:val="Brdtext"/>
+  <w:style w:type="character" w:customStyle="1" w:styleId="BodyTextChar">
+    <w:name w:val="Body Text Char"/>
+    <w:basedOn w:val="DefaultParagraphFont"/>
+    <w:link w:val="BodyText"/>
     <w:uiPriority w:val="1"/>
     <w:rsid w:val="00BD3E81"/>
     <w:rPr>
@@ -31309,7 +31387,7 @@
       <w:lang w:val="sv-SE"/>
     </w:rPr>
   </w:style>
-  <w:style w:type="paragraph" w:styleId="Innehll2">
+  <w:style w:type="paragraph" w:styleId="TOC2">
     <w:name w:val="toc 2"/>
     <w:basedOn w:val="Normal"/>
     <w:next w:val="Normal"/>
@@ -31321,7 +31399,7 @@
       <w:ind w:left="240"/>
     </w:pPr>
   </w:style>
-  <w:style w:type="paragraph" w:styleId="Innehll3">
+  <w:style w:type="paragraph" w:styleId="TOC3">
     <w:name w:val="toc 3"/>
     <w:basedOn w:val="Normal"/>
     <w:next w:val="Normal"/>
@@ -31333,7 +31411,7 @@
       <w:ind w:left="480"/>
     </w:pPr>
   </w:style>
-  <w:style w:type="paragraph" w:styleId="Innehll4">
+  <w:style w:type="paragraph" w:styleId="TOC4">
     <w:name w:val="toc 4"/>
     <w:basedOn w:val="Normal"/>
     <w:next w:val="Normal"/>
@@ -31345,7 +31423,7 @@
       <w:ind w:left="720"/>
     </w:pPr>
   </w:style>
-  <w:style w:type="paragraph" w:styleId="Innehll5">
+  <w:style w:type="paragraph" w:styleId="TOC5">
     <w:name w:val="toc 5"/>
     <w:basedOn w:val="Normal"/>
     <w:next w:val="Normal"/>
@@ -31357,7 +31435,7 @@
       <w:ind w:left="960"/>
     </w:pPr>
   </w:style>
-  <w:style w:type="paragraph" w:styleId="Innehll6">
+  <w:style w:type="paragraph" w:styleId="TOC6">
     <w:name w:val="toc 6"/>
     <w:basedOn w:val="Normal"/>
     <w:next w:val="Normal"/>
@@ -31369,7 +31447,7 @@
       <w:ind w:left="1200"/>
     </w:pPr>
   </w:style>
-  <w:style w:type="paragraph" w:styleId="Innehll7">
+  <w:style w:type="paragraph" w:styleId="TOC7">
     <w:name w:val="toc 7"/>
     <w:basedOn w:val="Normal"/>
     <w:next w:val="Normal"/>
@@ -31381,7 +31459,7 @@
       <w:ind w:left="1440"/>
     </w:pPr>
   </w:style>
-  <w:style w:type="paragraph" w:styleId="Innehll8">
+  <w:style w:type="paragraph" w:styleId="TOC8">
     <w:name w:val="toc 8"/>
     <w:basedOn w:val="Normal"/>
     <w:next w:val="Normal"/>
@@ -31393,7 +31471,7 @@
       <w:ind w:left="1680"/>
     </w:pPr>
   </w:style>
-  <w:style w:type="paragraph" w:styleId="Innehll9">
+  <w:style w:type="paragraph" w:styleId="TOC9">
     <w:name w:val="toc 9"/>
     <w:basedOn w:val="Normal"/>
     <w:next w:val="Normal"/>
@@ -31405,9 +31483,9 @@
       <w:ind w:left="1920"/>
     </w:pPr>
   </w:style>
-  <w:style w:type="character" w:styleId="AnvndHyperlnk">
+  <w:style w:type="character" w:styleId="FollowedHyperlink">
     <w:name w:val="FollowedHyperlink"/>
-    <w:basedOn w:val="Standardstycketeckensnitt"/>
+    <w:basedOn w:val="DefaultParagraphFont"/>
     <w:uiPriority w:val="99"/>
     <w:semiHidden/>
     <w:unhideWhenUsed/>
@@ -31417,10 +31495,10 @@
       <w:u w:val="single"/>
     </w:rPr>
   </w:style>
-  <w:style w:type="character" w:customStyle="1" w:styleId="Rubrik1Char">
-    <w:name w:val="Rubrik 1 Char"/>
-    <w:basedOn w:val="Standardstycketeckensnitt"/>
-    <w:link w:val="Rubrik1"/>
+  <w:style w:type="character" w:customStyle="1" w:styleId="Heading1Char">
+    <w:name w:val="Heading 1 Char"/>
+    <w:basedOn w:val="DefaultParagraphFont"/>
+    <w:link w:val="Heading1"/>
     <w:uiPriority w:val="1"/>
     <w:rsid w:val="00060E39"/>
     <w:rPr>
@@ -31436,7 +31514,7 @@
 </file>
 
 <file path=word/stylesWithEffects.xml><?xml version="1.0" encoding="utf-8"?>
-<w:styles xmlns:wpc="http://schemas.microsoft.com/office/word/2010/wordprocessingCanvas" xmlns:mc="http://schemas.openxmlformats.org/markup-compatibility/2006" xmlns:o="urn:schemas-microsoft-com:office:office" xmlns:r="http://schemas.openxmlformats.org/officeDocument/2006/relationships" xmlns:m="http://schemas.openxmlformats.org/officeDocument/2006/math" xmlns:v="urn:schemas-microsoft-com:vml" xmlns:wp14="http://schemas.microsoft.com/office/word/2010/wordprocessingDrawing" xmlns:wp="http://schemas.openxmlformats.org/drawingml/2006/wordprocessingDrawing" xmlns:w10="urn:schemas-microsoft-com:office:word" xmlns:w="http://schemas.openxmlformats.org/wordprocessingml/2006/main" xmlns:w14="http://schemas.microsoft.com/office/word/2010/wordml" xmlns:wpg="http://schemas.microsoft.com/office/word/2010/wordprocessingGroup" xmlns:wpi="http://schemas.microsoft.com/office/word/2010/wordprocessingInk" xmlns:wne="http://schemas.microsoft.com/office/word/2006/wordml" xmlns:wps="http://schemas.microsoft.com/office/word/2010/wordprocessingShape" mc:Ignorable="w14 wp14">
+<w:styles xmlns:wpc="http://schemas.microsoft.com/office/word/2010/wordprocessingCanvas" xmlns:mo="http://schemas.microsoft.com/office/mac/office/2008/main" xmlns:mc="http://schemas.openxmlformats.org/markup-compatibility/2006" xmlns:mv="urn:schemas-microsoft-com:mac:vml" xmlns:o="urn:schemas-microsoft-com:office:office" xmlns:r="http://schemas.openxmlformats.org/officeDocument/2006/relationships" xmlns:m="http://schemas.openxmlformats.org/officeDocument/2006/math" xmlns:v="urn:schemas-microsoft-com:vml" xmlns:wp14="http://schemas.microsoft.com/office/word/2010/wordprocessingDrawing" xmlns:wp="http://schemas.openxmlformats.org/drawingml/2006/wordprocessingDrawing" xmlns:w10="urn:schemas-microsoft-com:office:word" xmlns:w="http://schemas.openxmlformats.org/wordprocessingml/2006/main" xmlns:w14="http://schemas.microsoft.com/office/word/2010/wordml" xmlns:wpg="http://schemas.microsoft.com/office/word/2010/wordprocessingGroup" xmlns:wpi="http://schemas.microsoft.com/office/word/2010/wordprocessingInk" xmlns:wne="http://schemas.microsoft.com/office/word/2006/wordml" xmlns:wps="http://schemas.microsoft.com/office/word/2010/wordprocessingShape" mc:Ignorable="w14 wp14">
   <w:docDefaults>
     <w:rPrDefault>
       <w:rPr>
@@ -31452,7 +31530,7 @@
       </w:pPr>
     </w:pPrDefault>
   </w:docDefaults>
-  <w:latentStyles w:defLockedState="0" w:defUIPriority="99" w:defSemiHidden="1" w:defUnhideWhenUsed="1" w:defQFormat="0" w:count="267">
+  <w:latentStyles w:defLockedState="0" w:defUIPriority="99" w:defSemiHidden="1" w:defUnhideWhenUsed="1" w:defQFormat="0" w:count="276">
     <w:lsdException w:name="Normal" w:semiHidden="0" w:uiPriority="1" w:unhideWhenUsed="0" w:qFormat="1"/>
     <w:lsdException w:name="heading 1" w:semiHidden="0" w:uiPriority="1" w:unhideWhenUsed="0" w:qFormat="1"/>
     <w:lsdException w:name="heading 2" w:uiPriority="9" w:qFormat="1"/>
@@ -31609,10 +31687,10 @@
       <w:lang w:val="sv-SE" w:eastAsia="sv-SE"/>
     </w:rPr>
   </w:style>
-  <w:style w:type="paragraph" w:styleId="Rubrik1">
+  <w:style w:type="paragraph" w:styleId="Heading1">
     <w:name w:val="heading 1"/>
     <w:basedOn w:val="Normal"/>
-    <w:link w:val="Rubrik1Char"/>
+    <w:link w:val="Heading1Char"/>
     <w:uiPriority w:val="1"/>
     <w:qFormat/>
     <w:rsid w:val="005755B7"/>
@@ -31634,11 +31712,11 @@
       <w:lang w:eastAsia="en-US"/>
     </w:rPr>
   </w:style>
-  <w:style w:type="paragraph" w:styleId="Rubrik2">
+  <w:style w:type="paragraph" w:styleId="Heading2">
     <w:name w:val="heading 2"/>
     <w:basedOn w:val="Normal"/>
     <w:next w:val="Normal"/>
-    <w:link w:val="Rubrik2Char"/>
+    <w:link w:val="Heading2Char"/>
     <w:uiPriority w:val="9"/>
     <w:unhideWhenUsed/>
     <w:qFormat/>
@@ -31660,11 +31738,11 @@
       <w:lang w:eastAsia="en-US"/>
     </w:rPr>
   </w:style>
-  <w:style w:type="paragraph" w:styleId="Rubrik3">
+  <w:style w:type="paragraph" w:styleId="Heading3">
     <w:name w:val="heading 3"/>
     <w:basedOn w:val="Normal"/>
     <w:next w:val="Normal"/>
-    <w:link w:val="Rubrik3Char"/>
+    <w:link w:val="Heading3Char"/>
     <w:uiPriority w:val="9"/>
     <w:unhideWhenUsed/>
     <w:qFormat/>
@@ -31686,11 +31764,11 @@
       <w:lang w:eastAsia="en-US"/>
     </w:rPr>
   </w:style>
-  <w:style w:type="paragraph" w:styleId="Rubrik4">
+  <w:style w:type="paragraph" w:styleId="Heading4">
     <w:name w:val="heading 4"/>
     <w:basedOn w:val="Normal"/>
     <w:next w:val="Normal"/>
-    <w:link w:val="Rubrik4Char"/>
+    <w:link w:val="Heading4Char"/>
     <w:uiPriority w:val="9"/>
     <w:semiHidden/>
     <w:unhideWhenUsed/>
@@ -31715,11 +31793,11 @@
       <w:lang w:eastAsia="en-US"/>
     </w:rPr>
   </w:style>
-  <w:style w:type="paragraph" w:styleId="Rubrik5">
+  <w:style w:type="paragraph" w:styleId="Heading5">
     <w:name w:val="heading 5"/>
     <w:basedOn w:val="Normal"/>
     <w:next w:val="Normal"/>
-    <w:link w:val="Rubrik5Char"/>
+    <w:link w:val="Heading5Char"/>
     <w:uiPriority w:val="9"/>
     <w:semiHidden/>
     <w:unhideWhenUsed/>
@@ -31736,13 +31814,13 @@
       <w:color w:val="243F60" w:themeColor="accent1" w:themeShade="7F"/>
     </w:rPr>
   </w:style>
-  <w:style w:type="character" w:default="1" w:styleId="Standardstycketeckensnitt">
+  <w:style w:type="character" w:default="1" w:styleId="DefaultParagraphFont">
     <w:name w:val="Default Paragraph Font"/>
     <w:uiPriority w:val="1"/>
     <w:semiHidden/>
     <w:unhideWhenUsed/>
   </w:style>
-  <w:style w:type="table" w:default="1" w:styleId="Normaltabell">
+  <w:style w:type="table" w:default="1" w:styleId="TableNormal">
     <w:name w:val="Normal Table"/>
     <w:uiPriority w:val="99"/>
     <w:semiHidden/>
@@ -31757,7 +31835,7 @@
       </w:tblCellMar>
     </w:tblPr>
   </w:style>
-  <w:style w:type="numbering" w:default="1" w:styleId="Ingenlista">
+  <w:style w:type="numbering" w:default="1" w:styleId="NoList">
     <w:name w:val="No List"/>
     <w:uiPriority w:val="99"/>
     <w:semiHidden/>
@@ -31779,7 +31857,7 @@
       </w:tblCellMar>
     </w:tblPr>
   </w:style>
-  <w:style w:type="paragraph" w:styleId="Innehll1">
+  <w:style w:type="paragraph" w:styleId="TOC1">
     <w:name w:val="toc 1"/>
     <w:basedOn w:val="Normal"/>
     <w:uiPriority w:val="39"/>
@@ -31793,10 +31871,10 @@
       <w:lang w:eastAsia="en-US"/>
     </w:rPr>
   </w:style>
-  <w:style w:type="paragraph" w:styleId="Brdtext">
+  <w:style w:type="paragraph" w:styleId="BodyText">
     <w:name w:val="Body Text"/>
     <w:basedOn w:val="Normal"/>
-    <w:link w:val="BrdtextChar"/>
+    <w:link w:val="BodyTextChar"/>
     <w:uiPriority w:val="1"/>
     <w:qFormat/>
     <w:pPr>
@@ -31808,7 +31886,7 @@
       <w:lang w:eastAsia="en-US"/>
     </w:rPr>
   </w:style>
-  <w:style w:type="paragraph" w:styleId="Liststycke">
+  <w:style w:type="paragraph" w:styleId="ListParagraph">
     <w:name w:val="List Paragraph"/>
     <w:basedOn w:val="Normal"/>
     <w:uiPriority w:val="34"/>
@@ -31838,10 +31916,10 @@
       <w:lang w:eastAsia="en-US"/>
     </w:rPr>
   </w:style>
-  <w:style w:type="paragraph" w:styleId="Sidhuvud">
+  <w:style w:type="paragraph" w:styleId="Header">
     <w:name w:val="header"/>
     <w:basedOn w:val="Normal"/>
-    <w:link w:val="SidhuvudChar"/>
+    <w:link w:val="HeaderChar"/>
     <w:uiPriority w:val="99"/>
     <w:unhideWhenUsed/>
     <w:rsid w:val="00046C5C"/>
@@ -31859,17 +31937,17 @@
       <w:lang w:eastAsia="en-US"/>
     </w:rPr>
   </w:style>
-  <w:style w:type="character" w:customStyle="1" w:styleId="SidhuvudChar">
-    <w:name w:val="Sidhuvud Char"/>
-    <w:basedOn w:val="Standardstycketeckensnitt"/>
-    <w:link w:val="Sidhuvud"/>
+  <w:style w:type="character" w:customStyle="1" w:styleId="HeaderChar">
+    <w:name w:val="Header Char"/>
+    <w:basedOn w:val="DefaultParagraphFont"/>
+    <w:link w:val="Header"/>
     <w:uiPriority w:val="99"/>
     <w:rsid w:val="00046C5C"/>
   </w:style>
-  <w:style w:type="paragraph" w:styleId="Sidfot">
+  <w:style w:type="paragraph" w:styleId="Footer">
     <w:name w:val="footer"/>
     <w:basedOn w:val="Normal"/>
-    <w:link w:val="SidfotChar"/>
+    <w:link w:val="FooterChar"/>
     <w:uiPriority w:val="99"/>
     <w:unhideWhenUsed/>
     <w:rsid w:val="00046C5C"/>
@@ -31887,17 +31965,17 @@
       <w:lang w:eastAsia="en-US"/>
     </w:rPr>
   </w:style>
-  <w:style w:type="character" w:customStyle="1" w:styleId="SidfotChar">
-    <w:name w:val="Sidfot Char"/>
-    <w:basedOn w:val="Standardstycketeckensnitt"/>
-    <w:link w:val="Sidfot"/>
+  <w:style w:type="character" w:customStyle="1" w:styleId="FooterChar">
+    <w:name w:val="Footer Char"/>
+    <w:basedOn w:val="DefaultParagraphFont"/>
+    <w:link w:val="Footer"/>
     <w:uiPriority w:val="99"/>
     <w:rsid w:val="00046C5C"/>
   </w:style>
-  <w:style w:type="paragraph" w:styleId="Ballongtext">
+  <w:style w:type="paragraph" w:styleId="BalloonText">
     <w:name w:val="Balloon Text"/>
     <w:basedOn w:val="Normal"/>
-    <w:link w:val="BallongtextChar"/>
+    <w:link w:val="BalloonTextChar"/>
     <w:uiPriority w:val="99"/>
     <w:semiHidden/>
     <w:unhideWhenUsed/>
@@ -31912,10 +31990,10 @@
       <w:lang w:eastAsia="en-US"/>
     </w:rPr>
   </w:style>
-  <w:style w:type="character" w:customStyle="1" w:styleId="BallongtextChar">
-    <w:name w:val="Ballongtext Char"/>
-    <w:basedOn w:val="Standardstycketeckensnitt"/>
-    <w:link w:val="Ballongtext"/>
+  <w:style w:type="character" w:customStyle="1" w:styleId="BalloonTextChar">
+    <w:name w:val="Balloon Text Char"/>
+    <w:basedOn w:val="DefaultParagraphFont"/>
+    <w:link w:val="BalloonText"/>
     <w:uiPriority w:val="99"/>
     <w:semiHidden/>
     <w:rsid w:val="00046C5C"/>
@@ -31925,10 +32003,10 @@
       <w:szCs w:val="16"/>
     </w:rPr>
   </w:style>
-  <w:style w:type="character" w:customStyle="1" w:styleId="Rubrik3Char">
-    <w:name w:val="Rubrik 3 Char"/>
-    <w:basedOn w:val="Standardstycketeckensnitt"/>
-    <w:link w:val="Rubrik3"/>
+  <w:style w:type="character" w:customStyle="1" w:styleId="Heading3Char">
+    <w:name w:val="Heading 3 Char"/>
+    <w:basedOn w:val="DefaultParagraphFont"/>
+    <w:link w:val="Heading3"/>
     <w:uiPriority w:val="9"/>
     <w:rsid w:val="00046C5C"/>
     <w:rPr>
@@ -31938,10 +32016,10 @@
       <w:color w:val="4F81BD" w:themeColor="accent1"/>
     </w:rPr>
   </w:style>
-  <w:style w:type="character" w:customStyle="1" w:styleId="Rubrik5Char">
-    <w:name w:val="Rubrik 5 Char"/>
-    <w:basedOn w:val="Standardstycketeckensnitt"/>
-    <w:link w:val="Rubrik5"/>
+  <w:style w:type="character" w:customStyle="1" w:styleId="Heading5Char">
+    <w:name w:val="Heading 5 Char"/>
+    <w:basedOn w:val="DefaultParagraphFont"/>
+    <w:link w:val="Heading5"/>
     <w:uiPriority w:val="9"/>
     <w:semiHidden/>
     <w:rsid w:val="00046C5C"/>
@@ -31950,10 +32028,10 @@
       <w:color w:val="243F60" w:themeColor="accent1" w:themeShade="7F"/>
     </w:rPr>
   </w:style>
-  <w:style w:type="character" w:customStyle="1" w:styleId="Rubrik4Char">
-    <w:name w:val="Rubrik 4 Char"/>
-    <w:basedOn w:val="Standardstycketeckensnitt"/>
-    <w:link w:val="Rubrik4"/>
+  <w:style w:type="character" w:customStyle="1" w:styleId="Heading4Char">
+    <w:name w:val="Heading 4 Char"/>
+    <w:basedOn w:val="DefaultParagraphFont"/>
+    <w:link w:val="Heading4"/>
     <w:uiPriority w:val="9"/>
     <w:semiHidden/>
     <w:rsid w:val="00F96017"/>
@@ -31966,10 +32044,10 @@
       <w:color w:val="4F81BD" w:themeColor="accent1"/>
     </w:rPr>
   </w:style>
-  <w:style w:type="character" w:customStyle="1" w:styleId="Rubrik2Char">
-    <w:name w:val="Rubrik 2 Char"/>
-    <w:basedOn w:val="Standardstycketeckensnitt"/>
-    <w:link w:val="Rubrik2"/>
+  <w:style w:type="character" w:customStyle="1" w:styleId="Heading2Char">
+    <w:name w:val="Heading 2 Char"/>
+    <w:basedOn w:val="DefaultParagraphFont"/>
+    <w:link w:val="Heading2"/>
     <w:uiPriority w:val="9"/>
     <w:rsid w:val="00F96017"/>
     <w:rPr>
@@ -31981,9 +32059,9 @@
       <w:szCs w:val="26"/>
     </w:rPr>
   </w:style>
-  <w:style w:type="character" w:styleId="Hyperlnk">
+  <w:style w:type="character" w:styleId="Hyperlink">
     <w:name w:val="Hyperlink"/>
-    <w:basedOn w:val="Standardstycketeckensnitt"/>
+    <w:basedOn w:val="DefaultParagraphFont"/>
     <w:uiPriority w:val="99"/>
     <w:unhideWhenUsed/>
     <w:rsid w:val="00825B8A"/>
@@ -32065,7 +32143,7 @@
   </w:style>
   <w:style w:type="paragraph" w:customStyle="1" w:styleId="TableText">
     <w:name w:val="Table Text"/>
-    <w:basedOn w:val="Brdtext"/>
+    <w:basedOn w:val="BodyText"/>
     <w:rsid w:val="008745C3"/>
     <w:pPr>
       <w:widowControl/>
@@ -32082,9 +32160,9 @@
       <w:szCs w:val="20"/>
     </w:rPr>
   </w:style>
-  <w:style w:type="paragraph" w:styleId="Kommentarer">
+  <w:style w:type="paragraph" w:styleId="CommentText">
     <w:name w:val="annotation text"/>
-    <w:link w:val="KommentarerChar"/>
+    <w:link w:val="CommentTextChar"/>
     <w:autoRedefine/>
     <w:rsid w:val="008745C3"/>
     <w:pPr>
@@ -32100,10 +32178,10 @@
       <w:lang w:val="en-GB"/>
     </w:rPr>
   </w:style>
-  <w:style w:type="character" w:customStyle="1" w:styleId="KommentarerChar">
-    <w:name w:val="Kommentarer Char"/>
-    <w:basedOn w:val="Standardstycketeckensnitt"/>
-    <w:link w:val="Kommentarer"/>
+  <w:style w:type="character" w:customStyle="1" w:styleId="CommentTextChar">
+    <w:name w:val="Comment Text Char"/>
+    <w:basedOn w:val="DefaultParagraphFont"/>
+    <w:link w:val="CommentText"/>
     <w:rsid w:val="008745C3"/>
     <w:rPr>
       <w:rFonts w:ascii="Arial" w:eastAsia="ヒラギノ角ゴ Pro W3" w:hAnsi="Arial" w:cs="Times New Roman"/>
@@ -32169,11 +32247,11 @@
       </w:tblCellMar>
     </w:tblPr>
   </w:style>
-  <w:style w:type="paragraph" w:styleId="Starktcitat">
+  <w:style w:type="paragraph" w:styleId="IntenseQuote">
     <w:name w:val="Intense Quote"/>
     <w:basedOn w:val="Normal"/>
     <w:next w:val="Normal"/>
-    <w:link w:val="StarktcitatChar"/>
+    <w:link w:val="IntenseQuoteChar"/>
     <w:uiPriority w:val="30"/>
     <w:qFormat/>
     <w:rsid w:val="00212F5B"/>
@@ -32197,10 +32275,10 @@
       <w:lang w:eastAsia="en-US"/>
     </w:rPr>
   </w:style>
-  <w:style w:type="character" w:customStyle="1" w:styleId="StarktcitatChar">
-    <w:name w:val="Starkt citat Char"/>
-    <w:basedOn w:val="Standardstycketeckensnitt"/>
-    <w:link w:val="Starktcitat"/>
+  <w:style w:type="character" w:customStyle="1" w:styleId="IntenseQuoteChar">
+    <w:name w:val="Intense Quote Char"/>
+    <w:basedOn w:val="DefaultParagraphFont"/>
+    <w:link w:val="IntenseQuote"/>
     <w:uiPriority w:val="30"/>
     <w:rsid w:val="00212F5B"/>
     <w:rPr>
@@ -32213,8 +32291,8 @@
   </w:style>
   <w:style w:type="paragraph" w:customStyle="1" w:styleId="Rubrik3b">
     <w:name w:val="Rubrik 3b"/>
-    <w:basedOn w:val="Rubrik1"/>
-    <w:next w:val="Brdtext"/>
+    <w:basedOn w:val="Heading1"/>
+    <w:next w:val="BodyText"/>
     <w:uiPriority w:val="1"/>
     <w:qFormat/>
     <w:rsid w:val="00D919CA"/>
@@ -32246,7 +32324,7 @@
       </w:tblCellMar>
     </w:tblPr>
   </w:style>
-  <w:style w:type="character" w:styleId="Kommentarsreferens">
+  <w:style w:type="character" w:styleId="CommentReference">
     <w:name w:val="annotation reference"/>
     <w:semiHidden/>
     <w:rsid w:val="0096507E"/>
@@ -32255,9 +32333,9 @@
       <w:szCs w:val="16"/>
     </w:rPr>
   </w:style>
-  <w:style w:type="table" w:styleId="Tabellrutnt">
+  <w:style w:type="table" w:styleId="TableGrid">
     <w:name w:val="Table Grid"/>
-    <w:basedOn w:val="Normaltabell"/>
+    <w:basedOn w:val="TableNormal"/>
     <w:uiPriority w:val="59"/>
     <w:rsid w:val="00DB47A9"/>
     <w:pPr>
@@ -32287,10 +32365,10 @@
       </w:tblCellMar>
     </w:tblPr>
   </w:style>
-  <w:style w:type="paragraph" w:styleId="Dokumentversikt">
+  <w:style w:type="paragraph" w:styleId="DocumentMap">
     <w:name w:val="Document Map"/>
     <w:basedOn w:val="Normal"/>
-    <w:link w:val="DokumentversiktChar"/>
+    <w:link w:val="DocumentMapChar"/>
     <w:uiPriority w:val="99"/>
     <w:semiHidden/>
     <w:unhideWhenUsed/>
@@ -32299,10 +32377,10 @@
       <w:rFonts w:ascii="Lucida Grande" w:hAnsi="Lucida Grande"/>
     </w:rPr>
   </w:style>
-  <w:style w:type="character" w:customStyle="1" w:styleId="DokumentversiktChar">
-    <w:name w:val="Dokumentöversikt Char"/>
-    <w:basedOn w:val="Standardstycketeckensnitt"/>
-    <w:link w:val="Dokumentversikt"/>
+  <w:style w:type="character" w:customStyle="1" w:styleId="DocumentMapChar">
+    <w:name w:val="Document Map Char"/>
+    <w:basedOn w:val="DefaultParagraphFont"/>
+    <w:link w:val="DocumentMap"/>
     <w:uiPriority w:val="99"/>
     <w:semiHidden/>
     <w:rsid w:val="00F6538E"/>
@@ -32315,7 +32393,7 @@
   </w:style>
   <w:style w:type="paragraph" w:customStyle="1" w:styleId="Rubrik2b">
     <w:name w:val="Rubrik 2b"/>
-    <w:basedOn w:val="Rubrik1"/>
+    <w:basedOn w:val="Heading1"/>
     <w:uiPriority w:val="1"/>
     <w:qFormat/>
     <w:rsid w:val="003359E1"/>
@@ -32325,9 +32403,9 @@
       </w:numPr>
     </w:pPr>
   </w:style>
-  <w:style w:type="character" w:styleId="Diskretbetoning">
+  <w:style w:type="character" w:styleId="SubtleEmphasis">
     <w:name w:val="Subtle Emphasis"/>
-    <w:basedOn w:val="Standardstycketeckensnitt"/>
+    <w:basedOn w:val="DefaultParagraphFont"/>
     <w:uiPriority w:val="19"/>
     <w:qFormat/>
     <w:rsid w:val="00E32194"/>
@@ -32337,10 +32415,10 @@
       <w:color w:val="808080" w:themeColor="text1" w:themeTint="7F"/>
     </w:rPr>
   </w:style>
-  <w:style w:type="character" w:customStyle="1" w:styleId="BrdtextChar">
-    <w:name w:val="Brödtext Char"/>
-    <w:basedOn w:val="Standardstycketeckensnitt"/>
-    <w:link w:val="Brdtext"/>
+  <w:style w:type="character" w:customStyle="1" w:styleId="BodyTextChar">
+    <w:name w:val="Body Text Char"/>
+    <w:basedOn w:val="DefaultParagraphFont"/>
+    <w:link w:val="BodyText"/>
     <w:uiPriority w:val="1"/>
     <w:rsid w:val="00BD3E81"/>
     <w:rPr>
@@ -32350,7 +32428,7 @@
       <w:lang w:val="sv-SE"/>
     </w:rPr>
   </w:style>
-  <w:style w:type="paragraph" w:styleId="Innehll2">
+  <w:style w:type="paragraph" w:styleId="TOC2">
     <w:name w:val="toc 2"/>
     <w:basedOn w:val="Normal"/>
     <w:next w:val="Normal"/>
@@ -32362,7 +32440,7 @@
       <w:ind w:left="240"/>
     </w:pPr>
   </w:style>
-  <w:style w:type="paragraph" w:styleId="Innehll3">
+  <w:style w:type="paragraph" w:styleId="TOC3">
     <w:name w:val="toc 3"/>
     <w:basedOn w:val="Normal"/>
     <w:next w:val="Normal"/>
@@ -32374,7 +32452,7 @@
       <w:ind w:left="480"/>
     </w:pPr>
   </w:style>
-  <w:style w:type="paragraph" w:styleId="Innehll4">
+  <w:style w:type="paragraph" w:styleId="TOC4">
     <w:name w:val="toc 4"/>
     <w:basedOn w:val="Normal"/>
     <w:next w:val="Normal"/>
@@ -32386,7 +32464,7 @@
       <w:ind w:left="720"/>
     </w:pPr>
   </w:style>
-  <w:style w:type="paragraph" w:styleId="Innehll5">
+  <w:style w:type="paragraph" w:styleId="TOC5">
     <w:name w:val="toc 5"/>
     <w:basedOn w:val="Normal"/>
     <w:next w:val="Normal"/>
@@ -32398,7 +32476,7 @@
       <w:ind w:left="960"/>
     </w:pPr>
   </w:style>
-  <w:style w:type="paragraph" w:styleId="Innehll6">
+  <w:style w:type="paragraph" w:styleId="TOC6">
     <w:name w:val="toc 6"/>
     <w:basedOn w:val="Normal"/>
     <w:next w:val="Normal"/>
@@ -32410,7 +32488,7 @@
       <w:ind w:left="1200"/>
     </w:pPr>
   </w:style>
-  <w:style w:type="paragraph" w:styleId="Innehll7">
+  <w:style w:type="paragraph" w:styleId="TOC7">
     <w:name w:val="toc 7"/>
     <w:basedOn w:val="Normal"/>
     <w:next w:val="Normal"/>
@@ -32422,7 +32500,7 @@
       <w:ind w:left="1440"/>
     </w:pPr>
   </w:style>
-  <w:style w:type="paragraph" w:styleId="Innehll8">
+  <w:style w:type="paragraph" w:styleId="TOC8">
     <w:name w:val="toc 8"/>
     <w:basedOn w:val="Normal"/>
     <w:next w:val="Normal"/>
@@ -32434,7 +32512,7 @@
       <w:ind w:left="1680"/>
     </w:pPr>
   </w:style>
-  <w:style w:type="paragraph" w:styleId="Innehll9">
+  <w:style w:type="paragraph" w:styleId="TOC9">
     <w:name w:val="toc 9"/>
     <w:basedOn w:val="Normal"/>
     <w:next w:val="Normal"/>
@@ -32446,9 +32524,9 @@
       <w:ind w:left="1920"/>
     </w:pPr>
   </w:style>
-  <w:style w:type="character" w:styleId="AnvndHyperlnk">
+  <w:style w:type="character" w:styleId="FollowedHyperlink">
     <w:name w:val="FollowedHyperlink"/>
-    <w:basedOn w:val="Standardstycketeckensnitt"/>
+    <w:basedOn w:val="DefaultParagraphFont"/>
     <w:uiPriority w:val="99"/>
     <w:semiHidden/>
     <w:unhideWhenUsed/>
@@ -32458,10 +32536,10 @@
       <w:u w:val="single"/>
     </w:rPr>
   </w:style>
-  <w:style w:type="character" w:customStyle="1" w:styleId="Rubrik1Char">
-    <w:name w:val="Rubrik 1 Char"/>
-    <w:basedOn w:val="Standardstycketeckensnitt"/>
-    <w:link w:val="Rubrik1"/>
+  <w:style w:type="character" w:customStyle="1" w:styleId="Heading1Char">
+    <w:name w:val="Heading 1 Char"/>
+    <w:basedOn w:val="DefaultParagraphFont"/>
+    <w:link w:val="Heading1"/>
     <w:uiPriority w:val="1"/>
     <w:rsid w:val="00060E39"/>
     <w:rPr>
@@ -32764,7 +32842,7 @@
 </file>
 
 <file path=customXml/itemProps1.xml><?xml version="1.0" encoding="utf-8"?>
-<ds:datastoreItem xmlns:ds="http://schemas.openxmlformats.org/officeDocument/2006/customXml" ds:itemID="{F0DC80FC-7B53-4995-9955-98628B8D1D2A}">
+<ds:datastoreItem xmlns:ds="http://schemas.openxmlformats.org/officeDocument/2006/customXml" ds:itemID="{C8E4E83D-5EB9-5545-8413-CC20325BA725}">
   <ds:schemaRefs>
     <ds:schemaRef ds:uri="http://schemas.openxmlformats.org/officeDocument/2006/bibliography"/>
   </ds:schemaRefs>

</xml_diff>